<commit_message>
Removed Bits from LIN messages.
</commit_message>
<xml_diff>
--- a/doc/Report Microcontroller Class.docx
+++ b/doc/Report Microcontroller Class.docx
@@ -1,6 +1,6 @@
 
 <file path=word/document.xml><?xml version="1.0" encoding="utf-8"?>
-<w:document xmlns:wpc="http://schemas.microsoft.com/office/word/2010/wordprocessingCanvas" xmlns:cx="http://schemas.microsoft.com/office/drawing/2014/chartex" xmlns:cx1="http://schemas.microsoft.com/office/drawing/2015/9/8/chartex" xmlns:cx2="http://schemas.microsoft.com/office/drawing/2015/10/21/chartex" xmlns:cx3="http://schemas.microsoft.com/office/drawing/2016/5/9/chartex" xmlns:cx4="http://schemas.microsoft.com/office/drawing/2016/5/10/chartex" xmlns:cx5="http://schemas.microsoft.com/office/drawing/2016/5/11/chartex" xmlns:cx6="http://schemas.microsoft.com/office/drawing/2016/5/12/chartex" xmlns:cx7="http://schemas.microsoft.com/office/drawing/2016/5/13/chartex" xmlns:cx8="http://schemas.microsoft.com/office/drawing/2016/5/14/chartex" xmlns:mc="http://schemas.openxmlformats.org/markup-compatibility/2006" xmlns:aink="http://schemas.microsoft.com/office/drawing/2016/ink" xmlns:am3d="http://schemas.microsoft.com/office/drawing/2017/model3d" xmlns:o="urn:schemas-microsoft-com:office:office" xmlns:r="http://schemas.openxmlformats.org/officeDocument/2006/relationships" xmlns:m="http://schemas.openxmlformats.org/officeDocument/2006/math" xmlns:v="urn:schemas-microsoft-com:vml" xmlns:wp14="http://schemas.microsoft.com/office/word/2010/wordprocessingDrawing" xmlns:wp="http://schemas.openxmlformats.org/drawingml/2006/wordprocessingDrawing" xmlns:w10="urn:schemas-microsoft-com:office:word" xmlns:w="http://schemas.openxmlformats.org/wordprocessingml/2006/main" xmlns:w14="http://schemas.microsoft.com/office/word/2010/wordml" xmlns:w15="http://schemas.microsoft.com/office/word/2012/wordml" xmlns:w16cid="http://schemas.microsoft.com/office/word/2016/wordml/cid" xmlns:w16se="http://schemas.microsoft.com/office/word/2015/wordml/symex" xmlns:wpg="http://schemas.microsoft.com/office/word/2010/wordprocessingGroup" xmlns:wpi="http://schemas.microsoft.com/office/word/2010/wordprocessingInk" xmlns:wne="http://schemas.microsoft.com/office/word/2006/wordml" xmlns:wps="http://schemas.microsoft.com/office/word/2010/wordprocessingShape" mc:Ignorable="w14 w15 w16se w16cid wp14">
+<w:document xmlns:wpc="http://schemas.microsoft.com/office/word/2010/wordprocessingCanvas" xmlns:mc="http://schemas.openxmlformats.org/markup-compatibility/2006" xmlns:o="urn:schemas-microsoft-com:office:office" xmlns:r="http://schemas.openxmlformats.org/officeDocument/2006/relationships" xmlns:m="http://schemas.openxmlformats.org/officeDocument/2006/math" xmlns:v="urn:schemas-microsoft-com:vml" xmlns:wp14="http://schemas.microsoft.com/office/word/2010/wordprocessingDrawing" xmlns:wp="http://schemas.openxmlformats.org/drawingml/2006/wordprocessingDrawing" xmlns:w10="urn:schemas-microsoft-com:office:word" xmlns:w="http://schemas.openxmlformats.org/wordprocessingml/2006/main" xmlns:w14="http://schemas.microsoft.com/office/word/2010/wordml" xmlns:w15="http://schemas.microsoft.com/office/word/2012/wordml" xmlns:wpg="http://schemas.microsoft.com/office/word/2010/wordprocessingGroup" xmlns:wpi="http://schemas.microsoft.com/office/word/2010/wordprocessingInk" xmlns:wne="http://schemas.microsoft.com/office/word/2006/wordml" xmlns:wps="http://schemas.microsoft.com/office/word/2010/wordprocessingShape" mc:Ignorable="w14 w15 wp14">
   <w:body>
     <w:p>
       <w:pPr>
@@ -336,18 +336,8 @@
           <w:sz w:val="24"/>
           <w:szCs w:val="24"/>
         </w:rPr>
-        <w:t xml:space="preserve">Thomas </w:t>
-      </w:r>
-      <w:proofErr w:type="spellStart"/>
-      <w:r>
-        <w:rPr>
-          <w:color w:val="000000" w:themeColor="text1"/>
-          <w:sz w:val="24"/>
-          <w:szCs w:val="24"/>
-        </w:rPr>
-        <w:t>Egen</w:t>
-      </w:r>
-      <w:proofErr w:type="spellEnd"/>
+        <w:t>Thomas Egen</w:t>
+      </w:r>
       <w:r>
         <w:rPr>
           <w:color w:val="000000" w:themeColor="text1"/>
@@ -722,9 +712,11 @@
         <w:ind w:left="284"/>
         <w:jc w:val="both"/>
       </w:pPr>
+      <w:bookmarkStart w:id="0" w:name="_GoBack"/>
       <w:r>
         <w:rPr>
           <w:noProof/>
+          <w:lang w:eastAsia="de-DE"/>
         </w:rPr>
         <mc:AlternateContent>
           <mc:Choice Requires="wpg">
@@ -779,159 +771,115 @@
                             <w:p>
                               <w:pPr>
                                 <w:rPr>
-                                  <w:sz w:val="22"/>
-                                  <w:szCs w:val="22"/>
-                                </w:rPr>
-                              </w:pPr>
-                              <w:r>
-                                <w:rPr>
-                                  <w:sz w:val="22"/>
-                                  <w:szCs w:val="22"/>
-                                </w:rPr>
-                                <w:t>Eingang 1</w:t>
-                              </w:r>
-                              <w:r>
-                                <w:rPr>
-                                  <w:sz w:val="22"/>
-                                  <w:szCs w:val="22"/>
-                                </w:rPr>
-                                <w:t xml:space="preserve">.    </w:t>
-                              </w:r>
-                              <w:r>
-                                <w:rPr>
-                                  <w:sz w:val="22"/>
-                                  <w:szCs w:val="22"/>
-                                </w:rPr>
-                                <w:t>PB4</w:t>
-                              </w:r>
-                            </w:p>
-                            <w:p>
-                              <w:pPr>
-                                <w:rPr>
-                                  <w:sz w:val="22"/>
-                                  <w:szCs w:val="22"/>
-                                </w:rPr>
-                              </w:pPr>
-                            </w:p>
-                            <w:p>
-                              <w:pPr>
-                                <w:rPr>
-                                  <w:sz w:val="22"/>
-                                  <w:szCs w:val="22"/>
-                                </w:rPr>
-                              </w:pPr>
-                            </w:p>
-                            <w:p>
-                              <w:pPr>
-                                <w:rPr>
-                                  <w:sz w:val="22"/>
-                                  <w:szCs w:val="22"/>
-                                </w:rPr>
-                              </w:pPr>
-                              <w:r>
-                                <w:rPr>
-                                  <w:sz w:val="22"/>
-                                  <w:szCs w:val="22"/>
-                                </w:rPr>
-                                <w:t>Eingang 2</w:t>
-                              </w:r>
-                              <w:r>
-                                <w:rPr>
-                                  <w:sz w:val="22"/>
-                                  <w:szCs w:val="22"/>
-                                </w:rPr>
-                                <w:t xml:space="preserve">.    </w:t>
-                              </w:r>
-                              <w:r>
-                                <w:rPr>
-                                  <w:sz w:val="22"/>
-                                  <w:szCs w:val="22"/>
-                                </w:rPr>
-                                <w:t>PB5</w:t>
-                              </w:r>
-                            </w:p>
-                            <w:p>
-                              <w:pPr>
-                                <w:rPr>
-                                  <w:sz w:val="22"/>
-                                  <w:szCs w:val="22"/>
-                                </w:rPr>
-                              </w:pPr>
-                            </w:p>
-                            <w:p>
-                              <w:pPr>
-                                <w:rPr>
-                                  <w:sz w:val="22"/>
-                                  <w:szCs w:val="22"/>
-                                </w:rPr>
-                              </w:pPr>
-                            </w:p>
-                            <w:p>
-                              <w:pPr>
-                                <w:rPr>
-                                  <w:sz w:val="22"/>
-                                  <w:szCs w:val="22"/>
-                                </w:rPr>
-                              </w:pPr>
-                              <w:r>
-                                <w:rPr>
-                                  <w:sz w:val="22"/>
-                                  <w:szCs w:val="22"/>
-                                </w:rPr>
-                                <w:t>Eingang 3</w:t>
-                              </w:r>
-                              <w:r>
-                                <w:rPr>
-                                  <w:sz w:val="22"/>
-                                  <w:szCs w:val="22"/>
-                                </w:rPr>
-                                <w:t xml:space="preserve">.    </w:t>
-                              </w:r>
-                              <w:r>
-                                <w:rPr>
-                                  <w:sz w:val="22"/>
-                                  <w:szCs w:val="22"/>
-                                </w:rPr>
-                                <w:t>PB6</w:t>
-                              </w:r>
-                            </w:p>
-                            <w:p>
-                              <w:pPr>
-                                <w:rPr>
-                                  <w:sz w:val="22"/>
-                                  <w:szCs w:val="22"/>
-                                </w:rPr>
-                              </w:pPr>
-                            </w:p>
-                            <w:p>
-                              <w:pPr>
-                                <w:rPr>
-                                  <w:sz w:val="22"/>
-                                  <w:szCs w:val="22"/>
-                                </w:rPr>
-                              </w:pPr>
-                            </w:p>
-                            <w:p>
-                              <w:r>
-                                <w:rPr>
-                                  <w:sz w:val="22"/>
-                                  <w:szCs w:val="22"/>
-                                </w:rPr>
-                                <w:t>Eingang 4</w:t>
-                              </w:r>
-                              <w:r>
-                                <w:rPr>
-                                  <w:sz w:val="22"/>
-                                  <w:szCs w:val="22"/>
-                                </w:rPr>
-                                <w:t xml:space="preserve">.    </w:t>
-                              </w:r>
-                              <w:r>
-                                <w:rPr>
-                                  <w:sz w:val="22"/>
-                                  <w:szCs w:val="22"/>
-                                </w:rPr>
-                                <w:t>PB7</w:t>
+                                  <w:color w:val="ED7D31" w:themeColor="accent2"/>
+                                  <w:sz w:val="22"/>
+                                  <w:szCs w:val="22"/>
+                                </w:rPr>
+                              </w:pPr>
+                              <w:r>
+                                <w:rPr>
+                                  <w:color w:val="ED7D31" w:themeColor="accent2"/>
+                                  <w:sz w:val="22"/>
+                                  <w:szCs w:val="22"/>
+                                </w:rPr>
+                                <w:t>Eingang 1.    PB4</w:t>
+                              </w:r>
+                            </w:p>
+                            <w:p>
+                              <w:pPr>
+                                <w:rPr>
+                                  <w:sz w:val="22"/>
+                                  <w:szCs w:val="22"/>
+                                </w:rPr>
+                              </w:pPr>
+                            </w:p>
+                            <w:p>
+                              <w:pPr>
+                                <w:rPr>
+                                  <w:sz w:val="22"/>
+                                  <w:szCs w:val="22"/>
+                                </w:rPr>
+                              </w:pPr>
+                            </w:p>
+                            <w:p>
+                              <w:pPr>
+                                <w:rPr>
+                                  <w:color w:val="FF00FF"/>
+                                  <w:sz w:val="22"/>
+                                  <w:szCs w:val="22"/>
+                                </w:rPr>
+                              </w:pPr>
+                              <w:r>
+                                <w:rPr>
+                                  <w:color w:val="FF00FF"/>
+                                  <w:sz w:val="22"/>
+                                  <w:szCs w:val="22"/>
+                                </w:rPr>
+                                <w:t>Eingang 2.    PB5</w:t>
+                              </w:r>
+                            </w:p>
+                            <w:p>
+                              <w:pPr>
+                                <w:rPr>
+                                  <w:sz w:val="22"/>
+                                  <w:szCs w:val="22"/>
+                                </w:rPr>
+                              </w:pPr>
+                            </w:p>
+                            <w:p>
+                              <w:pPr>
+                                <w:rPr>
+                                  <w:sz w:val="22"/>
+                                  <w:szCs w:val="22"/>
+                                </w:rPr>
+                              </w:pPr>
+                            </w:p>
+                            <w:p>
+                              <w:pPr>
+                                <w:rPr>
+                                  <w:color w:val="00FFFF"/>
+                                  <w:sz w:val="22"/>
+                                  <w:szCs w:val="22"/>
+                                </w:rPr>
+                              </w:pPr>
+                              <w:r>
+                                <w:rPr>
+                                  <w:color w:val="00FFFF"/>
+                                  <w:sz w:val="22"/>
+                                  <w:szCs w:val="22"/>
+                                </w:rPr>
+                                <w:t>Eingang 3.    PB6</w:t>
+                              </w:r>
+                            </w:p>
+                            <w:p>
+                              <w:pPr>
+                                <w:rPr>
+                                  <w:sz w:val="22"/>
+                                  <w:szCs w:val="22"/>
+                                </w:rPr>
+                              </w:pPr>
+                            </w:p>
+                            <w:p>
+                              <w:pPr>
+                                <w:rPr>
+                                  <w:sz w:val="22"/>
+                                  <w:szCs w:val="22"/>
+                                </w:rPr>
+                              </w:pPr>
+                            </w:p>
+                            <w:p>
+                              <w:pPr>
+                                <w:rPr>
+                                  <w:color w:val="66FF33"/>
+                                </w:rPr>
+                              </w:pPr>
+                              <w:r>
+                                <w:rPr>
+                                  <w:color w:val="66FF33"/>
+                                  <w:sz w:val="22"/>
+                                  <w:szCs w:val="22"/>
+                                </w:rPr>
+                                <w:t>Eingang 4.    PB7</w:t>
                               </w:r>
                             </w:p>
                           </w:txbxContent>
@@ -1009,30 +957,52 @@
                                   <w:noProof/>
                                 </w:rPr>
                               </w:pPr>
-                              <w:bookmarkStart w:id="0" w:name="_Toc27420304"/>
-                              <w:bookmarkStart w:id="1" w:name="_Toc27420323"/>
-                              <w:bookmarkStart w:id="2" w:name="_Toc27420378"/>
-                              <w:bookmarkStart w:id="3" w:name="_Toc27420465"/>
-                              <w:bookmarkStart w:id="4" w:name="_Toc27469946"/>
+                              <w:bookmarkStart w:id="1" w:name="_Toc27420304"/>
+                              <w:bookmarkStart w:id="2" w:name="_Toc27420323"/>
+                              <w:bookmarkStart w:id="3" w:name="_Toc27420378"/>
+                              <w:bookmarkStart w:id="4" w:name="_Toc27420465"/>
+                              <w:bookmarkStart w:id="5" w:name="_Toc27469946"/>
                               <w:r>
                                 <w:t xml:space="preserve">Abbildung </w:t>
                               </w:r>
-                              <w:fldSimple w:instr=" SEQ Abbildung \* ARABIC ">
-                                <w:r>
-                                  <w:rPr>
-                                    <w:noProof/>
-                                  </w:rPr>
-                                  <w:t>1</w:t>
-                                </w:r>
-                              </w:fldSimple>
+                              <w:r>
+                                <w:rPr>
+                                  <w:noProof/>
+                                </w:rPr>
+                                <w:fldChar w:fldCharType="begin"/>
+                              </w:r>
+                              <w:r>
+                                <w:rPr>
+                                  <w:noProof/>
+                                </w:rPr>
+                                <w:instrText xml:space="preserve"> SEQ Abbildung \* ARABIC </w:instrText>
+                              </w:r>
+                              <w:r>
+                                <w:rPr>
+                                  <w:noProof/>
+                                </w:rPr>
+                                <w:fldChar w:fldCharType="separate"/>
+                              </w:r>
+                              <w:r>
+                                <w:rPr>
+                                  <w:noProof/>
+                                </w:rPr>
+                                <w:t>1</w:t>
+                              </w:r>
+                              <w:r>
+                                <w:rPr>
+                                  <w:noProof/>
+                                </w:rPr>
+                                <w:fldChar w:fldCharType="end"/>
+                              </w:r>
                               <w:r>
                                 <w:t>: Oszillogramm, welches die Auslesesequenz der Tastaturmatrix zeigt.</w:t>
                               </w:r>
-                              <w:bookmarkEnd w:id="0"/>
                               <w:bookmarkEnd w:id="1"/>
                               <w:bookmarkEnd w:id="2"/>
                               <w:bookmarkEnd w:id="3"/>
                               <w:bookmarkEnd w:id="4"/>
+                              <w:bookmarkEnd w:id="5"/>
                             </w:p>
                           </w:txbxContent>
                         </wps:txbx>
@@ -1057,12 +1027,12 @@
           </mc:Choice>
           <mc:Fallback>
             <w:pict>
-              <v:group id="Gruppieren 16" o:spid="_x0000_s1026" style="position:absolute;left:0;text-align:left;margin-left:0;margin-top:29.1pt;width:353.25pt;height:277.55pt;z-index:251660288;mso-position-horizontal:center;mso-position-horizontal-relative:margin;mso-width-relative:margin;mso-height-relative:margin" coordsize="44864,35248" o:gfxdata="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">
+              <v:group id="Gruppieren 16" o:spid="_x0000_s1026" style="position:absolute;left:0;text-align:left;margin-left:0;margin-top:29.1pt;width:353.25pt;height:277.55pt;z-index:251660288;mso-position-horizontal:center;mso-position-horizontal-relative:margin;mso-width-relative:margin;mso-height-relative:margin" coordsize="44864,35248" o:gfxdata="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">
                 <v:shapetype id="_x0000_t202" coordsize="21600,21600" o:spt="202" path="m,l,21600r21600,l21600,xe">
                   <v:stroke joinstyle="miter"/>
                   <v:path gradientshapeok="t" o:connecttype="rect"/>
                 </v:shapetype>
-                <v:shape id="Textfeld 12" o:spid="_x0000_s1027" type="#_x0000_t202" style="position:absolute;width:11320;height:30613;visibility:visible;mso-wrap-style:square;v-text-anchor:top" o:gfxdata="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" fillcolor="white [3201]" stroked="f" strokeweight=".5pt">
+                <v:shape id="Textfeld 12" o:spid="_x0000_s1027" type="#_x0000_t202" style="position:absolute;width:11320;height:30613;visibility:visible;mso-wrap-style:square;v-text-anchor:top" o:gfxdata="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" fillcolor="white [3201]" stroked="f" strokeweight=".5pt">
                   <v:textbox>
                     <w:txbxContent>
                       <w:p/>
@@ -1070,159 +1040,115 @@
                       <w:p>
                         <w:pPr>
                           <w:rPr>
-                            <w:sz w:val="22"/>
-                            <w:szCs w:val="22"/>
-                          </w:rPr>
-                        </w:pPr>
-                        <w:r>
-                          <w:rPr>
-                            <w:sz w:val="22"/>
-                            <w:szCs w:val="22"/>
-                          </w:rPr>
-                          <w:t>Eingang 1</w:t>
-                        </w:r>
-                        <w:r>
-                          <w:rPr>
-                            <w:sz w:val="22"/>
-                            <w:szCs w:val="22"/>
-                          </w:rPr>
-                          <w:t xml:space="preserve">.    </w:t>
-                        </w:r>
-                        <w:r>
-                          <w:rPr>
-                            <w:sz w:val="22"/>
-                            <w:szCs w:val="22"/>
-                          </w:rPr>
-                          <w:t>PB4</w:t>
-                        </w:r>
-                      </w:p>
-                      <w:p>
-                        <w:pPr>
-                          <w:rPr>
-                            <w:sz w:val="22"/>
-                            <w:szCs w:val="22"/>
-                          </w:rPr>
-                        </w:pPr>
-                      </w:p>
-                      <w:p>
-                        <w:pPr>
-                          <w:rPr>
-                            <w:sz w:val="22"/>
-                            <w:szCs w:val="22"/>
-                          </w:rPr>
-                        </w:pPr>
-                      </w:p>
-                      <w:p>
-                        <w:pPr>
-                          <w:rPr>
-                            <w:sz w:val="22"/>
-                            <w:szCs w:val="22"/>
-                          </w:rPr>
-                        </w:pPr>
-                        <w:r>
-                          <w:rPr>
-                            <w:sz w:val="22"/>
-                            <w:szCs w:val="22"/>
-                          </w:rPr>
-                          <w:t>Eingang 2</w:t>
-                        </w:r>
-                        <w:r>
-                          <w:rPr>
-                            <w:sz w:val="22"/>
-                            <w:szCs w:val="22"/>
-                          </w:rPr>
-                          <w:t xml:space="preserve">.    </w:t>
-                        </w:r>
-                        <w:r>
-                          <w:rPr>
-                            <w:sz w:val="22"/>
-                            <w:szCs w:val="22"/>
-                          </w:rPr>
-                          <w:t>PB5</w:t>
-                        </w:r>
-                      </w:p>
-                      <w:p>
-                        <w:pPr>
-                          <w:rPr>
-                            <w:sz w:val="22"/>
-                            <w:szCs w:val="22"/>
-                          </w:rPr>
-                        </w:pPr>
-                      </w:p>
-                      <w:p>
-                        <w:pPr>
-                          <w:rPr>
-                            <w:sz w:val="22"/>
-                            <w:szCs w:val="22"/>
-                          </w:rPr>
-                        </w:pPr>
-                      </w:p>
-                      <w:p>
-                        <w:pPr>
-                          <w:rPr>
-                            <w:sz w:val="22"/>
-                            <w:szCs w:val="22"/>
-                          </w:rPr>
-                        </w:pPr>
-                        <w:r>
-                          <w:rPr>
-                            <w:sz w:val="22"/>
-                            <w:szCs w:val="22"/>
-                          </w:rPr>
-                          <w:t>Eingang 3</w:t>
-                        </w:r>
-                        <w:r>
-                          <w:rPr>
-                            <w:sz w:val="22"/>
-                            <w:szCs w:val="22"/>
-                          </w:rPr>
-                          <w:t xml:space="preserve">.    </w:t>
-                        </w:r>
-                        <w:r>
-                          <w:rPr>
-                            <w:sz w:val="22"/>
-                            <w:szCs w:val="22"/>
-                          </w:rPr>
-                          <w:t>PB6</w:t>
-                        </w:r>
-                      </w:p>
-                      <w:p>
-                        <w:pPr>
-                          <w:rPr>
-                            <w:sz w:val="22"/>
-                            <w:szCs w:val="22"/>
-                          </w:rPr>
-                        </w:pPr>
-                      </w:p>
-                      <w:p>
-                        <w:pPr>
-                          <w:rPr>
-                            <w:sz w:val="22"/>
-                            <w:szCs w:val="22"/>
-                          </w:rPr>
-                        </w:pPr>
-                      </w:p>
-                      <w:p>
-                        <w:r>
-                          <w:rPr>
-                            <w:sz w:val="22"/>
-                            <w:szCs w:val="22"/>
-                          </w:rPr>
-                          <w:t>Eingang 4</w:t>
-                        </w:r>
-                        <w:r>
-                          <w:rPr>
-                            <w:sz w:val="22"/>
-                            <w:szCs w:val="22"/>
-                          </w:rPr>
-                          <w:t xml:space="preserve">.    </w:t>
-                        </w:r>
-                        <w:r>
-                          <w:rPr>
-                            <w:sz w:val="22"/>
-                            <w:szCs w:val="22"/>
-                          </w:rPr>
-                          <w:t>PB7</w:t>
+                            <w:color w:val="ED7D31" w:themeColor="accent2"/>
+                            <w:sz w:val="22"/>
+                            <w:szCs w:val="22"/>
+                          </w:rPr>
+                        </w:pPr>
+                        <w:r>
+                          <w:rPr>
+                            <w:color w:val="ED7D31" w:themeColor="accent2"/>
+                            <w:sz w:val="22"/>
+                            <w:szCs w:val="22"/>
+                          </w:rPr>
+                          <w:t>Eingang 1.    PB4</w:t>
+                        </w:r>
+                      </w:p>
+                      <w:p>
+                        <w:pPr>
+                          <w:rPr>
+                            <w:sz w:val="22"/>
+                            <w:szCs w:val="22"/>
+                          </w:rPr>
+                        </w:pPr>
+                      </w:p>
+                      <w:p>
+                        <w:pPr>
+                          <w:rPr>
+                            <w:sz w:val="22"/>
+                            <w:szCs w:val="22"/>
+                          </w:rPr>
+                        </w:pPr>
+                      </w:p>
+                      <w:p>
+                        <w:pPr>
+                          <w:rPr>
+                            <w:color w:val="FF00FF"/>
+                            <w:sz w:val="22"/>
+                            <w:szCs w:val="22"/>
+                          </w:rPr>
+                        </w:pPr>
+                        <w:r>
+                          <w:rPr>
+                            <w:color w:val="FF00FF"/>
+                            <w:sz w:val="22"/>
+                            <w:szCs w:val="22"/>
+                          </w:rPr>
+                          <w:t>Eingang 2.    PB5</w:t>
+                        </w:r>
+                      </w:p>
+                      <w:p>
+                        <w:pPr>
+                          <w:rPr>
+                            <w:sz w:val="22"/>
+                            <w:szCs w:val="22"/>
+                          </w:rPr>
+                        </w:pPr>
+                      </w:p>
+                      <w:p>
+                        <w:pPr>
+                          <w:rPr>
+                            <w:sz w:val="22"/>
+                            <w:szCs w:val="22"/>
+                          </w:rPr>
+                        </w:pPr>
+                      </w:p>
+                      <w:p>
+                        <w:pPr>
+                          <w:rPr>
+                            <w:color w:val="00FFFF"/>
+                            <w:sz w:val="22"/>
+                            <w:szCs w:val="22"/>
+                          </w:rPr>
+                        </w:pPr>
+                        <w:r>
+                          <w:rPr>
+                            <w:color w:val="00FFFF"/>
+                            <w:sz w:val="22"/>
+                            <w:szCs w:val="22"/>
+                          </w:rPr>
+                          <w:t>Eingang 3.    PB6</w:t>
+                        </w:r>
+                      </w:p>
+                      <w:p>
+                        <w:pPr>
+                          <w:rPr>
+                            <w:sz w:val="22"/>
+                            <w:szCs w:val="22"/>
+                          </w:rPr>
+                        </w:pPr>
+                      </w:p>
+                      <w:p>
+                        <w:pPr>
+                          <w:rPr>
+                            <w:sz w:val="22"/>
+                            <w:szCs w:val="22"/>
+                          </w:rPr>
+                        </w:pPr>
+                      </w:p>
+                      <w:p>
+                        <w:pPr>
+                          <w:rPr>
+                            <w:color w:val="66FF33"/>
+                          </w:rPr>
+                        </w:pPr>
+                        <w:r>
+                          <w:rPr>
+                            <w:color w:val="66FF33"/>
+                            <w:sz w:val="22"/>
+                            <w:szCs w:val="22"/>
+                          </w:rPr>
+                          <w:t>Eingang 4.    PB7</w:t>
                         </w:r>
                       </w:p>
                     </w:txbxContent>
@@ -1247,11 +1173,11 @@
                   <v:path o:extrusionok="f" gradientshapeok="t" o:connecttype="rect"/>
                   <o:lock v:ext="edit" aspectratio="t"/>
                 </v:shapetype>
-                <v:shape id="Grafik 1" o:spid="_x0000_s1028" type="#_x0000_t75" alt="Ein Bild, das Text, Karte enthält.&#10;&#10;Automatisch generierte Beschreibung" style="position:absolute;left:11321;top:127;width:33516;height:30486;visibility:visible;mso-wrap-style:square" o:gfxdata="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" stroked="t" strokecolor="black [3213]" strokeweight="1pt">
+                <v:shape id="Grafik 1" o:spid="_x0000_s1028" type="#_x0000_t75" alt="Ein Bild, das Text, Karte enthält.&#10;&#10;Automatisch generierte Beschreibung" style="position:absolute;left:11321;top:127;width:33516;height:30486;visibility:visible;mso-wrap-style:square" o:gfxdata="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" stroked="t" strokecolor="black [3213]" strokeweight="1pt">
                   <v:imagedata r:id="rId8" o:title="Ein Bild, das Text, Karte enthält" cropright="11469f"/>
                   <v:path arrowok="t"/>
                 </v:shape>
-                <v:shape id="Textfeld 6" o:spid="_x0000_s1029" type="#_x0000_t202" style="position:absolute;left:11361;top:31191;width:33503;height:4057;visibility:visible;mso-wrap-style:square;v-text-anchor:top" o:gfxdata="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" stroked="f">
+                <v:shape id="Textfeld 6" o:spid="_x0000_s1029" type="#_x0000_t202" style="position:absolute;left:11361;top:31191;width:33503;height:4057;visibility:visible;mso-wrap-style:square;v-text-anchor:top" o:gfxdata="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" stroked="f">
                   <v:textbox style="mso-fit-shape-to-text:t" inset="0,0,0,0">
                     <w:txbxContent>
                       <w:p>
@@ -1262,30 +1188,52 @@
                             <w:noProof/>
                           </w:rPr>
                         </w:pPr>
-                        <w:bookmarkStart w:id="5" w:name="_Toc27420304"/>
-                        <w:bookmarkStart w:id="6" w:name="_Toc27420323"/>
-                        <w:bookmarkStart w:id="7" w:name="_Toc27420378"/>
-                        <w:bookmarkStart w:id="8" w:name="_Toc27420465"/>
-                        <w:bookmarkStart w:id="9" w:name="_Toc27469946"/>
+                        <w:bookmarkStart w:id="6" w:name="_Toc27420304"/>
+                        <w:bookmarkStart w:id="7" w:name="_Toc27420323"/>
+                        <w:bookmarkStart w:id="8" w:name="_Toc27420378"/>
+                        <w:bookmarkStart w:id="9" w:name="_Toc27420465"/>
+                        <w:bookmarkStart w:id="10" w:name="_Toc27469946"/>
                         <w:r>
                           <w:t xml:space="preserve">Abbildung </w:t>
                         </w:r>
-                        <w:fldSimple w:instr=" SEQ Abbildung \* ARABIC ">
-                          <w:r>
-                            <w:rPr>
-                              <w:noProof/>
-                            </w:rPr>
-                            <w:t>1</w:t>
-                          </w:r>
-                        </w:fldSimple>
+                        <w:r>
+                          <w:rPr>
+                            <w:noProof/>
+                          </w:rPr>
+                          <w:fldChar w:fldCharType="begin"/>
+                        </w:r>
+                        <w:r>
+                          <w:rPr>
+                            <w:noProof/>
+                          </w:rPr>
+                          <w:instrText xml:space="preserve"> SEQ Abbildung \* ARABIC </w:instrText>
+                        </w:r>
+                        <w:r>
+                          <w:rPr>
+                            <w:noProof/>
+                          </w:rPr>
+                          <w:fldChar w:fldCharType="separate"/>
+                        </w:r>
+                        <w:r>
+                          <w:rPr>
+                            <w:noProof/>
+                          </w:rPr>
+                          <w:t>1</w:t>
+                        </w:r>
+                        <w:r>
+                          <w:rPr>
+                            <w:noProof/>
+                          </w:rPr>
+                          <w:fldChar w:fldCharType="end"/>
+                        </w:r>
                         <w:r>
                           <w:t>: Oszillogramm, welches die Auslesesequenz der Tastaturmatrix zeigt.</w:t>
                         </w:r>
-                        <w:bookmarkEnd w:id="5"/>
                         <w:bookmarkEnd w:id="6"/>
                         <w:bookmarkEnd w:id="7"/>
                         <w:bookmarkEnd w:id="8"/>
                         <w:bookmarkEnd w:id="9"/>
+                        <w:bookmarkEnd w:id="10"/>
                       </w:p>
                     </w:txbxContent>
                   </v:textbox>
@@ -1296,6 +1244,7 @@
           </mc:Fallback>
         </mc:AlternateContent>
       </w:r>
+      <w:bookmarkEnd w:id="0"/>
       <w:r>
         <w:t>Auswertung:</w:t>
       </w:r>
@@ -1470,6 +1419,7 @@
       <w:r>
         <w:rPr>
           <w:noProof/>
+          <w:lang w:eastAsia="de-DE"/>
         </w:rPr>
         <mc:AlternateContent>
           <mc:Choice Requires="wpg">
@@ -2197,22 +2147,44 @@
                                   <w:noProof/>
                                 </w:rPr>
                               </w:pPr>
-                              <w:bookmarkStart w:id="10" w:name="_Toc27420308"/>
-                              <w:bookmarkStart w:id="11" w:name="_Toc27420327"/>
-                              <w:bookmarkStart w:id="12" w:name="_Toc27420382"/>
-                              <w:bookmarkStart w:id="13" w:name="_Toc27420466"/>
-                              <w:bookmarkStart w:id="14" w:name="_Toc27469947"/>
+                              <w:bookmarkStart w:id="11" w:name="_Toc27420308"/>
+                              <w:bookmarkStart w:id="12" w:name="_Toc27420327"/>
+                              <w:bookmarkStart w:id="13" w:name="_Toc27420382"/>
+                              <w:bookmarkStart w:id="14" w:name="_Toc27420466"/>
+                              <w:bookmarkStart w:id="15" w:name="_Toc27469947"/>
                               <w:r>
                                 <w:t xml:space="preserve">Abbildung </w:t>
                               </w:r>
-                              <w:fldSimple w:instr=" SEQ Abbildung \* ARABIC ">
-                                <w:r>
-                                  <w:rPr>
-                                    <w:noProof/>
-                                  </w:rPr>
-                                  <w:t>2</w:t>
-                                </w:r>
-                              </w:fldSimple>
+                              <w:r>
+                                <w:rPr>
+                                  <w:noProof/>
+                                </w:rPr>
+                                <w:fldChar w:fldCharType="begin"/>
+                              </w:r>
+                              <w:r>
+                                <w:rPr>
+                                  <w:noProof/>
+                                </w:rPr>
+                                <w:instrText xml:space="preserve"> SEQ Abbildung \* ARABIC </w:instrText>
+                              </w:r>
+                              <w:r>
+                                <w:rPr>
+                                  <w:noProof/>
+                                </w:rPr>
+                                <w:fldChar w:fldCharType="separate"/>
+                              </w:r>
+                              <w:r>
+                                <w:rPr>
+                                  <w:noProof/>
+                                </w:rPr>
+                                <w:t>2</w:t>
+                              </w:r>
+                              <w:r>
+                                <w:rPr>
+                                  <w:noProof/>
+                                </w:rPr>
+                                <w:fldChar w:fldCharType="end"/>
+                              </w:r>
                               <w:r>
                                 <w:t xml:space="preserve">: Oszillogramm, welches </w:t>
                               </w:r>
@@ -2225,11 +2197,11 @@
                                 </w:rPr>
                                 <w:t xml:space="preserve"> zeigt.</w:t>
                               </w:r>
-                              <w:bookmarkEnd w:id="10"/>
                               <w:bookmarkEnd w:id="11"/>
                               <w:bookmarkEnd w:id="12"/>
                               <w:bookmarkEnd w:id="13"/>
                               <w:bookmarkEnd w:id="14"/>
+                              <w:bookmarkEnd w:id="15"/>
                             </w:p>
                           </w:txbxContent>
                         </wps:txbx>
@@ -2252,10 +2224,10 @@
               </wp:anchor>
             </w:drawing>
           </mc:Choice>
-          <mc:Fallback>
+          <mc:Fallback xmlns:w16se="http://schemas.microsoft.com/office/word/2015/wordml/symex" xmlns:w16cid="http://schemas.microsoft.com/office/word/2016/wordml/cid" xmlns:am3d="http://schemas.microsoft.com/office/drawing/2017/model3d" xmlns:aink="http://schemas.microsoft.com/office/drawing/2016/ink" xmlns:cx8="http://schemas.microsoft.com/office/drawing/2016/5/14/chartex" xmlns:cx7="http://schemas.microsoft.com/office/drawing/2016/5/13/chartex" xmlns:cx6="http://schemas.microsoft.com/office/drawing/2016/5/12/chartex" xmlns:cx5="http://schemas.microsoft.com/office/drawing/2016/5/11/chartex" xmlns:cx4="http://schemas.microsoft.com/office/drawing/2016/5/10/chartex" xmlns:cx3="http://schemas.microsoft.com/office/drawing/2016/5/9/chartex" xmlns:cx2="http://schemas.microsoft.com/office/drawing/2015/10/21/chartex" xmlns:cx1="http://schemas.microsoft.com/office/drawing/2015/9/8/chartex" xmlns:cx="http://schemas.microsoft.com/office/drawing/2014/chartex">
             <w:pict>
-              <v:group id="Gruppieren 19" o:spid="_x0000_s1030" style="position:absolute;left:0;text-align:left;margin-left:33.2pt;margin-top:27.8pt;width:369.75pt;height:265.9pt;z-index:251663360;mso-position-horizontal-relative:margin;mso-width-relative:margin;mso-height-relative:margin" coordorigin="-2174" coordsize="46959,33769" o:gfxdata="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">
-                <v:shape id="Textfeld 13" o:spid="_x0000_s1031" type="#_x0000_t202" style="position:absolute;left:-2174;width:13491;height:30613;visibility:visible;mso-wrap-style:square;v-text-anchor:top" o:gfxdata="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" fillcolor="white [3201]" stroked="f" strokeweight=".5pt">
+              <v:group id="Gruppieren 19" o:spid="_x0000_s1030" style="position:absolute;left:0;text-align:left;margin-left:33.2pt;margin-top:27.8pt;width:369.75pt;height:265.9pt;z-index:251663360;mso-position-horizontal-relative:margin;mso-width-relative:margin;mso-height-relative:margin" coordorigin="-2174" coordsize="46959,33769" o:gfxdata="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">
+                <v:shape id="Textfeld 13" o:spid="_x0000_s1031" type="#_x0000_t202" style="position:absolute;left:-2174;width:13491;height:30613;visibility:visible;mso-wrap-style:square;v-text-anchor:top" o:gfxdata="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" fillcolor="white [3201]" stroked="f" strokeweight=".5pt">
                   <v:textbox>
                     <w:txbxContent>
                       <w:p/>
@@ -2864,11 +2836,11 @@
                     </w:txbxContent>
                   </v:textbox>
                 </v:shape>
-                <v:shape id="Grafik 3" o:spid="_x0000_s1032" type="#_x0000_t75" style="position:absolute;left:11321;top:41;width:33440;height:30486;visibility:visible;mso-wrap-style:square" o:gfxdata="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" stroked="t" strokecolor="black [3213]" strokeweight="1pt">
+                <v:shape id="Grafik 3" o:spid="_x0000_s1032" type="#_x0000_t75" style="position:absolute;left:11321;top:41;width:33440;height:30486;visibility:visible;mso-wrap-style:square" o:gfxdata="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" stroked="t" strokecolor="black [3213]" strokeweight="1pt">
                   <v:imagedata r:id="rId10" o:title="" cropright="11583f"/>
                   <v:path arrowok="t"/>
                 </v:shape>
-                <v:shape id="Textfeld 7" o:spid="_x0000_s1033" type="#_x0000_t202" style="position:absolute;left:11358;top:31102;width:33427;height:2667;visibility:visible;mso-wrap-style:square;v-text-anchor:top" o:gfxdata="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" stroked="f">
+                <v:shape id="Textfeld 7" o:spid="_x0000_s1033" type="#_x0000_t202" style="position:absolute;left:11358;top:31102;width:33427;height:2667;visibility:visible;mso-wrap-style:square;v-text-anchor:top" o:gfxdata="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" stroked="f">
                   <v:textbox style="mso-fit-shape-to-text:t" inset="0,0,0,0">
                     <w:txbxContent>
                       <w:p>
@@ -2999,6 +2971,7 @@
       <w:r>
         <w:rPr>
           <w:noProof/>
+          <w:lang w:eastAsia="de-DE"/>
         </w:rPr>
         <w:lastRenderedPageBreak/>
         <mc:AlternateContent>
@@ -3751,22 +3724,44 @@
                                   <w:noProof/>
                                 </w:rPr>
                               </w:pPr>
-                              <w:bookmarkStart w:id="20" w:name="_Toc27420312"/>
-                              <w:bookmarkStart w:id="21" w:name="_Toc27420331"/>
-                              <w:bookmarkStart w:id="22" w:name="_Toc27420386"/>
-                              <w:bookmarkStart w:id="23" w:name="_Toc27420467"/>
-                              <w:bookmarkStart w:id="24" w:name="_Toc27469948"/>
+                              <w:bookmarkStart w:id="16" w:name="_Toc27420312"/>
+                              <w:bookmarkStart w:id="17" w:name="_Toc27420331"/>
+                              <w:bookmarkStart w:id="18" w:name="_Toc27420386"/>
+                              <w:bookmarkStart w:id="19" w:name="_Toc27420467"/>
+                              <w:bookmarkStart w:id="20" w:name="_Toc27469948"/>
                               <w:r>
                                 <w:t xml:space="preserve">Abbildung </w:t>
                               </w:r>
-                              <w:fldSimple w:instr=" SEQ Abbildung \* ARABIC ">
-                                <w:r>
-                                  <w:rPr>
-                                    <w:noProof/>
-                                  </w:rPr>
-                                  <w:t>3</w:t>
-                                </w:r>
-                              </w:fldSimple>
+                              <w:r>
+                                <w:rPr>
+                                  <w:noProof/>
+                                </w:rPr>
+                                <w:fldChar w:fldCharType="begin"/>
+                              </w:r>
+                              <w:r>
+                                <w:rPr>
+                                  <w:noProof/>
+                                </w:rPr>
+                                <w:instrText xml:space="preserve"> SEQ Abbildung \* ARABIC </w:instrText>
+                              </w:r>
+                              <w:r>
+                                <w:rPr>
+                                  <w:noProof/>
+                                </w:rPr>
+                                <w:fldChar w:fldCharType="separate"/>
+                              </w:r>
+                              <w:r>
+                                <w:rPr>
+                                  <w:noProof/>
+                                </w:rPr>
+                                <w:t>3</w:t>
+                              </w:r>
+                              <w:r>
+                                <w:rPr>
+                                  <w:noProof/>
+                                </w:rPr>
+                                <w:fldChar w:fldCharType="end"/>
+                              </w:r>
                               <w:r>
                                 <w:t xml:space="preserve">: Oszillogramm, welches das </w:t>
                               </w:r>
@@ -3778,11 +3773,11 @@
                               <w:r>
                                 <w:t xml:space="preserve"> einer gesamten Lin-Nachricht auf dem Bus zeigt.</w:t>
                               </w:r>
+                              <w:bookmarkEnd w:id="16"/>
+                              <w:bookmarkEnd w:id="17"/>
+                              <w:bookmarkEnd w:id="18"/>
+                              <w:bookmarkEnd w:id="19"/>
                               <w:bookmarkEnd w:id="20"/>
-                              <w:bookmarkEnd w:id="21"/>
-                              <w:bookmarkEnd w:id="22"/>
-                              <w:bookmarkEnd w:id="23"/>
-                              <w:bookmarkEnd w:id="24"/>
                             </w:p>
                           </w:txbxContent>
                         </wps:txbx>
@@ -3802,10 +3797,10 @@
               </wp:anchor>
             </w:drawing>
           </mc:Choice>
-          <mc:Fallback>
+          <mc:Fallback xmlns:w16se="http://schemas.microsoft.com/office/word/2015/wordml/symex" xmlns:w16cid="http://schemas.microsoft.com/office/word/2016/wordml/cid" xmlns:am3d="http://schemas.microsoft.com/office/drawing/2017/model3d" xmlns:aink="http://schemas.microsoft.com/office/drawing/2016/ink" xmlns:cx8="http://schemas.microsoft.com/office/drawing/2016/5/14/chartex" xmlns:cx7="http://schemas.microsoft.com/office/drawing/2016/5/13/chartex" xmlns:cx6="http://schemas.microsoft.com/office/drawing/2016/5/12/chartex" xmlns:cx5="http://schemas.microsoft.com/office/drawing/2016/5/11/chartex" xmlns:cx4="http://schemas.microsoft.com/office/drawing/2016/5/10/chartex" xmlns:cx3="http://schemas.microsoft.com/office/drawing/2016/5/9/chartex" xmlns:cx2="http://schemas.microsoft.com/office/drawing/2015/10/21/chartex" xmlns:cx1="http://schemas.microsoft.com/office/drawing/2015/9/8/chartex" xmlns:cx="http://schemas.microsoft.com/office/drawing/2014/chartex">
             <w:pict>
-              <v:group id="Gruppieren 22" o:spid="_x0000_s1034" style="position:absolute;left:0;text-align:left;margin-left:29.75pt;margin-top:0;width:372.05pt;height:274.65pt;z-index:251666432;mso-position-horizontal-relative:margin;mso-width-relative:margin" coordorigin="-2585" coordsize="47257,34880" o:gfxdata="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">
-                <v:shape id="Textfeld 14" o:spid="_x0000_s1035" type="#_x0000_t202" style="position:absolute;left:-2585;width:13902;height:30613;visibility:visible;mso-wrap-style:square;v-text-anchor:top" o:gfxdata="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" fillcolor="white [3201]" stroked="f" strokeweight=".5pt">
+              <v:group id="Gruppieren 22" o:spid="_x0000_s1034" style="position:absolute;left:0;text-align:left;margin-left:29.75pt;margin-top:0;width:372.05pt;height:274.65pt;z-index:251666432;mso-position-horizontal-relative:margin;mso-width-relative:margin" coordorigin="-2585" coordsize="47257,34880" o:gfxdata="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">
+                <v:shape id="Textfeld 14" o:spid="_x0000_s1035" type="#_x0000_t202" style="position:absolute;left:-2585;width:13902;height:30613;visibility:visible;mso-wrap-style:square;v-text-anchor:top" o:gfxdata="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" fillcolor="white [3201]" stroked="f" strokeweight=".5pt">
                   <v:textbox>
                     <w:txbxContent>
                       <w:p/>
@@ -4438,11 +4433,11 @@
                     </w:txbxContent>
                   </v:textbox>
                 </v:shape>
-                <v:shape id="Grafik 4" o:spid="_x0000_s1036" type="#_x0000_t75" alt="Ein Bild, das Screenshot enthält.&#10;&#10;Automatisch generierte Beschreibung" style="position:absolute;left:11230;top:127;width:33439;height:30486;visibility:visible;mso-wrap-style:square" o:gfxdata="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" stroked="t" strokecolor="black [3213]" strokeweight="1pt">
+                <v:shape id="Grafik 4" o:spid="_x0000_s1036" type="#_x0000_t75" alt="Ein Bild, das Screenshot enthält.&#10;&#10;Automatisch generierte Beschreibung" style="position:absolute;left:11230;top:127;width:33439;height:30486;visibility:visible;mso-wrap-style:square" o:gfxdata="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" stroked="t" strokecolor="black [3213]" strokeweight="1pt">
                   <v:imagedata r:id="rId12" o:title="Ein Bild, das Screenshot enthält" cropright="11591f"/>
                   <v:path arrowok="t"/>
                 </v:shape>
-                <v:shape id="Textfeld 8" o:spid="_x0000_s1037" type="#_x0000_t202" style="position:absolute;left:11233;top:30822;width:33439;height:4058;visibility:visible;mso-wrap-style:square;v-text-anchor:top" o:gfxdata="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" stroked="f">
+                <v:shape id="Textfeld 8" o:spid="_x0000_s1037" type="#_x0000_t202" style="position:absolute;left:11233;top:30822;width:33439;height:4058;visibility:visible;mso-wrap-style:square;v-text-anchor:top" o:gfxdata="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" stroked="f">
                   <v:textbox style="mso-fit-shape-to-text:t" inset="0,0,0,0">
                     <w:txbxContent>
                       <w:p>
@@ -4549,11 +4544,11 @@
       </w:r>
       <w:proofErr w:type="spellEnd"/>
       <w:r>
-        <w:t xml:space="preserve">-Field gesendet. Dieses erlaubt </w:t>
+        <w:t xml:space="preserve">-Field gesendet. Dieses erlaubt dem </w:t>
       </w:r>
       <w:proofErr w:type="gramStart"/>
       <w:r>
-        <w:t>dem Slave</w:t>
+        <w:t>Slave</w:t>
       </w:r>
       <w:proofErr w:type="gramEnd"/>
       <w:r>
@@ -4567,11 +4562,11 @@
         <w:t>n</w:t>
       </w:r>
       <w:r>
-        <w:t xml:space="preserve"> bestimmten Salve</w:t>
+        <w:t xml:space="preserve"> bestimmten</w:t>
       </w:r>
       <w:proofErr w:type="gramEnd"/>
       <w:r>
-        <w:t xml:space="preserve"> im LIN-Netzwerk</w:t>
+        <w:t xml:space="preserve"> Salve im LIN-Netzwerk</w:t>
       </w:r>
       <w:r>
         <w:t xml:space="preserve">. Anhand des </w:t>
@@ -4620,15 +4615,19 @@
         <w:t xml:space="preserve"> </w:t>
       </w:r>
       <w:r>
-        <w:t xml:space="preserve">Abbildung 4 </w:t>
-      </w:r>
-      <w:proofErr w:type="gramStart"/>
-      <w:r>
-        <w:t>Zeigt</w:t>
-      </w:r>
-      <w:proofErr w:type="gramEnd"/>
-      <w:r>
-        <w:t xml:space="preserve"> die analysierte LIN-Nachricht, mit den entsprechenden Bits. Jedes Zeichen ist zudem von einem Start und einem Stopp Bit eingerahmt, da die Übertragung beim LIN Bus Byteweise erfolgt bzw. Nachrichtenbasiert ist.</w:t>
+        <w:t xml:space="preserve">Abbildung 4 Zeigt die analysierte LIN-Nachricht. Jedes </w:t>
+      </w:r>
+      <w:r>
+        <w:t>Byte</w:t>
+      </w:r>
+      <w:r>
+        <w:t xml:space="preserve"> ist zudem von einem Start und einem Stopp Bit eingerahmt, da die Übertragung beim LIN Bus Byteweise</w:t>
+      </w:r>
+      <w:r>
+        <w:t xml:space="preserve"> erfolgt</w:t>
+      </w:r>
+      <w:r>
+        <w:t>.</w:t>
       </w:r>
     </w:p>
     <w:p>
@@ -4646,113 +4645,7 @@
       <w:r>
         <w:rPr>
           <w:noProof/>
-        </w:rPr>
-        <mc:AlternateContent>
-          <mc:Choice Requires="wps">
-            <w:drawing>
-              <wp:anchor distT="0" distB="0" distL="114300" distR="114300" simplePos="0" relativeHeight="251654138" behindDoc="0" locked="0" layoutInCell="1" allowOverlap="1">
-                <wp:simplePos x="0" y="0"/>
-                <wp:positionH relativeFrom="column">
-                  <wp:posOffset>626110</wp:posOffset>
-                </wp:positionH>
-                <wp:positionV relativeFrom="paragraph">
-                  <wp:posOffset>565785</wp:posOffset>
-                </wp:positionV>
-                <wp:extent cx="918210" cy="127635"/>
-                <wp:effectExtent l="0" t="0" r="0" b="0"/>
-                <wp:wrapNone/>
-                <wp:docPr id="39" name="Textfeld 39"/>
-                <wp:cNvGraphicFramePr/>
-                <a:graphic xmlns:a="http://schemas.openxmlformats.org/drawingml/2006/main">
-                  <a:graphicData uri="http://schemas.microsoft.com/office/word/2010/wordprocessingShape">
-                    <wps:wsp>
-                      <wps:cNvSpPr txBox="1"/>
-                      <wps:spPr>
-                        <a:xfrm>
-                          <a:off x="0" y="0"/>
-                          <a:ext cx="918210" cy="127635"/>
-                        </a:xfrm>
-                        <a:prstGeom prst="rect">
-                          <a:avLst/>
-                        </a:prstGeom>
-                        <a:solidFill>
-                          <a:schemeClr val="lt1"/>
-                        </a:solidFill>
-                        <a:ln w="6350">
-                          <a:noFill/>
-                        </a:ln>
-                      </wps:spPr>
-                      <wps:txbx>
-                        <w:txbxContent>
-                          <w:p>
-                            <w:pPr>
-                              <w:jc w:val="center"/>
-                              <w:rPr>
-                                <w:sz w:val="17"/>
-                                <w:szCs w:val="17"/>
-                              </w:rPr>
-                            </w:pPr>
-                            <w:r>
-                              <w:rPr>
-                                <w:rFonts w:ascii="Miriam Fixed" w:hAnsi="Miriam Fixed" w:cs="Miriam Fixed" w:hint="cs"/>
-                                <w:sz w:val="17"/>
-                                <w:szCs w:val="17"/>
-                              </w:rPr>
-                              <w:t>00000000000001</w:t>
-                            </w:r>
-                          </w:p>
-                        </w:txbxContent>
-                      </wps:txbx>
-                      <wps:bodyPr rot="0" spcFirstLastPara="0" vertOverflow="overflow" horzOverflow="overflow" vert="horz" wrap="square" lIns="0" tIns="0" rIns="0" bIns="0" numCol="1" spcCol="0" rtlCol="0" fromWordArt="0" anchor="t" anchorCtr="0" forceAA="0" compatLnSpc="1">
-                        <a:prstTxWarp prst="textNoShape">
-                          <a:avLst/>
-                        </a:prstTxWarp>
-                        <a:noAutofit/>
-                      </wps:bodyPr>
-                    </wps:wsp>
-                  </a:graphicData>
-                </a:graphic>
-                <wp14:sizeRelH relativeFrom="margin">
-                  <wp14:pctWidth>0</wp14:pctWidth>
-                </wp14:sizeRelH>
-                <wp14:sizeRelV relativeFrom="margin">
-                  <wp14:pctHeight>0</wp14:pctHeight>
-                </wp14:sizeRelV>
-              </wp:anchor>
-            </w:drawing>
-          </mc:Choice>
-          <mc:Fallback>
-            <w:pict>
-              <v:shape id="Textfeld 39" o:spid="_x0000_s1038" type="#_x0000_t202" style="position:absolute;left:0;text-align:left;margin-left:49.3pt;margin-top:44.55pt;width:72.3pt;height:10.05pt;z-index:251654138;visibility:visible;mso-wrap-style:square;mso-width-percent:0;mso-height-percent:0;mso-wrap-distance-left:9pt;mso-wrap-distance-top:0;mso-wrap-distance-right:9pt;mso-wrap-distance-bottom:0;mso-position-horizontal:absolute;mso-position-horizontal-relative:text;mso-position-vertical:absolute;mso-position-vertical-relative:text;mso-width-percent:0;mso-height-percent:0;mso-width-relative:margin;mso-height-relative:margin;v-text-anchor:top" o:gfxdata="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" fillcolor="white [3201]" stroked="f" strokeweight=".5pt">
-                <v:textbox inset="0,0,0,0">
-                  <w:txbxContent>
-                    <w:p>
-                      <w:pPr>
-                        <w:jc w:val="center"/>
-                        <w:rPr>
-                          <w:sz w:val="17"/>
-                          <w:szCs w:val="17"/>
-                        </w:rPr>
-                      </w:pPr>
-                      <w:r>
-                        <w:rPr>
-                          <w:rFonts w:ascii="Miriam Fixed" w:hAnsi="Miriam Fixed" w:cs="Miriam Fixed" w:hint="cs"/>
-                          <w:sz w:val="17"/>
-                          <w:szCs w:val="17"/>
-                        </w:rPr>
-                        <w:t>00000000000001</w:t>
-                      </w:r>
-                    </w:p>
-                  </w:txbxContent>
-                </v:textbox>
-              </v:shape>
-            </w:pict>
-          </mc:Fallback>
-        </mc:AlternateContent>
-      </w:r>
-      <w:r>
-        <w:rPr>
-          <w:noProof/>
+          <w:lang w:eastAsia="de-DE"/>
         </w:rPr>
         <mc:AlternateContent>
           <mc:Choice Requires="wps">
@@ -4826,7 +4719,7 @@
           </mc:Choice>
           <mc:Fallback>
             <w:pict>
-              <v:shape w14:anchorId="3BC7D49B" id="Textfeld 62" o:spid="_x0000_s1039" type="#_x0000_t202" style="position:absolute;left:0;text-align:left;margin-left:267.6pt;margin-top:89.8pt;width:61.4pt;height:6.45pt;z-index:251655163;visibility:visible;mso-wrap-style:square;mso-height-percent:0;mso-wrap-distance-left:9pt;mso-wrap-distance-top:0;mso-wrap-distance-right:9pt;mso-wrap-distance-bottom:0;mso-position-horizontal:absolute;mso-position-horizontal-relative:text;mso-position-vertical:absolute;mso-position-vertical-relative:text;mso-height-percent:0;mso-height-relative:margin;v-text-anchor:top" o:gfxdata="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" fillcolor="white [3201]" stroked="f" strokeweight=".5pt">
+              <v:shape w14:anchorId="3BC7D49B" id="Textfeld 62" o:spid="_x0000_s1038" type="#_x0000_t202" style="position:absolute;left:0;text-align:left;margin-left:267.6pt;margin-top:89.8pt;width:61.4pt;height:6.45pt;z-index:251655163;visibility:visible;mso-wrap-style:square;mso-height-percent:0;mso-wrap-distance-left:9pt;mso-wrap-distance-top:0;mso-wrap-distance-right:9pt;mso-wrap-distance-bottom:0;mso-position-horizontal:absolute;mso-position-horizontal-relative:text;mso-position-vertical:absolute;mso-position-vertical-relative:text;mso-height-percent:0;mso-height-relative:margin;v-text-anchor:top" o:gfxdata="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" fillcolor="white [3201]" stroked="f" strokeweight=".5pt">
                 <v:textbox inset="0,0,0,0">
                   <w:txbxContent>
                     <w:p>
@@ -4855,6 +4748,7 @@
       <w:r>
         <w:rPr>
           <w:noProof/>
+          <w:lang w:eastAsia="de-DE"/>
         </w:rPr>
         <mc:AlternateContent>
           <mc:Choice Requires="wps">
@@ -4926,9 +4820,9 @@
               </wp:anchor>
             </w:drawing>
           </mc:Choice>
-          <mc:Fallback>
+          <mc:Fallback xmlns:w16se="http://schemas.microsoft.com/office/word/2015/wordml/symex" xmlns:w16cid="http://schemas.microsoft.com/office/word/2016/wordml/cid" xmlns:am3d="http://schemas.microsoft.com/office/drawing/2017/model3d" xmlns:aink="http://schemas.microsoft.com/office/drawing/2016/ink" xmlns:cx8="http://schemas.microsoft.com/office/drawing/2016/5/14/chartex" xmlns:cx7="http://schemas.microsoft.com/office/drawing/2016/5/13/chartex" xmlns:cx6="http://schemas.microsoft.com/office/drawing/2016/5/12/chartex" xmlns:cx5="http://schemas.microsoft.com/office/drawing/2016/5/11/chartex" xmlns:cx4="http://schemas.microsoft.com/office/drawing/2016/5/10/chartex" xmlns:cx3="http://schemas.microsoft.com/office/drawing/2016/5/9/chartex" xmlns:cx2="http://schemas.microsoft.com/office/drawing/2015/10/21/chartex" xmlns:cx1="http://schemas.microsoft.com/office/drawing/2015/9/8/chartex" xmlns:cx="http://schemas.microsoft.com/office/drawing/2014/chartex">
             <w:pict>
-              <v:shape id="Textfeld 61" o:spid="_x0000_s1040" type="#_x0000_t202" style="position:absolute;left:0;text-align:left;margin-left:96.55pt;margin-top:89.65pt;width:61.4pt;height:6.45pt;z-index:251656188;visibility:visible;mso-wrap-style:square;mso-height-percent:0;mso-wrap-distance-left:9pt;mso-wrap-distance-top:0;mso-wrap-distance-right:9pt;mso-wrap-distance-bottom:0;mso-position-horizontal:absolute;mso-position-horizontal-relative:text;mso-position-vertical:absolute;mso-position-vertical-relative:text;mso-height-percent:0;mso-height-relative:margin;v-text-anchor:top" o:gfxdata="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" fillcolor="white [3201]" stroked="f" strokeweight=".5pt">
+              <v:shape id="Textfeld 61" o:spid="_x0000_s1040" type="#_x0000_t202" style="position:absolute;left:0;text-align:left;margin-left:96.55pt;margin-top:89.65pt;width:61.4pt;height:6.45pt;z-index:251656188;visibility:visible;mso-wrap-style:square;mso-height-percent:0;mso-wrap-distance-left:9pt;mso-wrap-distance-top:0;mso-wrap-distance-right:9pt;mso-wrap-distance-bottom:0;mso-position-horizontal:absolute;mso-position-horizontal-relative:text;mso-position-vertical:absolute;mso-position-vertical-relative:text;mso-height-percent:0;mso-height-relative:margin;v-text-anchor:top" o:gfxdata="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" fillcolor="white [3201]" stroked="f" strokeweight=".5pt">
                 <v:textbox inset="0,0,0,0">
                   <w:txbxContent>
                     <w:p>
@@ -4957,6 +4851,7 @@
       <w:r>
         <w:rPr>
           <w:noProof/>
+          <w:lang w:eastAsia="de-DE"/>
         </w:rPr>
         <mc:AlternateContent>
           <mc:Choice Requires="wps">
@@ -5015,13 +4910,13 @@
               </wp:anchor>
             </w:drawing>
           </mc:Choice>
-          <mc:Fallback>
+          <mc:Fallback xmlns:w16se="http://schemas.microsoft.com/office/word/2015/wordml/symex" xmlns:w16cid="http://schemas.microsoft.com/office/word/2016/wordml/cid" xmlns:am3d="http://schemas.microsoft.com/office/drawing/2017/model3d" xmlns:aink="http://schemas.microsoft.com/office/drawing/2016/ink" xmlns:cx8="http://schemas.microsoft.com/office/drawing/2016/5/14/chartex" xmlns:cx7="http://schemas.microsoft.com/office/drawing/2016/5/13/chartex" xmlns:cx6="http://schemas.microsoft.com/office/drawing/2016/5/12/chartex" xmlns:cx5="http://schemas.microsoft.com/office/drawing/2016/5/11/chartex" xmlns:cx4="http://schemas.microsoft.com/office/drawing/2016/5/10/chartex" xmlns:cx3="http://schemas.microsoft.com/office/drawing/2016/5/9/chartex" xmlns:cx2="http://schemas.microsoft.com/office/drawing/2015/10/21/chartex" xmlns:cx1="http://schemas.microsoft.com/office/drawing/2015/9/8/chartex" xmlns:cx="http://schemas.microsoft.com/office/drawing/2014/chartex">
             <w:pict>
               <v:shapetype w14:anchorId="5B29FA8E" id="_x0000_t32" coordsize="21600,21600" o:spt="32" o:oned="t" path="m,l21600,21600e" filled="f">
                 <v:path arrowok="t" fillok="f" o:connecttype="none"/>
                 <o:lock v:ext="edit" shapetype="t"/>
               </v:shapetype>
-              <v:shape id="Gerade Verbindung mit Pfeil 60" o:spid="_x0000_s1026" type="#_x0000_t32" style="position:absolute;margin-left:219.3pt;margin-top:90.6pt;width:155.9pt;height:0;z-index:251726848;visibility:visible;mso-wrap-style:square;mso-width-percent:0;mso-wrap-distance-left:9pt;mso-wrap-distance-top:0;mso-wrap-distance-right:9pt;mso-wrap-distance-bottom:0;mso-position-horizontal:absolute;mso-position-horizontal-relative:text;mso-position-vertical:absolute;mso-position-vertical-relative:text;mso-width-percent:0;mso-width-relative:margin" o:gfxdata="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" strokecolor="#4472c4 [3204]" strokeweight=".5pt">
+              <v:shape id="Gerade Verbindung mit Pfeil 60" o:spid="_x0000_s1026" type="#_x0000_t32" style="position:absolute;margin-left:219.3pt;margin-top:90.6pt;width:155.9pt;height:0;z-index:251726848;visibility:visible;mso-wrap-style:square;mso-width-percent:0;mso-wrap-distance-left:9pt;mso-wrap-distance-top:0;mso-wrap-distance-right:9pt;mso-wrap-distance-bottom:0;mso-position-horizontal:absolute;mso-position-horizontal-relative:text;mso-position-vertical:absolute;mso-position-vertical-relative:text;mso-width-percent:0;mso-width-relative:margin" o:gfxdata="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" strokecolor="#4472c4 [3204]" strokeweight=".5pt">
                 <v:stroke startarrow="block" endarrow="block" joinstyle="miter"/>
               </v:shape>
             </w:pict>
@@ -5031,6 +4926,7 @@
       <w:r>
         <w:rPr>
           <w:noProof/>
+          <w:lang w:eastAsia="de-DE"/>
         </w:rPr>
         <mc:AlternateContent>
           <mc:Choice Requires="wps">
@@ -5086,9 +4982,9 @@
               </wp:anchor>
             </w:drawing>
           </mc:Choice>
-          <mc:Fallback>
+          <mc:Fallback xmlns:w16se="http://schemas.microsoft.com/office/word/2015/wordml/symex" xmlns:w16cid="http://schemas.microsoft.com/office/word/2016/wordml/cid" xmlns:am3d="http://schemas.microsoft.com/office/drawing/2017/model3d" xmlns:aink="http://schemas.microsoft.com/office/drawing/2016/ink" xmlns:cx8="http://schemas.microsoft.com/office/drawing/2016/5/14/chartex" xmlns:cx7="http://schemas.microsoft.com/office/drawing/2016/5/13/chartex" xmlns:cx6="http://schemas.microsoft.com/office/drawing/2016/5/12/chartex" xmlns:cx5="http://schemas.microsoft.com/office/drawing/2016/5/11/chartex" xmlns:cx4="http://schemas.microsoft.com/office/drawing/2016/5/10/chartex" xmlns:cx3="http://schemas.microsoft.com/office/drawing/2016/5/9/chartex" xmlns:cx2="http://schemas.microsoft.com/office/drawing/2015/10/21/chartex" xmlns:cx1="http://schemas.microsoft.com/office/drawing/2015/9/8/chartex" xmlns:cx="http://schemas.microsoft.com/office/drawing/2014/chartex">
             <w:pict>
-              <v:shape w14:anchorId="3628A75D" id="Gerade Verbindung mit Pfeil 58" o:spid="_x0000_s1026" type="#_x0000_t32" style="position:absolute;margin-left:46.95pt;margin-top:90.3pt;width:172.25pt;height:0;z-index:251725824;visibility:visible;mso-wrap-style:square;mso-wrap-distance-left:9pt;mso-wrap-distance-top:0;mso-wrap-distance-right:9pt;mso-wrap-distance-bottom:0;mso-position-horizontal:absolute;mso-position-horizontal-relative:text;mso-position-vertical:absolute;mso-position-vertical-relative:text" o:gfxdata="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" strokecolor="#4472c4 [3204]" strokeweight=".5pt">
+              <v:shape w14:anchorId="3628A75D" id="Gerade Verbindung mit Pfeil 58" o:spid="_x0000_s1026" type="#_x0000_t32" style="position:absolute;margin-left:46.95pt;margin-top:90.3pt;width:172.25pt;height:0;z-index:251725824;visibility:visible;mso-wrap-style:square;mso-wrap-distance-left:9pt;mso-wrap-distance-top:0;mso-wrap-distance-right:9pt;mso-wrap-distance-bottom:0;mso-position-horizontal:absolute;mso-position-horizontal-relative:text;mso-position-vertical:absolute;mso-position-vertical-relative:text" o:gfxdata="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" strokecolor="#4472c4 [3204]" strokeweight=".5pt">
                 <v:stroke startarrow="block" endarrow="block" joinstyle="miter"/>
               </v:shape>
             </w:pict>
@@ -5098,6 +4994,7 @@
       <w:r>
         <w:rPr>
           <w:noProof/>
+          <w:lang w:eastAsia="de-DE"/>
         </w:rPr>
         <mc:AlternateContent>
           <mc:Choice Requires="wps">
@@ -5174,9 +5071,9 @@
               </wp:anchor>
             </w:drawing>
           </mc:Choice>
-          <mc:Fallback>
+          <mc:Fallback xmlns:w16se="http://schemas.microsoft.com/office/word/2015/wordml/symex" xmlns:w16cid="http://schemas.microsoft.com/office/word/2016/wordml/cid" xmlns:am3d="http://schemas.microsoft.com/office/drawing/2017/model3d" xmlns:aink="http://schemas.microsoft.com/office/drawing/2016/ink" xmlns:cx8="http://schemas.microsoft.com/office/drawing/2016/5/14/chartex" xmlns:cx7="http://schemas.microsoft.com/office/drawing/2016/5/13/chartex" xmlns:cx6="http://schemas.microsoft.com/office/drawing/2016/5/12/chartex" xmlns:cx5="http://schemas.microsoft.com/office/drawing/2016/5/11/chartex" xmlns:cx4="http://schemas.microsoft.com/office/drawing/2016/5/10/chartex" xmlns:cx3="http://schemas.microsoft.com/office/drawing/2016/5/9/chartex" xmlns:cx2="http://schemas.microsoft.com/office/drawing/2015/10/21/chartex" xmlns:cx1="http://schemas.microsoft.com/office/drawing/2015/9/8/chartex" xmlns:cx="http://schemas.microsoft.com/office/drawing/2014/chartex">
             <w:pict>
-              <v:shape w14:anchorId="4056B8D3" id="Textfeld 17" o:spid="_x0000_s1041" type="#_x0000_t202" style="position:absolute;left:0;text-align:left;margin-left:329.2pt;margin-top:33.9pt;width:40.35pt;height:10.2pt;z-index:251674624;visibility:visible;mso-wrap-style:square;mso-width-percent:0;mso-height-percent:0;mso-wrap-distance-left:9pt;mso-wrap-distance-top:0;mso-wrap-distance-right:9pt;mso-wrap-distance-bottom:0;mso-position-horizontal:absolute;mso-position-horizontal-relative:text;mso-position-vertical:absolute;mso-position-vertical-relative:text;mso-width-percent:0;mso-height-percent:0;mso-width-relative:margin;mso-height-relative:margin;v-text-anchor:top" o:gfxdata="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" fillcolor="white [3201]" strokecolor="black [3213]" strokeweight=".5pt">
+              <v:shape w14:anchorId="4056B8D3" id="Textfeld 17" o:spid="_x0000_s1041" type="#_x0000_t202" style="position:absolute;left:0;text-align:left;margin-left:329.2pt;margin-top:33.9pt;width:40.35pt;height:10.2pt;z-index:251674624;visibility:visible;mso-wrap-style:square;mso-width-percent:0;mso-height-percent:0;mso-wrap-distance-left:9pt;mso-wrap-distance-top:0;mso-wrap-distance-right:9pt;mso-wrap-distance-bottom:0;mso-position-horizontal:absolute;mso-position-horizontal-relative:text;mso-position-vertical:absolute;mso-position-vertical-relative:text;mso-width-percent:0;mso-height-percent:0;mso-width-relative:margin;mso-height-relative:margin;v-text-anchor:top" o:gfxdata="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" fillcolor="white [3201]" strokecolor="black [3213]" strokeweight=".5pt">
                 <v:textbox inset="0,0,0,0">
                   <w:txbxContent>
                     <w:p>
@@ -5205,6 +5102,7 @@
       <w:r>
         <w:rPr>
           <w:noProof/>
+          <w:lang w:eastAsia="de-DE"/>
         </w:rPr>
         <mc:AlternateContent>
           <mc:Choice Requires="wps">
@@ -5258,7 +5156,7 @@
                                 <w:sz w:val="16"/>
                                 <w:szCs w:val="16"/>
                               </w:rPr>
-                              <w:t>Data 1</w:t>
+                              <w:t>Data</w:t>
                             </w:r>
                           </w:p>
                         </w:txbxContent>
@@ -5283,7 +5181,7 @@
           </mc:Choice>
           <mc:Fallback>
             <w:pict>
-              <v:shape w14:anchorId="4056B8D3" id="Textfeld 11" o:spid="_x0000_s1042" type="#_x0000_t202" style="position:absolute;left:0;text-align:left;margin-left:276.85pt;margin-top:33.6pt;width:40.65pt;height:10.2pt;z-index:251672576;visibility:visible;mso-wrap-style:square;mso-width-percent:0;mso-height-percent:0;mso-wrap-distance-left:9pt;mso-wrap-distance-top:0;mso-wrap-distance-right:9pt;mso-wrap-distance-bottom:0;mso-position-horizontal:absolute;mso-position-horizontal-relative:text;mso-position-vertical:absolute;mso-position-vertical-relative:text;mso-width-percent:0;mso-height-percent:0;mso-width-relative:margin;mso-height-relative:margin;v-text-anchor:top" o:gfxdata="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" fillcolor="white [3201]" strokecolor="black [3213]" strokeweight=".5pt">
+              <v:shape w14:anchorId="4056B8D3" id="Textfeld 11" o:spid="_x0000_s1041" type="#_x0000_t202" style="position:absolute;left:0;text-align:left;margin-left:276.85pt;margin-top:33.6pt;width:40.65pt;height:10.2pt;z-index:251672576;visibility:visible;mso-wrap-style:square;mso-width-percent:0;mso-height-percent:0;mso-wrap-distance-left:9pt;mso-wrap-distance-top:0;mso-wrap-distance-right:9pt;mso-wrap-distance-bottom:0;mso-position-horizontal:absolute;mso-position-horizontal-relative:text;mso-position-vertical:absolute;mso-position-vertical-relative:text;mso-width-percent:0;mso-height-percent:0;mso-width-relative:margin;mso-height-relative:margin;v-text-anchor:top" o:gfxdata="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" fillcolor="white [3201]" strokecolor="black [3213]" strokeweight=".5pt">
                 <v:textbox inset="0,0,0,0">
                   <w:txbxContent>
                     <w:p>
@@ -5299,7 +5197,7 @@
                           <w:sz w:val="16"/>
                           <w:szCs w:val="16"/>
                         </w:rPr>
-                        <w:t>Data 1</w:t>
+                        <w:t>Data</w:t>
                       </w:r>
                     </w:p>
                   </w:txbxContent>
@@ -5312,6 +5210,7 @@
       <w:r>
         <w:rPr>
           <w:noProof/>
+          <w:lang w:eastAsia="de-DE"/>
         </w:rPr>
         <mc:AlternateContent>
           <mc:Choice Requires="wps">
@@ -5385,9 +5284,9 @@
               </wp:anchor>
             </w:drawing>
           </mc:Choice>
-          <mc:Fallback>
+          <mc:Fallback xmlns:w16se="http://schemas.microsoft.com/office/word/2015/wordml/symex" xmlns:w16cid="http://schemas.microsoft.com/office/word/2016/wordml/cid" xmlns:am3d="http://schemas.microsoft.com/office/drawing/2017/model3d" xmlns:aink="http://schemas.microsoft.com/office/drawing/2016/ink" xmlns:cx8="http://schemas.microsoft.com/office/drawing/2016/5/14/chartex" xmlns:cx7="http://schemas.microsoft.com/office/drawing/2016/5/13/chartex" xmlns:cx6="http://schemas.microsoft.com/office/drawing/2016/5/12/chartex" xmlns:cx5="http://schemas.microsoft.com/office/drawing/2016/5/11/chartex" xmlns:cx4="http://schemas.microsoft.com/office/drawing/2016/5/10/chartex" xmlns:cx3="http://schemas.microsoft.com/office/drawing/2016/5/9/chartex" xmlns:cx2="http://schemas.microsoft.com/office/drawing/2015/10/21/chartex" xmlns:cx1="http://schemas.microsoft.com/office/drawing/2015/9/8/chartex" xmlns:cx="http://schemas.microsoft.com/office/drawing/2014/chartex">
             <w:pict>
-              <v:shape w14:anchorId="5813888F" id="Textfeld 57" o:spid="_x0000_s1043" type="#_x0000_t202" style="position:absolute;left:0;text-align:left;margin-left:314.6pt;margin-top:17.85pt;width:14.15pt;height:5.65pt;rotation:-90;z-index:251724800;visibility:visible;mso-wrap-style:square;mso-width-percent:0;mso-height-percent:0;mso-wrap-distance-left:9pt;mso-wrap-distance-top:0;mso-wrap-distance-right:9pt;mso-wrap-distance-bottom:0;mso-position-horizontal:absolute;mso-position-horizontal-relative:text;mso-position-vertical:absolute;mso-position-vertical-relative:text;mso-width-percent:0;mso-height-percent:0;mso-width-relative:margin;mso-height-relative:margin;v-text-anchor:top" o:gfxdata="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" fillcolor="white [3201]" stroked="f" strokeweight=".5pt">
+              <v:shape w14:anchorId="5813888F" id="Textfeld 57" o:spid="_x0000_s1043" type="#_x0000_t202" style="position:absolute;left:0;text-align:left;margin-left:314.6pt;margin-top:17.85pt;width:14.15pt;height:5.65pt;rotation:-90;z-index:251724800;visibility:visible;mso-wrap-style:square;mso-width-percent:0;mso-height-percent:0;mso-wrap-distance-left:9pt;mso-wrap-distance-top:0;mso-wrap-distance-right:9pt;mso-wrap-distance-bottom:0;mso-position-horizontal:absolute;mso-position-horizontal-relative:text;mso-position-vertical:absolute;mso-position-vertical-relative:text;mso-width-percent:0;mso-height-percent:0;mso-width-relative:margin;mso-height-relative:margin;v-text-anchor:top" o:gfxdata="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" fillcolor="white [3201]" stroked="f" strokeweight=".5pt">
                 <v:textbox inset="0,0,0,0">
                   <w:txbxContent>
                     <w:p>
@@ -5415,6 +5314,7 @@
       <w:r>
         <w:rPr>
           <w:noProof/>
+          <w:lang w:eastAsia="de-DE"/>
         </w:rPr>
         <mc:AlternateContent>
           <mc:Choice Requires="wps">
@@ -5472,9 +5372,9 @@
               </wp:anchor>
             </w:drawing>
           </mc:Choice>
-          <mc:Fallback>
+          <mc:Fallback xmlns:w16se="http://schemas.microsoft.com/office/word/2015/wordml/symex" xmlns:w16cid="http://schemas.microsoft.com/office/word/2016/wordml/cid" xmlns:am3d="http://schemas.microsoft.com/office/drawing/2017/model3d" xmlns:aink="http://schemas.microsoft.com/office/drawing/2016/ink" xmlns:cx8="http://schemas.microsoft.com/office/drawing/2016/5/14/chartex" xmlns:cx7="http://schemas.microsoft.com/office/drawing/2016/5/13/chartex" xmlns:cx6="http://schemas.microsoft.com/office/drawing/2016/5/12/chartex" xmlns:cx5="http://schemas.microsoft.com/office/drawing/2016/5/11/chartex" xmlns:cx4="http://schemas.microsoft.com/office/drawing/2016/5/10/chartex" xmlns:cx3="http://schemas.microsoft.com/office/drawing/2016/5/9/chartex" xmlns:cx2="http://schemas.microsoft.com/office/drawing/2015/10/21/chartex" xmlns:cx1="http://schemas.microsoft.com/office/drawing/2015/9/8/chartex" xmlns:cx="http://schemas.microsoft.com/office/drawing/2014/chartex">
             <w:pict>
-              <v:shape w14:anchorId="0F696230" id="Gerade Verbindung mit Pfeil 32" o:spid="_x0000_s1026" type="#_x0000_t32" style="position:absolute;margin-left:310.65pt;margin-top:39.75pt;width:22.65pt;height:0;rotation:90;z-index:251692032;visibility:visible;mso-wrap-style:square;mso-width-percent:0;mso-wrap-distance-left:9pt;mso-wrap-distance-top:0;mso-wrap-distance-right:9pt;mso-wrap-distance-bottom:0;mso-position-horizontal:absolute;mso-position-horizontal-relative:text;mso-position-vertical:absolute;mso-position-vertical-relative:text;mso-width-percent:0;mso-width-relative:margin" o:gfxdata="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" strokecolor="#4472c4 [3204]" strokeweight=".5pt">
+              <v:shape w14:anchorId="0F696230" id="Gerade Verbindung mit Pfeil 32" o:spid="_x0000_s1026" type="#_x0000_t32" style="position:absolute;margin-left:310.65pt;margin-top:39.75pt;width:22.65pt;height:0;rotation:90;z-index:251692032;visibility:visible;mso-wrap-style:square;mso-width-percent:0;mso-wrap-distance-left:9pt;mso-wrap-distance-top:0;mso-wrap-distance-right:9pt;mso-wrap-distance-bottom:0;mso-position-horizontal:absolute;mso-position-horizontal-relative:text;mso-position-vertical:absolute;mso-position-vertical-relative:text;mso-width-percent:0;mso-width-relative:margin" o:gfxdata="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" strokecolor="#4472c4 [3204]" strokeweight=".5pt">
                 <v:stroke endarrow="block" joinstyle="miter"/>
               </v:shape>
             </w:pict>
@@ -5484,6 +5384,7 @@
       <w:r>
         <w:rPr>
           <w:noProof/>
+          <w:lang w:eastAsia="de-DE"/>
         </w:rPr>
         <mc:AlternateContent>
           <mc:Choice Requires="wps">
@@ -5557,9 +5458,9 @@
               </wp:anchor>
             </w:drawing>
           </mc:Choice>
-          <mc:Fallback>
+          <mc:Fallback xmlns:w16se="http://schemas.microsoft.com/office/word/2015/wordml/symex" xmlns:w16cid="http://schemas.microsoft.com/office/word/2016/wordml/cid" xmlns:am3d="http://schemas.microsoft.com/office/drawing/2017/model3d" xmlns:aink="http://schemas.microsoft.com/office/drawing/2016/ink" xmlns:cx8="http://schemas.microsoft.com/office/drawing/2016/5/14/chartex" xmlns:cx7="http://schemas.microsoft.com/office/drawing/2016/5/13/chartex" xmlns:cx6="http://schemas.microsoft.com/office/drawing/2016/5/12/chartex" xmlns:cx5="http://schemas.microsoft.com/office/drawing/2016/5/11/chartex" xmlns:cx4="http://schemas.microsoft.com/office/drawing/2016/5/10/chartex" xmlns:cx3="http://schemas.microsoft.com/office/drawing/2016/5/9/chartex" xmlns:cx2="http://schemas.microsoft.com/office/drawing/2015/10/21/chartex" xmlns:cx1="http://schemas.microsoft.com/office/drawing/2015/9/8/chartex" xmlns:cx="http://schemas.microsoft.com/office/drawing/2014/chartex">
             <w:pict>
-              <v:shape w14:anchorId="5813888F" id="Textfeld 56" o:spid="_x0000_s1044" type="#_x0000_t202" style="position:absolute;left:0;text-align:left;margin-left:261.55pt;margin-top:17.7pt;width:14.15pt;height:5.65pt;rotation:-90;z-index:251722752;visibility:visible;mso-wrap-style:square;mso-width-percent:0;mso-height-percent:0;mso-wrap-distance-left:9pt;mso-wrap-distance-top:0;mso-wrap-distance-right:9pt;mso-wrap-distance-bottom:0;mso-position-horizontal:absolute;mso-position-horizontal-relative:text;mso-position-vertical:absolute;mso-position-vertical-relative:text;mso-width-percent:0;mso-height-percent:0;mso-width-relative:margin;mso-height-relative:margin;v-text-anchor:top" o:gfxdata="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" fillcolor="white [3201]" stroked="f" strokeweight=".5pt">
+              <v:shape w14:anchorId="5813888F" id="Textfeld 56" o:spid="_x0000_s1044" type="#_x0000_t202" style="position:absolute;left:0;text-align:left;margin-left:261.55pt;margin-top:17.7pt;width:14.15pt;height:5.65pt;rotation:-90;z-index:251722752;visibility:visible;mso-wrap-style:square;mso-width-percent:0;mso-height-percent:0;mso-wrap-distance-left:9pt;mso-wrap-distance-top:0;mso-wrap-distance-right:9pt;mso-wrap-distance-bottom:0;mso-position-horizontal:absolute;mso-position-horizontal-relative:text;mso-position-vertical:absolute;mso-position-vertical-relative:text;mso-width-percent:0;mso-height-percent:0;mso-width-relative:margin;mso-height-relative:margin;v-text-anchor:top" o:gfxdata="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" fillcolor="white [3201]" stroked="f" strokeweight=".5pt">
                 <v:textbox inset="0,0,0,0">
                   <w:txbxContent>
                     <w:p>
@@ -5587,6 +5488,7 @@
       <w:r>
         <w:rPr>
           <w:noProof/>
+          <w:lang w:eastAsia="de-DE"/>
         </w:rPr>
         <mc:AlternateContent>
           <mc:Choice Requires="wps">
@@ -5644,9 +5546,9 @@
               </wp:anchor>
             </w:drawing>
           </mc:Choice>
-          <mc:Fallback>
+          <mc:Fallback xmlns:w16se="http://schemas.microsoft.com/office/word/2015/wordml/symex" xmlns:w16cid="http://schemas.microsoft.com/office/word/2016/wordml/cid" xmlns:am3d="http://schemas.microsoft.com/office/drawing/2017/model3d" xmlns:aink="http://schemas.microsoft.com/office/drawing/2016/ink" xmlns:cx8="http://schemas.microsoft.com/office/drawing/2016/5/14/chartex" xmlns:cx7="http://schemas.microsoft.com/office/drawing/2016/5/13/chartex" xmlns:cx6="http://schemas.microsoft.com/office/drawing/2016/5/12/chartex" xmlns:cx5="http://schemas.microsoft.com/office/drawing/2016/5/11/chartex" xmlns:cx4="http://schemas.microsoft.com/office/drawing/2016/5/10/chartex" xmlns:cx3="http://schemas.microsoft.com/office/drawing/2016/5/9/chartex" xmlns:cx2="http://schemas.microsoft.com/office/drawing/2015/10/21/chartex" xmlns:cx1="http://schemas.microsoft.com/office/drawing/2015/9/8/chartex" xmlns:cx="http://schemas.microsoft.com/office/drawing/2014/chartex">
             <w:pict>
-              <v:shape w14:anchorId="5960C5FA" id="Gerade Verbindung mit Pfeil 35" o:spid="_x0000_s1026" type="#_x0000_t32" style="position:absolute;margin-left:257.9pt;margin-top:39.85pt;width:22.65pt;height:0;rotation:90;z-index:251694080;visibility:visible;mso-wrap-style:square;mso-width-percent:0;mso-wrap-distance-left:9pt;mso-wrap-distance-top:0;mso-wrap-distance-right:9pt;mso-wrap-distance-bottom:0;mso-position-horizontal:absolute;mso-position-horizontal-relative:text;mso-position-vertical:absolute;mso-position-vertical-relative:text;mso-width-percent:0;mso-width-relative:margin" o:gfxdata="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" strokecolor="#4472c4 [3204]" strokeweight=".5pt">
+              <v:shape w14:anchorId="5960C5FA" id="Gerade Verbindung mit Pfeil 35" o:spid="_x0000_s1026" type="#_x0000_t32" style="position:absolute;margin-left:257.9pt;margin-top:39.85pt;width:22.65pt;height:0;rotation:90;z-index:251694080;visibility:visible;mso-wrap-style:square;mso-width-percent:0;mso-wrap-distance-left:9pt;mso-wrap-distance-top:0;mso-wrap-distance-right:9pt;mso-wrap-distance-bottom:0;mso-position-horizontal:absolute;mso-position-horizontal-relative:text;mso-position-vertical:absolute;mso-position-vertical-relative:text;mso-width-percent:0;mso-width-relative:margin" o:gfxdata="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" strokecolor="#4472c4 [3204]" strokeweight=".5pt">
                 <v:stroke endarrow="block" joinstyle="miter"/>
               </v:shape>
             </w:pict>
@@ -5656,6 +5558,7 @@
       <w:r>
         <w:rPr>
           <w:noProof/>
+          <w:lang w:eastAsia="de-DE"/>
         </w:rPr>
         <mc:AlternateContent>
           <mc:Choice Requires="wps">
@@ -5709,7 +5612,7 @@
                                 <w:sz w:val="16"/>
                                 <w:szCs w:val="16"/>
                               </w:rPr>
-                              <w:t>Data 0</w:t>
+                              <w:t>Data</w:t>
                             </w:r>
                           </w:p>
                         </w:txbxContent>
@@ -5734,7 +5637,7 @@
           </mc:Choice>
           <mc:Fallback>
             <w:pict>
-              <v:shape w14:anchorId="4056B8D3" id="Textfeld 18" o:spid="_x0000_s1045" type="#_x0000_t202" style="position:absolute;left:0;text-align:left;margin-left:223.7pt;margin-top:33.65pt;width:42.05pt;height:10.2pt;z-index:251676672;visibility:visible;mso-wrap-style:square;mso-width-percent:0;mso-height-percent:0;mso-wrap-distance-left:9pt;mso-wrap-distance-top:0;mso-wrap-distance-right:9pt;mso-wrap-distance-bottom:0;mso-position-horizontal:absolute;mso-position-horizontal-relative:text;mso-position-vertical:absolute;mso-position-vertical-relative:text;mso-width-percent:0;mso-height-percent:0;mso-width-relative:margin;mso-height-relative:margin;v-text-anchor:top" o:gfxdata="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" fillcolor="white [3201]" strokecolor="black [3213]" strokeweight=".5pt">
+              <v:shape w14:anchorId="4056B8D3" id="Textfeld 18" o:spid="_x0000_s1044" type="#_x0000_t202" style="position:absolute;left:0;text-align:left;margin-left:223.7pt;margin-top:33.65pt;width:42.05pt;height:10.2pt;z-index:251676672;visibility:visible;mso-wrap-style:square;mso-width-percent:0;mso-height-percent:0;mso-wrap-distance-left:9pt;mso-wrap-distance-top:0;mso-wrap-distance-right:9pt;mso-wrap-distance-bottom:0;mso-position-horizontal:absolute;mso-position-horizontal-relative:text;mso-position-vertical:absolute;mso-position-vertical-relative:text;mso-width-percent:0;mso-height-percent:0;mso-width-relative:margin;mso-height-relative:margin;v-text-anchor:top" o:gfxdata="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" fillcolor="white [3201]" strokecolor="black [3213]" strokeweight=".5pt">
                 <v:textbox inset="0,0,0,0">
                   <w:txbxContent>
                     <w:p>
@@ -5750,7 +5653,7 @@
                           <w:sz w:val="16"/>
                           <w:szCs w:val="16"/>
                         </w:rPr>
-                        <w:t>Data 0</w:t>
+                        <w:t>Data</w:t>
                       </w:r>
                     </w:p>
                   </w:txbxContent>
@@ -5763,6 +5666,7 @@
       <w:r>
         <w:rPr>
           <w:noProof/>
+          <w:lang w:eastAsia="de-DE"/>
         </w:rPr>
         <mc:AlternateContent>
           <mc:Choice Requires="wps">
@@ -5846,9 +5750,9 @@
               </wp:anchor>
             </w:drawing>
           </mc:Choice>
-          <mc:Fallback>
+          <mc:Fallback xmlns:w16se="http://schemas.microsoft.com/office/word/2015/wordml/symex" xmlns:w16cid="http://schemas.microsoft.com/office/word/2016/wordml/cid" xmlns:am3d="http://schemas.microsoft.com/office/drawing/2017/model3d" xmlns:aink="http://schemas.microsoft.com/office/drawing/2016/ink" xmlns:cx8="http://schemas.microsoft.com/office/drawing/2016/5/14/chartex" xmlns:cx7="http://schemas.microsoft.com/office/drawing/2016/5/13/chartex" xmlns:cx6="http://schemas.microsoft.com/office/drawing/2016/5/12/chartex" xmlns:cx5="http://schemas.microsoft.com/office/drawing/2016/5/11/chartex" xmlns:cx4="http://schemas.microsoft.com/office/drawing/2016/5/10/chartex" xmlns:cx3="http://schemas.microsoft.com/office/drawing/2016/5/9/chartex" xmlns:cx2="http://schemas.microsoft.com/office/drawing/2015/10/21/chartex" xmlns:cx1="http://schemas.microsoft.com/office/drawing/2015/9/8/chartex" xmlns:cx="http://schemas.microsoft.com/office/drawing/2014/chartex">
             <w:pict>
-              <v:shape w14:anchorId="3D83418A" id="Textfeld 21" o:spid="_x0000_s1046" type="#_x0000_t202" style="position:absolute;left:0;text-align:left;margin-left:172.95pt;margin-top:33.9pt;width:40.7pt;height:10pt;z-index:251680768;visibility:visible;mso-wrap-style:square;mso-width-percent:0;mso-height-percent:0;mso-wrap-distance-left:9pt;mso-wrap-distance-top:0;mso-wrap-distance-right:9pt;mso-wrap-distance-bottom:0;mso-position-horizontal:absolute;mso-position-horizontal-relative:text;mso-position-vertical:absolute;mso-position-vertical-relative:text;mso-width-percent:0;mso-height-percent:0;mso-width-relative:margin;mso-height-relative:margin;v-text-anchor:top" o:gfxdata="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" fillcolor="white [3201]" strokecolor="black [3213]" strokeweight=".5pt">
+              <v:shape w14:anchorId="3D83418A" id="Textfeld 21" o:spid="_x0000_s1046" type="#_x0000_t202" style="position:absolute;left:0;text-align:left;margin-left:172.95pt;margin-top:33.9pt;width:40.7pt;height:10pt;z-index:251680768;visibility:visible;mso-wrap-style:square;mso-width-percent:0;mso-height-percent:0;mso-wrap-distance-left:9pt;mso-wrap-distance-top:0;mso-wrap-distance-right:9pt;mso-wrap-distance-bottom:0;mso-position-horizontal:absolute;mso-position-horizontal-relative:text;mso-position-vertical:absolute;mso-position-vertical-relative:text;mso-width-percent:0;mso-height-percent:0;mso-width-relative:margin;mso-height-relative:margin;v-text-anchor:top" o:gfxdata="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" fillcolor="white [3201]" strokecolor="black [3213]" strokeweight=".5pt">
                 <v:textbox inset="0,0,0,0">
                   <w:txbxContent>
                     <w:p>
@@ -5884,541 +5788,7 @@
       <w:r>
         <w:rPr>
           <w:noProof/>
-        </w:rPr>
-        <mc:AlternateContent>
-          <mc:Choice Requires="wps">
-            <w:drawing>
-              <wp:anchor distT="0" distB="0" distL="114300" distR="114300" simplePos="0" relativeHeight="251659263" behindDoc="0" locked="0" layoutInCell="1" allowOverlap="1" wp14:anchorId="416C522E" wp14:editId="739991D7">
-                <wp:simplePos x="0" y="0"/>
-                <wp:positionH relativeFrom="column">
-                  <wp:posOffset>1581785</wp:posOffset>
-                </wp:positionH>
-                <wp:positionV relativeFrom="paragraph">
-                  <wp:posOffset>560416</wp:posOffset>
-                </wp:positionV>
-                <wp:extent cx="529590" cy="127635"/>
-                <wp:effectExtent l="0" t="0" r="3810" b="0"/>
-                <wp:wrapNone/>
-                <wp:docPr id="40" name="Textfeld 40"/>
-                <wp:cNvGraphicFramePr/>
-                <a:graphic xmlns:a="http://schemas.openxmlformats.org/drawingml/2006/main">
-                  <a:graphicData uri="http://schemas.microsoft.com/office/word/2010/wordprocessingShape">
-                    <wps:wsp>
-                      <wps:cNvSpPr txBox="1"/>
-                      <wps:spPr>
-                        <a:xfrm>
-                          <a:off x="0" y="0"/>
-                          <a:ext cx="529590" cy="127635"/>
-                        </a:xfrm>
-                        <a:prstGeom prst="rect">
-                          <a:avLst/>
-                        </a:prstGeom>
-                        <a:solidFill>
-                          <a:schemeClr val="lt1"/>
-                        </a:solidFill>
-                        <a:ln w="6350">
-                          <a:noFill/>
-                        </a:ln>
-                      </wps:spPr>
-                      <wps:txbx>
-                        <w:txbxContent>
-                          <w:p>
-                            <w:pPr>
-                              <w:jc w:val="center"/>
-                              <w:rPr>
-                                <w:sz w:val="17"/>
-                                <w:szCs w:val="17"/>
-                              </w:rPr>
-                            </w:pPr>
-                            <w:r>
-                              <w:rPr>
-                                <w:rFonts w:ascii="Miriam Fixed" w:hAnsi="Miriam Fixed" w:cs="Miriam Fixed"/>
-                                <w:sz w:val="17"/>
-                                <w:szCs w:val="17"/>
-                              </w:rPr>
-                              <w:t>10101010</w:t>
-                            </w:r>
-                          </w:p>
-                        </w:txbxContent>
-                      </wps:txbx>
-                      <wps:bodyPr rot="0" spcFirstLastPara="0" vertOverflow="overflow" horzOverflow="overflow" vert="horz" wrap="square" lIns="0" tIns="0" rIns="0" bIns="0" numCol="1" spcCol="0" rtlCol="0" fromWordArt="0" anchor="t" anchorCtr="0" forceAA="0" compatLnSpc="1">
-                        <a:prstTxWarp prst="textNoShape">
-                          <a:avLst/>
-                        </a:prstTxWarp>
-                        <a:noAutofit/>
-                      </wps:bodyPr>
-                    </wps:wsp>
-                  </a:graphicData>
-                </a:graphic>
-                <wp14:sizeRelH relativeFrom="margin">
-                  <wp14:pctWidth>0</wp14:pctWidth>
-                </wp14:sizeRelH>
-                <wp14:sizeRelV relativeFrom="margin">
-                  <wp14:pctHeight>0</wp14:pctHeight>
-                </wp14:sizeRelV>
-              </wp:anchor>
-            </w:drawing>
-          </mc:Choice>
-          <mc:Fallback>
-            <w:pict>
-              <v:shape w14:anchorId="416C522E" id="Textfeld 40" o:spid="_x0000_s1047" type="#_x0000_t202" style="position:absolute;left:0;text-align:left;margin-left:124.55pt;margin-top:44.15pt;width:41.7pt;height:10.05pt;z-index:251659263;visibility:visible;mso-wrap-style:square;mso-width-percent:0;mso-height-percent:0;mso-wrap-distance-left:9pt;mso-wrap-distance-top:0;mso-wrap-distance-right:9pt;mso-wrap-distance-bottom:0;mso-position-horizontal:absolute;mso-position-horizontal-relative:text;mso-position-vertical:absolute;mso-position-vertical-relative:text;mso-width-percent:0;mso-height-percent:0;mso-width-relative:margin;mso-height-relative:margin;v-text-anchor:top" o:gfxdata="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" fillcolor="white [3201]" stroked="f" strokeweight=".5pt">
-                <v:textbox inset="0,0,0,0">
-                  <w:txbxContent>
-                    <w:p>
-                      <w:pPr>
-                        <w:jc w:val="center"/>
-                        <w:rPr>
-                          <w:sz w:val="17"/>
-                          <w:szCs w:val="17"/>
-                        </w:rPr>
-                      </w:pPr>
-                      <w:r>
-                        <w:rPr>
-                          <w:rFonts w:ascii="Miriam Fixed" w:hAnsi="Miriam Fixed" w:cs="Miriam Fixed"/>
-                          <w:sz w:val="17"/>
-                          <w:szCs w:val="17"/>
-                        </w:rPr>
-                        <w:t>10101010</w:t>
-                      </w:r>
-                    </w:p>
-                  </w:txbxContent>
-                </v:textbox>
-              </v:shape>
-            </w:pict>
-          </mc:Fallback>
-        </mc:AlternateContent>
-      </w:r>
-      <w:r>
-        <w:rPr>
-          <w:noProof/>
-        </w:rPr>
-        <mc:AlternateContent>
-          <mc:Choice Requires="wps">
-            <w:drawing>
-              <wp:anchor distT="0" distB="0" distL="114300" distR="114300" simplePos="0" relativeHeight="251658238" behindDoc="0" locked="0" layoutInCell="1" allowOverlap="1" wp14:anchorId="7DC3E140" wp14:editId="5EA53D13">
-                <wp:simplePos x="0" y="0"/>
-                <wp:positionH relativeFrom="column">
-                  <wp:posOffset>2180590</wp:posOffset>
-                </wp:positionH>
-                <wp:positionV relativeFrom="paragraph">
-                  <wp:posOffset>561051</wp:posOffset>
-                </wp:positionV>
-                <wp:extent cx="534035" cy="127635"/>
-                <wp:effectExtent l="0" t="0" r="0" b="0"/>
-                <wp:wrapNone/>
-                <wp:docPr id="41" name="Textfeld 41"/>
-                <wp:cNvGraphicFramePr/>
-                <a:graphic xmlns:a="http://schemas.openxmlformats.org/drawingml/2006/main">
-                  <a:graphicData uri="http://schemas.microsoft.com/office/word/2010/wordprocessingShape">
-                    <wps:wsp>
-                      <wps:cNvSpPr txBox="1"/>
-                      <wps:spPr>
-                        <a:xfrm>
-                          <a:off x="0" y="0"/>
-                          <a:ext cx="534035" cy="127635"/>
-                        </a:xfrm>
-                        <a:prstGeom prst="rect">
-                          <a:avLst/>
-                        </a:prstGeom>
-                        <a:solidFill>
-                          <a:schemeClr val="lt1"/>
-                        </a:solidFill>
-                        <a:ln w="6350">
-                          <a:noFill/>
-                        </a:ln>
-                      </wps:spPr>
-                      <wps:txbx>
-                        <w:txbxContent>
-                          <w:p>
-                            <w:pPr>
-                              <w:jc w:val="center"/>
-                              <w:rPr>
-                                <w:sz w:val="17"/>
-                                <w:szCs w:val="17"/>
-                              </w:rPr>
-                            </w:pPr>
-                            <w:r>
-                              <w:rPr>
-                                <w:rFonts w:ascii="Miriam Fixed" w:hAnsi="Miriam Fixed" w:cs="Miriam Fixed"/>
-                                <w:sz w:val="17"/>
-                                <w:szCs w:val="17"/>
-                              </w:rPr>
-                              <w:t>00011000</w:t>
-                            </w:r>
-                          </w:p>
-                        </w:txbxContent>
-                      </wps:txbx>
-                      <wps:bodyPr rot="0" spcFirstLastPara="0" vertOverflow="overflow" horzOverflow="overflow" vert="horz" wrap="square" lIns="0" tIns="0" rIns="0" bIns="0" numCol="1" spcCol="0" rtlCol="0" fromWordArt="0" anchor="t" anchorCtr="0" forceAA="0" compatLnSpc="1">
-                        <a:prstTxWarp prst="textNoShape">
-                          <a:avLst/>
-                        </a:prstTxWarp>
-                        <a:noAutofit/>
-                      </wps:bodyPr>
-                    </wps:wsp>
-                  </a:graphicData>
-                </a:graphic>
-                <wp14:sizeRelH relativeFrom="margin">
-                  <wp14:pctWidth>0</wp14:pctWidth>
-                </wp14:sizeRelH>
-                <wp14:sizeRelV relativeFrom="margin">
-                  <wp14:pctHeight>0</wp14:pctHeight>
-                </wp14:sizeRelV>
-              </wp:anchor>
-            </w:drawing>
-          </mc:Choice>
-          <mc:Fallback>
-            <w:pict>
-              <v:shape w14:anchorId="7DC3E140" id="Textfeld 41" o:spid="_x0000_s1048" type="#_x0000_t202" style="position:absolute;left:0;text-align:left;margin-left:171.7pt;margin-top:44.2pt;width:42.05pt;height:10.05pt;z-index:251658238;visibility:visible;mso-wrap-style:square;mso-width-percent:0;mso-height-percent:0;mso-wrap-distance-left:9pt;mso-wrap-distance-top:0;mso-wrap-distance-right:9pt;mso-wrap-distance-bottom:0;mso-position-horizontal:absolute;mso-position-horizontal-relative:text;mso-position-vertical:absolute;mso-position-vertical-relative:text;mso-width-percent:0;mso-height-percent:0;mso-width-relative:margin;mso-height-relative:margin;v-text-anchor:top" o:gfxdata="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" fillcolor="white [3201]" stroked="f" strokeweight=".5pt">
-                <v:textbox inset="0,0,0,0">
-                  <w:txbxContent>
-                    <w:p>
-                      <w:pPr>
-                        <w:jc w:val="center"/>
-                        <w:rPr>
-                          <w:sz w:val="17"/>
-                          <w:szCs w:val="17"/>
-                        </w:rPr>
-                      </w:pPr>
-                      <w:r>
-                        <w:rPr>
-                          <w:rFonts w:ascii="Miriam Fixed" w:hAnsi="Miriam Fixed" w:cs="Miriam Fixed"/>
-                          <w:sz w:val="17"/>
-                          <w:szCs w:val="17"/>
-                        </w:rPr>
-                        <w:t>00011000</w:t>
-                      </w:r>
-                    </w:p>
-                  </w:txbxContent>
-                </v:textbox>
-              </v:shape>
-            </w:pict>
-          </mc:Fallback>
-        </mc:AlternateContent>
-      </w:r>
-      <w:r>
-        <w:rPr>
-          <w:noProof/>
-        </w:rPr>
-        <mc:AlternateContent>
-          <mc:Choice Requires="wps">
-            <w:drawing>
-              <wp:anchor distT="0" distB="0" distL="114300" distR="114300" simplePos="0" relativeHeight="251657213" behindDoc="0" locked="0" layoutInCell="1" allowOverlap="1" wp14:anchorId="026900BD" wp14:editId="114E07CA">
-                <wp:simplePos x="0" y="0"/>
-                <wp:positionH relativeFrom="column">
-                  <wp:posOffset>4154170</wp:posOffset>
-                </wp:positionH>
-                <wp:positionV relativeFrom="paragraph">
-                  <wp:posOffset>561051</wp:posOffset>
-                </wp:positionV>
-                <wp:extent cx="572770" cy="127635"/>
-                <wp:effectExtent l="0" t="0" r="0" b="0"/>
-                <wp:wrapNone/>
-                <wp:docPr id="44" name="Textfeld 44"/>
-                <wp:cNvGraphicFramePr/>
-                <a:graphic xmlns:a="http://schemas.openxmlformats.org/drawingml/2006/main">
-                  <a:graphicData uri="http://schemas.microsoft.com/office/word/2010/wordprocessingShape">
-                    <wps:wsp>
-                      <wps:cNvSpPr txBox="1"/>
-                      <wps:spPr>
-                        <a:xfrm>
-                          <a:off x="0" y="0"/>
-                          <a:ext cx="572770" cy="127635"/>
-                        </a:xfrm>
-                        <a:prstGeom prst="rect">
-                          <a:avLst/>
-                        </a:prstGeom>
-                        <a:solidFill>
-                          <a:schemeClr val="lt1"/>
-                        </a:solidFill>
-                        <a:ln w="6350">
-                          <a:noFill/>
-                        </a:ln>
-                      </wps:spPr>
-                      <wps:txbx>
-                        <w:txbxContent>
-                          <w:p>
-                            <w:pPr>
-                              <w:jc w:val="center"/>
-                              <w:rPr>
-                                <w:sz w:val="17"/>
-                                <w:szCs w:val="17"/>
-                              </w:rPr>
-                            </w:pPr>
-                            <w:r>
-                              <w:rPr>
-                                <w:rFonts w:ascii="Miriam Fixed" w:hAnsi="Miriam Fixed" w:cs="Miriam Fixed"/>
-                                <w:sz w:val="17"/>
-                                <w:szCs w:val="17"/>
-                              </w:rPr>
-                              <w:t>100010101</w:t>
-                            </w:r>
-                          </w:p>
-                        </w:txbxContent>
-                      </wps:txbx>
-                      <wps:bodyPr rot="0" spcFirstLastPara="0" vertOverflow="overflow" horzOverflow="overflow" vert="horz" wrap="square" lIns="0" tIns="0" rIns="0" bIns="0" numCol="1" spcCol="0" rtlCol="0" fromWordArt="0" anchor="t" anchorCtr="0" forceAA="0" compatLnSpc="1">
-                        <a:prstTxWarp prst="textNoShape">
-                          <a:avLst/>
-                        </a:prstTxWarp>
-                        <a:noAutofit/>
-                      </wps:bodyPr>
-                    </wps:wsp>
-                  </a:graphicData>
-                </a:graphic>
-                <wp14:sizeRelH relativeFrom="margin">
-                  <wp14:pctWidth>0</wp14:pctWidth>
-                </wp14:sizeRelH>
-                <wp14:sizeRelV relativeFrom="margin">
-                  <wp14:pctHeight>0</wp14:pctHeight>
-                </wp14:sizeRelV>
-              </wp:anchor>
-            </w:drawing>
-          </mc:Choice>
-          <mc:Fallback>
-            <w:pict>
-              <v:shape w14:anchorId="026900BD" id="Textfeld 44" o:spid="_x0000_s1049" type="#_x0000_t202" style="position:absolute;left:0;text-align:left;margin-left:327.1pt;margin-top:44.2pt;width:45.1pt;height:10.05pt;z-index:251657213;visibility:visible;mso-wrap-style:square;mso-width-percent:0;mso-height-percent:0;mso-wrap-distance-left:9pt;mso-wrap-distance-top:0;mso-wrap-distance-right:9pt;mso-wrap-distance-bottom:0;mso-position-horizontal:absolute;mso-position-horizontal-relative:text;mso-position-vertical:absolute;mso-position-vertical-relative:text;mso-width-percent:0;mso-height-percent:0;mso-width-relative:margin;mso-height-relative:margin;v-text-anchor:top" o:gfxdata="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" fillcolor="white [3201]" stroked="f" strokeweight=".5pt">
-                <v:textbox inset="0,0,0,0">
-                  <w:txbxContent>
-                    <w:p>
-                      <w:pPr>
-                        <w:jc w:val="center"/>
-                        <w:rPr>
-                          <w:sz w:val="17"/>
-                          <w:szCs w:val="17"/>
-                        </w:rPr>
-                      </w:pPr>
-                      <w:r>
-                        <w:rPr>
-                          <w:rFonts w:ascii="Miriam Fixed" w:hAnsi="Miriam Fixed" w:cs="Miriam Fixed"/>
-                          <w:sz w:val="17"/>
-                          <w:szCs w:val="17"/>
-                        </w:rPr>
-                        <w:t>100010101</w:t>
-                      </w:r>
-                    </w:p>
-                  </w:txbxContent>
-                </v:textbox>
-              </v:shape>
-            </w:pict>
-          </mc:Fallback>
-        </mc:AlternateContent>
-      </w:r>
-      <w:r>
-        <w:rPr>
-          <w:noProof/>
-        </w:rPr>
-        <mc:AlternateContent>
-          <mc:Choice Requires="wps">
-            <w:drawing>
-              <wp:anchor distT="0" distB="0" distL="114300" distR="114300" simplePos="0" relativeHeight="251705344" behindDoc="0" locked="0" layoutInCell="1" allowOverlap="1" wp14:anchorId="3156B085" wp14:editId="65BEA6FF">
-                <wp:simplePos x="0" y="0"/>
-                <wp:positionH relativeFrom="column">
-                  <wp:posOffset>3507105</wp:posOffset>
-                </wp:positionH>
-                <wp:positionV relativeFrom="paragraph">
-                  <wp:posOffset>557819</wp:posOffset>
-                </wp:positionV>
-                <wp:extent cx="534035" cy="127635"/>
-                <wp:effectExtent l="0" t="0" r="0" b="0"/>
-                <wp:wrapNone/>
-                <wp:docPr id="43" name="Textfeld 43"/>
-                <wp:cNvGraphicFramePr/>
-                <a:graphic xmlns:a="http://schemas.openxmlformats.org/drawingml/2006/main">
-                  <a:graphicData uri="http://schemas.microsoft.com/office/word/2010/wordprocessingShape">
-                    <wps:wsp>
-                      <wps:cNvSpPr txBox="1"/>
-                      <wps:spPr>
-                        <a:xfrm>
-                          <a:off x="0" y="0"/>
-                          <a:ext cx="534035" cy="127635"/>
-                        </a:xfrm>
-                        <a:prstGeom prst="rect">
-                          <a:avLst/>
-                        </a:prstGeom>
-                        <a:solidFill>
-                          <a:schemeClr val="lt1"/>
-                        </a:solidFill>
-                        <a:ln w="6350">
-                          <a:noFill/>
-                        </a:ln>
-                      </wps:spPr>
-                      <wps:txbx>
-                        <w:txbxContent>
-                          <w:p>
-                            <w:pPr>
-                              <w:jc w:val="center"/>
-                              <w:rPr>
-                                <w:sz w:val="17"/>
-                                <w:szCs w:val="17"/>
-                              </w:rPr>
-                            </w:pPr>
-                            <w:r>
-                              <w:rPr>
-                                <w:rFonts w:ascii="Miriam Fixed" w:hAnsi="Miriam Fixed" w:cs="Miriam Fixed"/>
-                                <w:sz w:val="17"/>
-                                <w:szCs w:val="17"/>
-                              </w:rPr>
-                              <w:t>11010101</w:t>
-                            </w:r>
-                          </w:p>
-                        </w:txbxContent>
-                      </wps:txbx>
-                      <wps:bodyPr rot="0" spcFirstLastPara="0" vertOverflow="overflow" horzOverflow="overflow" vert="horz" wrap="square" lIns="0" tIns="0" rIns="0" bIns="0" numCol="1" spcCol="0" rtlCol="0" fromWordArt="0" anchor="t" anchorCtr="0" forceAA="0" compatLnSpc="1">
-                        <a:prstTxWarp prst="textNoShape">
-                          <a:avLst/>
-                        </a:prstTxWarp>
-                        <a:noAutofit/>
-                      </wps:bodyPr>
-                    </wps:wsp>
-                  </a:graphicData>
-                </a:graphic>
-                <wp14:sizeRelH relativeFrom="margin">
-                  <wp14:pctWidth>0</wp14:pctWidth>
-                </wp14:sizeRelH>
-                <wp14:sizeRelV relativeFrom="margin">
-                  <wp14:pctHeight>0</wp14:pctHeight>
-                </wp14:sizeRelV>
-              </wp:anchor>
-            </w:drawing>
-          </mc:Choice>
-          <mc:Fallback>
-            <w:pict>
-              <v:shape w14:anchorId="3156B085" id="Textfeld 43" o:spid="_x0000_s1050" type="#_x0000_t202" style="position:absolute;left:0;text-align:left;margin-left:276.15pt;margin-top:43.9pt;width:42.05pt;height:10.05pt;z-index:251705344;visibility:visible;mso-wrap-style:square;mso-width-percent:0;mso-height-percent:0;mso-wrap-distance-left:9pt;mso-wrap-distance-top:0;mso-wrap-distance-right:9pt;mso-wrap-distance-bottom:0;mso-position-horizontal:absolute;mso-position-horizontal-relative:text;mso-position-vertical:absolute;mso-position-vertical-relative:text;mso-width-percent:0;mso-height-percent:0;mso-width-relative:margin;mso-height-relative:margin;v-text-anchor:top" o:gfxdata="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" fillcolor="white [3201]" stroked="f" strokeweight=".5pt">
-                <v:textbox inset="0,0,0,0">
-                  <w:txbxContent>
-                    <w:p>
-                      <w:pPr>
-                        <w:jc w:val="center"/>
-                        <w:rPr>
-                          <w:sz w:val="17"/>
-                          <w:szCs w:val="17"/>
-                        </w:rPr>
-                      </w:pPr>
-                      <w:r>
-                        <w:rPr>
-                          <w:rFonts w:ascii="Miriam Fixed" w:hAnsi="Miriam Fixed" w:cs="Miriam Fixed"/>
-                          <w:sz w:val="17"/>
-                          <w:szCs w:val="17"/>
-                        </w:rPr>
-                        <w:t>11010101</w:t>
-                      </w:r>
-                    </w:p>
-                  </w:txbxContent>
-                </v:textbox>
-              </v:shape>
-            </w:pict>
-          </mc:Fallback>
-        </mc:AlternateContent>
-      </w:r>
-      <w:r>
-        <w:rPr>
-          <w:noProof/>
-        </w:rPr>
-        <mc:AlternateContent>
-          <mc:Choice Requires="wps">
-            <w:drawing>
-              <wp:anchor distT="0" distB="0" distL="114300" distR="114300" simplePos="0" relativeHeight="251703296" behindDoc="0" locked="0" layoutInCell="1" allowOverlap="1" wp14:anchorId="3156B085" wp14:editId="65BEA6FF">
-                <wp:simplePos x="0" y="0"/>
-                <wp:positionH relativeFrom="column">
-                  <wp:posOffset>2839720</wp:posOffset>
-                </wp:positionH>
-                <wp:positionV relativeFrom="paragraph">
-                  <wp:posOffset>559146</wp:posOffset>
-                </wp:positionV>
-                <wp:extent cx="534035" cy="127635"/>
-                <wp:effectExtent l="0" t="0" r="0" b="0"/>
-                <wp:wrapNone/>
-                <wp:docPr id="42" name="Textfeld 42"/>
-                <wp:cNvGraphicFramePr/>
-                <a:graphic xmlns:a="http://schemas.openxmlformats.org/drawingml/2006/main">
-                  <a:graphicData uri="http://schemas.microsoft.com/office/word/2010/wordprocessingShape">
-                    <wps:wsp>
-                      <wps:cNvSpPr txBox="1"/>
-                      <wps:spPr>
-                        <a:xfrm>
-                          <a:off x="0" y="0"/>
-                          <a:ext cx="534035" cy="127635"/>
-                        </a:xfrm>
-                        <a:prstGeom prst="rect">
-                          <a:avLst/>
-                        </a:prstGeom>
-                        <a:solidFill>
-                          <a:schemeClr val="lt1"/>
-                        </a:solidFill>
-                        <a:ln w="6350">
-                          <a:noFill/>
-                        </a:ln>
-                      </wps:spPr>
-                      <wps:txbx>
-                        <w:txbxContent>
-                          <w:p>
-                            <w:pPr>
-                              <w:jc w:val="center"/>
-                              <w:rPr>
-                                <w:sz w:val="17"/>
-                                <w:szCs w:val="17"/>
-                              </w:rPr>
-                            </w:pPr>
-                            <w:r>
-                              <w:rPr>
-                                <w:rFonts w:ascii="Miriam Fixed" w:hAnsi="Miriam Fixed" w:cs="Miriam Fixed"/>
-                                <w:sz w:val="17"/>
-                                <w:szCs w:val="17"/>
-                              </w:rPr>
-                              <w:t>01010111</w:t>
-                            </w:r>
-                          </w:p>
-                        </w:txbxContent>
-                      </wps:txbx>
-                      <wps:bodyPr rot="0" spcFirstLastPara="0" vertOverflow="overflow" horzOverflow="overflow" vert="horz" wrap="square" lIns="0" tIns="0" rIns="0" bIns="0" numCol="1" spcCol="0" rtlCol="0" fromWordArt="0" anchor="t" anchorCtr="0" forceAA="0" compatLnSpc="1">
-                        <a:prstTxWarp prst="textNoShape">
-                          <a:avLst/>
-                        </a:prstTxWarp>
-                        <a:noAutofit/>
-                      </wps:bodyPr>
-                    </wps:wsp>
-                  </a:graphicData>
-                </a:graphic>
-                <wp14:sizeRelH relativeFrom="margin">
-                  <wp14:pctWidth>0</wp14:pctWidth>
-                </wp14:sizeRelH>
-                <wp14:sizeRelV relativeFrom="margin">
-                  <wp14:pctHeight>0</wp14:pctHeight>
-                </wp14:sizeRelV>
-              </wp:anchor>
-            </w:drawing>
-          </mc:Choice>
-          <mc:Fallback>
-            <w:pict>
-              <v:shape w14:anchorId="3156B085" id="Textfeld 42" o:spid="_x0000_s1051" type="#_x0000_t202" style="position:absolute;left:0;text-align:left;margin-left:223.6pt;margin-top:44.05pt;width:42.05pt;height:10.05pt;z-index:251703296;visibility:visible;mso-wrap-style:square;mso-width-percent:0;mso-height-percent:0;mso-wrap-distance-left:9pt;mso-wrap-distance-top:0;mso-wrap-distance-right:9pt;mso-wrap-distance-bottom:0;mso-position-horizontal:absolute;mso-position-horizontal-relative:text;mso-position-vertical:absolute;mso-position-vertical-relative:text;mso-width-percent:0;mso-height-percent:0;mso-width-relative:margin;mso-height-relative:margin;v-text-anchor:top" o:gfxdata="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" fillcolor="white [3201]" stroked="f" strokeweight=".5pt">
-                <v:textbox inset="0,0,0,0">
-                  <w:txbxContent>
-                    <w:p>
-                      <w:pPr>
-                        <w:jc w:val="center"/>
-                        <w:rPr>
-                          <w:sz w:val="17"/>
-                          <w:szCs w:val="17"/>
-                        </w:rPr>
-                      </w:pPr>
-                      <w:r>
-                        <w:rPr>
-                          <w:rFonts w:ascii="Miriam Fixed" w:hAnsi="Miriam Fixed" w:cs="Miriam Fixed"/>
-                          <w:sz w:val="17"/>
-                          <w:szCs w:val="17"/>
-                        </w:rPr>
-                        <w:t>01010111</w:t>
-                      </w:r>
-                    </w:p>
-                  </w:txbxContent>
-                </v:textbox>
-              </v:shape>
-            </w:pict>
-          </mc:Fallback>
-        </mc:AlternateContent>
-      </w:r>
-      <w:r>
-        <w:rPr>
-          <w:noProof/>
+          <w:lang w:eastAsia="de-DE"/>
         </w:rPr>
         <mc:AlternateContent>
           <mc:Choice Requires="wps">
@@ -6494,7 +5864,7 @@
           </mc:Choice>
           <mc:Fallback>
             <w:pict>
-              <v:shape w14:anchorId="5813888F" id="Textfeld 55" o:spid="_x0000_s1052" type="#_x0000_t202" style="position:absolute;left:0;text-align:left;margin-left:365.55pt;margin-top:18.75pt;width:14.15pt;height:5.65pt;rotation:-90;z-index:251720704;visibility:visible;mso-wrap-style:square;mso-width-percent:0;mso-height-percent:0;mso-wrap-distance-left:9pt;mso-wrap-distance-top:0;mso-wrap-distance-right:9pt;mso-wrap-distance-bottom:0;mso-position-horizontal:absolute;mso-position-horizontal-relative:text;mso-position-vertical:absolute;mso-position-vertical-relative:text;mso-width-percent:0;mso-height-percent:0;mso-width-relative:margin;mso-height-relative:margin;v-text-anchor:top" o:gfxdata="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" fillcolor="white [3201]" stroked="f" strokeweight=".5pt">
+              <v:shape w14:anchorId="5813888F" id="Textfeld 55" o:spid="_x0000_s1046" type="#_x0000_t202" style="position:absolute;left:0;text-align:left;margin-left:365.55pt;margin-top:18.75pt;width:14.15pt;height:5.65pt;rotation:-90;z-index:251720704;visibility:visible;mso-wrap-style:square;mso-width-percent:0;mso-height-percent:0;mso-wrap-distance-left:9pt;mso-wrap-distance-top:0;mso-wrap-distance-right:9pt;mso-wrap-distance-bottom:0;mso-position-horizontal:absolute;mso-position-horizontal-relative:text;mso-position-vertical:absolute;mso-position-vertical-relative:text;mso-width-percent:0;mso-height-percent:0;mso-width-relative:margin;mso-height-relative:margin;v-text-anchor:top" o:gfxdata="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" fillcolor="white [3201]" stroked="f" strokeweight=".5pt">
                 <v:textbox inset="0,0,0,0">
                   <w:txbxContent>
                     <w:p>
@@ -6522,6 +5892,7 @@
       <w:r>
         <w:rPr>
           <w:noProof/>
+          <w:lang w:eastAsia="de-DE"/>
         </w:rPr>
         <mc:AlternateContent>
           <mc:Choice Requires="wps">
@@ -6595,9 +5966,9 @@
               </wp:anchor>
             </w:drawing>
           </mc:Choice>
-          <mc:Fallback>
+          <mc:Fallback xmlns:w16se="http://schemas.microsoft.com/office/word/2015/wordml/symex" xmlns:w16cid="http://schemas.microsoft.com/office/word/2016/wordml/cid" xmlns:am3d="http://schemas.microsoft.com/office/drawing/2017/model3d" xmlns:aink="http://schemas.microsoft.com/office/drawing/2016/ink" xmlns:cx8="http://schemas.microsoft.com/office/drawing/2016/5/14/chartex" xmlns:cx7="http://schemas.microsoft.com/office/drawing/2016/5/13/chartex" xmlns:cx6="http://schemas.microsoft.com/office/drawing/2016/5/12/chartex" xmlns:cx5="http://schemas.microsoft.com/office/drawing/2016/5/11/chartex" xmlns:cx4="http://schemas.microsoft.com/office/drawing/2016/5/10/chartex" xmlns:cx3="http://schemas.microsoft.com/office/drawing/2016/5/9/chartex" xmlns:cx2="http://schemas.microsoft.com/office/drawing/2015/10/21/chartex" xmlns:cx1="http://schemas.microsoft.com/office/drawing/2015/9/8/chartex" xmlns:cx="http://schemas.microsoft.com/office/drawing/2014/chartex">
             <w:pict>
-              <v:shape w14:anchorId="5813888F" id="Textfeld 54" o:spid="_x0000_s1053" type="#_x0000_t202" style="position:absolute;left:0;text-align:left;margin-left:209.5pt;margin-top:18.1pt;width:14.15pt;height:5.65pt;rotation:-90;z-index:251718656;visibility:visible;mso-wrap-style:square;mso-width-percent:0;mso-height-percent:0;mso-wrap-distance-left:9pt;mso-wrap-distance-top:0;mso-wrap-distance-right:9pt;mso-wrap-distance-bottom:0;mso-position-horizontal:absolute;mso-position-horizontal-relative:text;mso-position-vertical:absolute;mso-position-vertical-relative:text;mso-width-percent:0;mso-height-percent:0;mso-width-relative:margin;mso-height-relative:margin;v-text-anchor:top" o:gfxdata="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" fillcolor="white [3201]" stroked="f" strokeweight=".5pt">
+              <v:shape w14:anchorId="5813888F" id="Textfeld 54" o:spid="_x0000_s1053" type="#_x0000_t202" style="position:absolute;left:0;text-align:left;margin-left:209.5pt;margin-top:18.1pt;width:14.15pt;height:5.65pt;rotation:-90;z-index:251718656;visibility:visible;mso-wrap-style:square;mso-width-percent:0;mso-height-percent:0;mso-wrap-distance-left:9pt;mso-wrap-distance-top:0;mso-wrap-distance-right:9pt;mso-wrap-distance-bottom:0;mso-position-horizontal:absolute;mso-position-horizontal-relative:text;mso-position-vertical:absolute;mso-position-vertical-relative:text;mso-width-percent:0;mso-height-percent:0;mso-width-relative:margin;mso-height-relative:margin;v-text-anchor:top" o:gfxdata="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" fillcolor="white [3201]" stroked="f" strokeweight=".5pt">
                 <v:textbox inset="0,0,0,0">
                   <w:txbxContent>
                     <w:p>
@@ -6625,6 +5996,7 @@
       <w:r>
         <w:rPr>
           <w:noProof/>
+          <w:lang w:eastAsia="de-DE"/>
         </w:rPr>
         <mc:AlternateContent>
           <mc:Choice Requires="wps">
@@ -6698,9 +6070,9 @@
               </wp:anchor>
             </w:drawing>
           </mc:Choice>
-          <mc:Fallback>
+          <mc:Fallback xmlns:w16se="http://schemas.microsoft.com/office/word/2015/wordml/symex" xmlns:w16cid="http://schemas.microsoft.com/office/word/2016/wordml/cid" xmlns:am3d="http://schemas.microsoft.com/office/drawing/2017/model3d" xmlns:aink="http://schemas.microsoft.com/office/drawing/2016/ink" xmlns:cx8="http://schemas.microsoft.com/office/drawing/2016/5/14/chartex" xmlns:cx7="http://schemas.microsoft.com/office/drawing/2016/5/13/chartex" xmlns:cx6="http://schemas.microsoft.com/office/drawing/2016/5/12/chartex" xmlns:cx5="http://schemas.microsoft.com/office/drawing/2016/5/11/chartex" xmlns:cx4="http://schemas.microsoft.com/office/drawing/2016/5/10/chartex" xmlns:cx3="http://schemas.microsoft.com/office/drawing/2016/5/9/chartex" xmlns:cx2="http://schemas.microsoft.com/office/drawing/2015/10/21/chartex" xmlns:cx1="http://schemas.microsoft.com/office/drawing/2015/9/8/chartex" xmlns:cx="http://schemas.microsoft.com/office/drawing/2014/chartex">
             <w:pict>
-              <v:shape w14:anchorId="10A56DBC" id="Textfeld 53" o:spid="_x0000_s1054" type="#_x0000_t202" style="position:absolute;left:0;text-align:left;margin-left:160.05pt;margin-top:18.05pt;width:14.15pt;height:5.65pt;rotation:-90;z-index:251716608;visibility:visible;mso-wrap-style:square;mso-width-percent:0;mso-height-percent:0;mso-wrap-distance-left:9pt;mso-wrap-distance-top:0;mso-wrap-distance-right:9pt;mso-wrap-distance-bottom:0;mso-position-horizontal:absolute;mso-position-horizontal-relative:text;mso-position-vertical:absolute;mso-position-vertical-relative:text;mso-width-percent:0;mso-height-percent:0;mso-width-relative:margin;mso-height-relative:margin;v-text-anchor:top" o:gfxdata="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" fillcolor="white [3201]" stroked="f" strokeweight=".5pt">
+              <v:shape w14:anchorId="10A56DBC" id="Textfeld 53" o:spid="_x0000_s1054" type="#_x0000_t202" style="position:absolute;left:0;text-align:left;margin-left:160.05pt;margin-top:18.05pt;width:14.15pt;height:5.65pt;rotation:-90;z-index:251716608;visibility:visible;mso-wrap-style:square;mso-width-percent:0;mso-height-percent:0;mso-wrap-distance-left:9pt;mso-wrap-distance-top:0;mso-wrap-distance-right:9pt;mso-wrap-distance-bottom:0;mso-position-horizontal:absolute;mso-position-horizontal-relative:text;mso-position-vertical:absolute;mso-position-vertical-relative:text;mso-width-percent:0;mso-height-percent:0;mso-width-relative:margin;mso-height-relative:margin;v-text-anchor:top" o:gfxdata="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" fillcolor="white [3201]" stroked="f" strokeweight=".5pt">
                 <v:textbox inset="0,0,0,0">
                   <w:txbxContent>
                     <w:p>
@@ -6728,6 +6100,7 @@
       <w:r>
         <w:rPr>
           <w:noProof/>
+          <w:lang w:eastAsia="de-DE"/>
         </w:rPr>
         <mc:AlternateContent>
           <mc:Choice Requires="wps">
@@ -6801,9 +6174,9 @@
               </wp:anchor>
             </w:drawing>
           </mc:Choice>
-          <mc:Fallback>
+          <mc:Fallback xmlns:w16se="http://schemas.microsoft.com/office/word/2015/wordml/symex" xmlns:w16cid="http://schemas.microsoft.com/office/word/2016/wordml/cid" xmlns:am3d="http://schemas.microsoft.com/office/drawing/2017/model3d" xmlns:aink="http://schemas.microsoft.com/office/drawing/2016/ink" xmlns:cx8="http://schemas.microsoft.com/office/drawing/2016/5/14/chartex" xmlns:cx7="http://schemas.microsoft.com/office/drawing/2016/5/13/chartex" xmlns:cx6="http://schemas.microsoft.com/office/drawing/2016/5/12/chartex" xmlns:cx5="http://schemas.microsoft.com/office/drawing/2016/5/11/chartex" xmlns:cx4="http://schemas.microsoft.com/office/drawing/2016/5/10/chartex" xmlns:cx3="http://schemas.microsoft.com/office/drawing/2016/5/9/chartex" xmlns:cx2="http://schemas.microsoft.com/office/drawing/2015/10/21/chartex" xmlns:cx1="http://schemas.microsoft.com/office/drawing/2015/9/8/chartex" xmlns:cx="http://schemas.microsoft.com/office/drawing/2014/chartex">
             <w:pict>
-              <v:shape w14:anchorId="553F72B8" id="Textfeld 51" o:spid="_x0000_s1055" type="#_x0000_t202" style="position:absolute;left:0;text-align:left;margin-left:320.65pt;margin-top:17.65pt;width:14.15pt;height:5.65pt;rotation:-90;z-index:251712512;visibility:visible;mso-wrap-style:square;mso-width-percent:0;mso-height-percent:0;mso-wrap-distance-left:9pt;mso-wrap-distance-top:0;mso-wrap-distance-right:9pt;mso-wrap-distance-bottom:0;mso-position-horizontal:absolute;mso-position-horizontal-relative:text;mso-position-vertical:absolute;mso-position-vertical-relative:text;mso-width-percent:0;mso-height-percent:0;mso-width-relative:margin;mso-height-relative:margin;v-text-anchor:top" o:gfxdata="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" fillcolor="white [3201]" stroked="f" strokeweight=".5pt">
+              <v:shape w14:anchorId="553F72B8" id="Textfeld 51" o:spid="_x0000_s1055" type="#_x0000_t202" style="position:absolute;left:0;text-align:left;margin-left:320.65pt;margin-top:17.65pt;width:14.15pt;height:5.65pt;rotation:-90;z-index:251712512;visibility:visible;mso-wrap-style:square;mso-width-percent:0;mso-height-percent:0;mso-wrap-distance-left:9pt;mso-wrap-distance-top:0;mso-wrap-distance-right:9pt;mso-wrap-distance-bottom:0;mso-position-horizontal:absolute;mso-position-horizontal-relative:text;mso-position-vertical:absolute;mso-position-vertical-relative:text;mso-width-percent:0;mso-height-percent:0;mso-width-relative:margin;mso-height-relative:margin;v-text-anchor:top" o:gfxdata="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" fillcolor="white [3201]" stroked="f" strokeweight=".5pt">
                 <v:textbox inset="0,0,0,0">
                   <w:txbxContent>
                     <w:p>
@@ -6831,6 +6204,7 @@
       <w:r>
         <w:rPr>
           <w:noProof/>
+          <w:lang w:eastAsia="de-DE"/>
         </w:rPr>
         <mc:AlternateContent>
           <mc:Choice Requires="wps">
@@ -6904,9 +6278,9 @@
               </wp:anchor>
             </w:drawing>
           </mc:Choice>
-          <mc:Fallback>
+          <mc:Fallback xmlns:w16se="http://schemas.microsoft.com/office/word/2015/wordml/symex" xmlns:w16cid="http://schemas.microsoft.com/office/word/2016/wordml/cid" xmlns:am3d="http://schemas.microsoft.com/office/drawing/2017/model3d" xmlns:aink="http://schemas.microsoft.com/office/drawing/2016/ink" xmlns:cx8="http://schemas.microsoft.com/office/drawing/2016/5/14/chartex" xmlns:cx7="http://schemas.microsoft.com/office/drawing/2016/5/13/chartex" xmlns:cx6="http://schemas.microsoft.com/office/drawing/2016/5/12/chartex" xmlns:cx5="http://schemas.microsoft.com/office/drawing/2016/5/11/chartex" xmlns:cx4="http://schemas.microsoft.com/office/drawing/2016/5/10/chartex" xmlns:cx3="http://schemas.microsoft.com/office/drawing/2016/5/9/chartex" xmlns:cx2="http://schemas.microsoft.com/office/drawing/2015/10/21/chartex" xmlns:cx1="http://schemas.microsoft.com/office/drawing/2015/9/8/chartex" xmlns:cx="http://schemas.microsoft.com/office/drawing/2014/chartex">
             <w:pict>
-              <v:shape w14:anchorId="553F72B8" id="Textfeld 52" o:spid="_x0000_s1056" type="#_x0000_t202" style="position:absolute;left:0;text-align:left;margin-left:268.95pt;margin-top:17.7pt;width:14.15pt;height:5.65pt;rotation:-90;z-index:251714560;visibility:visible;mso-wrap-style:square;mso-width-percent:0;mso-height-percent:0;mso-wrap-distance-left:9pt;mso-wrap-distance-top:0;mso-wrap-distance-right:9pt;mso-wrap-distance-bottom:0;mso-position-horizontal:absolute;mso-position-horizontal-relative:text;mso-position-vertical:absolute;mso-position-vertical-relative:text;mso-width-percent:0;mso-height-percent:0;mso-width-relative:margin;mso-height-relative:margin;v-text-anchor:top" o:gfxdata="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" fillcolor="white [3201]" stroked="f" strokeweight=".5pt">
+              <v:shape w14:anchorId="553F72B8" id="Textfeld 52" o:spid="_x0000_s1056" type="#_x0000_t202" style="position:absolute;left:0;text-align:left;margin-left:268.95pt;margin-top:17.7pt;width:14.15pt;height:5.65pt;rotation:-90;z-index:251714560;visibility:visible;mso-wrap-style:square;mso-width-percent:0;mso-height-percent:0;mso-wrap-distance-left:9pt;mso-wrap-distance-top:0;mso-wrap-distance-right:9pt;mso-wrap-distance-bottom:0;mso-position-horizontal:absolute;mso-position-horizontal-relative:text;mso-position-vertical:absolute;mso-position-vertical-relative:text;mso-width-percent:0;mso-height-percent:0;mso-width-relative:margin;mso-height-relative:margin;v-text-anchor:top" o:gfxdata="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" fillcolor="white [3201]" stroked="f" strokeweight=".5pt">
                 <v:textbox inset="0,0,0,0">
                   <w:txbxContent>
                     <w:p>
@@ -6934,6 +6308,7 @@
       <w:r>
         <w:rPr>
           <w:noProof/>
+          <w:lang w:eastAsia="de-DE"/>
         </w:rPr>
         <mc:AlternateContent>
           <mc:Choice Requires="wps">
@@ -7007,9 +6382,9 @@
               </wp:anchor>
             </w:drawing>
           </mc:Choice>
-          <mc:Fallback>
+          <mc:Fallback xmlns:w16se="http://schemas.microsoft.com/office/word/2015/wordml/symex" xmlns:w16cid="http://schemas.microsoft.com/office/word/2016/wordml/cid" xmlns:am3d="http://schemas.microsoft.com/office/drawing/2017/model3d" xmlns:aink="http://schemas.microsoft.com/office/drawing/2016/ink" xmlns:cx8="http://schemas.microsoft.com/office/drawing/2016/5/14/chartex" xmlns:cx7="http://schemas.microsoft.com/office/drawing/2016/5/13/chartex" xmlns:cx6="http://schemas.microsoft.com/office/drawing/2016/5/12/chartex" xmlns:cx5="http://schemas.microsoft.com/office/drawing/2016/5/11/chartex" xmlns:cx4="http://schemas.microsoft.com/office/drawing/2016/5/10/chartex" xmlns:cx3="http://schemas.microsoft.com/office/drawing/2016/5/9/chartex" xmlns:cx2="http://schemas.microsoft.com/office/drawing/2015/10/21/chartex" xmlns:cx1="http://schemas.microsoft.com/office/drawing/2015/9/8/chartex" xmlns:cx="http://schemas.microsoft.com/office/drawing/2014/chartex">
             <w:pict>
-              <v:shape w14:anchorId="553F72B8" id="Textfeld 50" o:spid="_x0000_s1057" type="#_x0000_t202" style="position:absolute;left:0;text-align:left;margin-left:3in;margin-top:17.85pt;width:14.15pt;height:5.65pt;rotation:-90;z-index:251710464;visibility:visible;mso-wrap-style:square;mso-width-percent:0;mso-height-percent:0;mso-wrap-distance-left:9pt;mso-wrap-distance-top:0;mso-wrap-distance-right:9pt;mso-wrap-distance-bottom:0;mso-position-horizontal:absolute;mso-position-horizontal-relative:text;mso-position-vertical:absolute;mso-position-vertical-relative:text;mso-width-percent:0;mso-height-percent:0;mso-width-relative:margin;mso-height-relative:margin;v-text-anchor:top" o:gfxdata="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" fillcolor="white [3201]" stroked="f" strokeweight=".5pt">
+              <v:shape w14:anchorId="553F72B8" id="Textfeld 50" o:spid="_x0000_s1057" type="#_x0000_t202" style="position:absolute;left:0;text-align:left;margin-left:3in;margin-top:17.85pt;width:14.15pt;height:5.65pt;rotation:-90;z-index:251710464;visibility:visible;mso-wrap-style:square;mso-width-percent:0;mso-height-percent:0;mso-wrap-distance-left:9pt;mso-wrap-distance-top:0;mso-wrap-distance-right:9pt;mso-wrap-distance-bottom:0;mso-position-horizontal:absolute;mso-position-horizontal-relative:text;mso-position-vertical:absolute;mso-position-vertical-relative:text;mso-width-percent:0;mso-height-percent:0;mso-width-relative:margin;mso-height-relative:margin;v-text-anchor:top" o:gfxdata="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" fillcolor="white [3201]" stroked="f" strokeweight=".5pt">
                 <v:textbox inset="0,0,0,0">
                   <w:txbxContent>
                     <w:p>
@@ -7037,6 +6412,7 @@
       <w:r>
         <w:rPr>
           <w:noProof/>
+          <w:lang w:eastAsia="de-DE"/>
         </w:rPr>
         <mc:AlternateContent>
           <mc:Choice Requires="wps">
@@ -7110,9 +6486,9 @@
               </wp:anchor>
             </w:drawing>
           </mc:Choice>
-          <mc:Fallback>
+          <mc:Fallback xmlns:w16se="http://schemas.microsoft.com/office/word/2015/wordml/symex" xmlns:w16cid="http://schemas.microsoft.com/office/word/2016/wordml/cid" xmlns:am3d="http://schemas.microsoft.com/office/drawing/2017/model3d" xmlns:aink="http://schemas.microsoft.com/office/drawing/2016/ink" xmlns:cx8="http://schemas.microsoft.com/office/drawing/2016/5/14/chartex" xmlns:cx7="http://schemas.microsoft.com/office/drawing/2016/5/13/chartex" xmlns:cx6="http://schemas.microsoft.com/office/drawing/2016/5/12/chartex" xmlns:cx5="http://schemas.microsoft.com/office/drawing/2016/5/11/chartex" xmlns:cx4="http://schemas.microsoft.com/office/drawing/2016/5/10/chartex" xmlns:cx3="http://schemas.microsoft.com/office/drawing/2016/5/9/chartex" xmlns:cx2="http://schemas.microsoft.com/office/drawing/2015/10/21/chartex" xmlns:cx1="http://schemas.microsoft.com/office/drawing/2015/9/8/chartex" xmlns:cx="http://schemas.microsoft.com/office/drawing/2014/chartex">
             <w:pict>
-              <v:shape w14:anchorId="553F72B8" id="Textfeld 49" o:spid="_x0000_s1058" type="#_x0000_t202" style="position:absolute;left:0;text-align:left;margin-left:164.75pt;margin-top:18.05pt;width:14.15pt;height:5.65pt;rotation:-90;z-index:251708416;visibility:visible;mso-wrap-style:square;mso-width-percent:0;mso-height-percent:0;mso-wrap-distance-left:9pt;mso-wrap-distance-top:0;mso-wrap-distance-right:9pt;mso-wrap-distance-bottom:0;mso-position-horizontal:absolute;mso-position-horizontal-relative:text;mso-position-vertical:absolute;mso-position-vertical-relative:text;mso-width-percent:0;mso-height-percent:0;mso-width-relative:margin;mso-height-relative:margin;v-text-anchor:top" o:gfxdata="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" fillcolor="white [3201]" stroked="f" strokeweight=".5pt">
+              <v:shape w14:anchorId="553F72B8" id="Textfeld 49" o:spid="_x0000_s1058" type="#_x0000_t202" style="position:absolute;left:0;text-align:left;margin-left:164.75pt;margin-top:18.05pt;width:14.15pt;height:5.65pt;rotation:-90;z-index:251708416;visibility:visible;mso-wrap-style:square;mso-width-percent:0;mso-height-percent:0;mso-wrap-distance-left:9pt;mso-wrap-distance-top:0;mso-wrap-distance-right:9pt;mso-wrap-distance-bottom:0;mso-position-horizontal:absolute;mso-position-horizontal-relative:text;mso-position-vertical:absolute;mso-position-vertical-relative:text;mso-width-percent:0;mso-height-percent:0;mso-width-relative:margin;mso-height-relative:margin;v-text-anchor:top" o:gfxdata="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" fillcolor="white [3201]" stroked="f" strokeweight=".5pt">
                 <v:textbox inset="0,0,0,0">
                   <w:txbxContent>
                     <w:p>
@@ -7140,6 +6516,7 @@
       <w:r>
         <w:rPr>
           <w:noProof/>
+          <w:lang w:eastAsia="de-DE"/>
         </w:rPr>
         <mc:AlternateContent>
           <mc:Choice Requires="wps">
@@ -7213,9 +6590,9 @@
               </wp:anchor>
             </w:drawing>
           </mc:Choice>
-          <mc:Fallback>
+          <mc:Fallback xmlns:w16se="http://schemas.microsoft.com/office/word/2015/wordml/symex" xmlns:w16cid="http://schemas.microsoft.com/office/word/2016/wordml/cid" xmlns:am3d="http://schemas.microsoft.com/office/drawing/2017/model3d" xmlns:aink="http://schemas.microsoft.com/office/drawing/2016/ink" xmlns:cx8="http://schemas.microsoft.com/office/drawing/2016/5/14/chartex" xmlns:cx7="http://schemas.microsoft.com/office/drawing/2016/5/13/chartex" xmlns:cx6="http://schemas.microsoft.com/office/drawing/2016/5/12/chartex" xmlns:cx5="http://schemas.microsoft.com/office/drawing/2016/5/11/chartex" xmlns:cx4="http://schemas.microsoft.com/office/drawing/2016/5/10/chartex" xmlns:cx3="http://schemas.microsoft.com/office/drawing/2016/5/9/chartex" xmlns:cx2="http://schemas.microsoft.com/office/drawing/2015/10/21/chartex" xmlns:cx1="http://schemas.microsoft.com/office/drawing/2015/9/8/chartex" xmlns:cx="http://schemas.microsoft.com/office/drawing/2014/chartex">
             <w:pict>
-              <v:shape id="Textfeld 46" o:spid="_x0000_s1059" type="#_x0000_t202" style="position:absolute;left:0;text-align:left;margin-left:116.75pt;margin-top:18.2pt;width:14.15pt;height:5.65pt;rotation:-90;z-index:251706368;visibility:visible;mso-wrap-style:square;mso-width-percent:0;mso-height-percent:0;mso-wrap-distance-left:9pt;mso-wrap-distance-top:0;mso-wrap-distance-right:9pt;mso-wrap-distance-bottom:0;mso-position-horizontal:absolute;mso-position-horizontal-relative:text;mso-position-vertical:absolute;mso-position-vertical-relative:text;mso-width-percent:0;mso-height-percent:0;mso-width-relative:margin;mso-height-relative:margin;v-text-anchor:top" o:gfxdata="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" fillcolor="white [3201]" stroked="f" strokeweight=".5pt">
+              <v:shape id="Textfeld 46" o:spid="_x0000_s1059" type="#_x0000_t202" style="position:absolute;left:0;text-align:left;margin-left:116.75pt;margin-top:18.2pt;width:14.15pt;height:5.65pt;rotation:-90;z-index:251706368;visibility:visible;mso-wrap-style:square;mso-width-percent:0;mso-height-percent:0;mso-wrap-distance-left:9pt;mso-wrap-distance-top:0;mso-wrap-distance-right:9pt;mso-wrap-distance-bottom:0;mso-position-horizontal:absolute;mso-position-horizontal-relative:text;mso-position-vertical:absolute;mso-position-vertical-relative:text;mso-width-percent:0;mso-height-percent:0;mso-width-relative:margin;mso-height-relative:margin;v-text-anchor:top" o:gfxdata="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" fillcolor="white [3201]" stroked="f" strokeweight=".5pt">
                 <v:textbox inset="0,0,0,0">
                   <w:txbxContent>
                     <w:p>
@@ -7243,6 +6620,7 @@
       <w:r>
         <w:rPr>
           <w:noProof/>
+          <w:lang w:eastAsia="de-DE"/>
         </w:rPr>
         <mc:AlternateContent>
           <mc:Choice Requires="wps">
@@ -7300,9 +6678,9 @@
               </wp:anchor>
             </w:drawing>
           </mc:Choice>
-          <mc:Fallback>
+          <mc:Fallback xmlns:w16se="http://schemas.microsoft.com/office/word/2015/wordml/symex" xmlns:w16cid="http://schemas.microsoft.com/office/word/2016/wordml/cid" xmlns:am3d="http://schemas.microsoft.com/office/drawing/2017/model3d" xmlns:aink="http://schemas.microsoft.com/office/drawing/2016/ink" xmlns:cx8="http://schemas.microsoft.com/office/drawing/2016/5/14/chartex" xmlns:cx7="http://schemas.microsoft.com/office/drawing/2016/5/13/chartex" xmlns:cx6="http://schemas.microsoft.com/office/drawing/2016/5/12/chartex" xmlns:cx5="http://schemas.microsoft.com/office/drawing/2016/5/11/chartex" xmlns:cx4="http://schemas.microsoft.com/office/drawing/2016/5/10/chartex" xmlns:cx3="http://schemas.microsoft.com/office/drawing/2016/5/9/chartex" xmlns:cx2="http://schemas.microsoft.com/office/drawing/2015/10/21/chartex" xmlns:cx1="http://schemas.microsoft.com/office/drawing/2015/9/8/chartex" xmlns:cx="http://schemas.microsoft.com/office/drawing/2014/chartex">
             <w:pict>
-              <v:shape w14:anchorId="5C9EA3AD" id="Gerade Verbindung mit Pfeil 37" o:spid="_x0000_s1026" type="#_x0000_t32" style="position:absolute;margin-left:360.75pt;margin-top:40.95pt;width:22.65pt;height:0;rotation:90;z-index:251698176;visibility:visible;mso-wrap-style:square;mso-width-percent:0;mso-wrap-distance-left:9pt;mso-wrap-distance-top:0;mso-wrap-distance-right:9pt;mso-wrap-distance-bottom:0;mso-position-horizontal:absolute;mso-position-horizontal-relative:text;mso-position-vertical:absolute;mso-position-vertical-relative:text;mso-width-percent:0;mso-width-relative:margin" o:gfxdata="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" strokecolor="#4472c4 [3204]" strokeweight=".5pt">
+              <v:shape w14:anchorId="5C9EA3AD" id="Gerade Verbindung mit Pfeil 37" o:spid="_x0000_s1026" type="#_x0000_t32" style="position:absolute;margin-left:360.75pt;margin-top:40.95pt;width:22.65pt;height:0;rotation:90;z-index:251698176;visibility:visible;mso-wrap-style:square;mso-width-percent:0;mso-wrap-distance-left:9pt;mso-wrap-distance-top:0;mso-wrap-distance-right:9pt;mso-wrap-distance-bottom:0;mso-position-horizontal:absolute;mso-position-horizontal-relative:text;mso-position-vertical:absolute;mso-position-vertical-relative:text;mso-width-percent:0;mso-width-relative:margin" o:gfxdata="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" strokecolor="#4472c4 [3204]" strokeweight=".5pt">
                 <v:stroke endarrow="block" joinstyle="miter"/>
               </v:shape>
             </w:pict>
@@ -7312,6 +6690,7 @@
       <w:r>
         <w:rPr>
           <w:noProof/>
+          <w:lang w:eastAsia="de-DE"/>
         </w:rPr>
         <mc:AlternateContent>
           <mc:Choice Requires="wps">
@@ -7369,9 +6748,9 @@
               </wp:anchor>
             </w:drawing>
           </mc:Choice>
-          <mc:Fallback>
+          <mc:Fallback xmlns:w16se="http://schemas.microsoft.com/office/word/2015/wordml/symex" xmlns:w16cid="http://schemas.microsoft.com/office/word/2016/wordml/cid" xmlns:am3d="http://schemas.microsoft.com/office/drawing/2017/model3d" xmlns:aink="http://schemas.microsoft.com/office/drawing/2016/ink" xmlns:cx8="http://schemas.microsoft.com/office/drawing/2016/5/14/chartex" xmlns:cx7="http://schemas.microsoft.com/office/drawing/2016/5/13/chartex" xmlns:cx6="http://schemas.microsoft.com/office/drawing/2016/5/12/chartex" xmlns:cx5="http://schemas.microsoft.com/office/drawing/2016/5/11/chartex" xmlns:cx4="http://schemas.microsoft.com/office/drawing/2016/5/10/chartex" xmlns:cx3="http://schemas.microsoft.com/office/drawing/2016/5/9/chartex" xmlns:cx2="http://schemas.microsoft.com/office/drawing/2015/10/21/chartex" xmlns:cx1="http://schemas.microsoft.com/office/drawing/2015/9/8/chartex" xmlns:cx="http://schemas.microsoft.com/office/drawing/2014/chartex">
             <w:pict>
-              <v:shape w14:anchorId="5B687DF5" id="Gerade Verbindung mit Pfeil 36" o:spid="_x0000_s1026" type="#_x0000_t32" style="position:absolute;margin-left:204.65pt;margin-top:39.85pt;width:22.65pt;height:0;rotation:90;z-index:251696128;visibility:visible;mso-wrap-style:square;mso-width-percent:0;mso-wrap-distance-left:9pt;mso-wrap-distance-top:0;mso-wrap-distance-right:9pt;mso-wrap-distance-bottom:0;mso-position-horizontal:absolute;mso-position-horizontal-relative:text;mso-position-vertical:absolute;mso-position-vertical-relative:text;mso-width-percent:0;mso-width-relative:margin" o:gfxdata="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" strokecolor="#4472c4 [3204]" strokeweight=".5pt">
+              <v:shape w14:anchorId="5B687DF5" id="Gerade Verbindung mit Pfeil 36" o:spid="_x0000_s1026" type="#_x0000_t32" style="position:absolute;margin-left:204.65pt;margin-top:39.85pt;width:22.65pt;height:0;rotation:90;z-index:251696128;visibility:visible;mso-wrap-style:square;mso-width-percent:0;mso-wrap-distance-left:9pt;mso-wrap-distance-top:0;mso-wrap-distance-right:9pt;mso-wrap-distance-bottom:0;mso-position-horizontal:absolute;mso-position-horizontal-relative:text;mso-position-vertical:absolute;mso-position-vertical-relative:text;mso-width-percent:0;mso-width-relative:margin" o:gfxdata="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" strokecolor="#4472c4 [3204]" strokeweight=".5pt">
                 <v:stroke endarrow="block" joinstyle="miter"/>
               </v:shape>
             </w:pict>
@@ -7381,6 +6760,7 @@
       <w:r>
         <w:rPr>
           <w:noProof/>
+          <w:lang w:eastAsia="de-DE"/>
         </w:rPr>
         <mc:AlternateContent>
           <mc:Choice Requires="wps">
@@ -7457,9 +6837,9 @@
               </wp:anchor>
             </w:drawing>
           </mc:Choice>
-          <mc:Fallback>
+          <mc:Fallback xmlns:w16se="http://schemas.microsoft.com/office/word/2015/wordml/symex" xmlns:w16cid="http://schemas.microsoft.com/office/word/2016/wordml/cid" xmlns:am3d="http://schemas.microsoft.com/office/drawing/2017/model3d" xmlns:aink="http://schemas.microsoft.com/office/drawing/2016/ink" xmlns:cx8="http://schemas.microsoft.com/office/drawing/2016/5/14/chartex" xmlns:cx7="http://schemas.microsoft.com/office/drawing/2016/5/13/chartex" xmlns:cx6="http://schemas.microsoft.com/office/drawing/2016/5/12/chartex" xmlns:cx5="http://schemas.microsoft.com/office/drawing/2016/5/11/chartex" xmlns:cx4="http://schemas.microsoft.com/office/drawing/2016/5/10/chartex" xmlns:cx3="http://schemas.microsoft.com/office/drawing/2016/5/9/chartex" xmlns:cx2="http://schemas.microsoft.com/office/drawing/2015/10/21/chartex" xmlns:cx1="http://schemas.microsoft.com/office/drawing/2015/9/8/chartex" xmlns:cx="http://schemas.microsoft.com/office/drawing/2014/chartex">
             <w:pict>
-              <v:shape id="Textfeld 10" o:spid="_x0000_s1060" type="#_x0000_t202" style="position:absolute;left:0;text-align:left;margin-left:49.25pt;margin-top:34pt;width:72.55pt;height:9.95pt;z-index:251670528;visibility:visible;mso-wrap-style:square;mso-width-percent:0;mso-height-percent:0;mso-wrap-distance-left:9pt;mso-wrap-distance-top:0;mso-wrap-distance-right:9pt;mso-wrap-distance-bottom:0;mso-position-horizontal:absolute;mso-position-horizontal-relative:text;mso-position-vertical:absolute;mso-position-vertical-relative:text;mso-width-percent:0;mso-height-percent:0;mso-width-relative:margin;mso-height-relative:margin;v-text-anchor:top" o:gfxdata="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" fillcolor="white [3201]" strokecolor="black [3213]" strokeweight=".5pt">
+              <v:shape id="Textfeld 10" o:spid="_x0000_s1060" type="#_x0000_t202" style="position:absolute;left:0;text-align:left;margin-left:49.25pt;margin-top:34pt;width:72.55pt;height:9.95pt;z-index:251670528;visibility:visible;mso-wrap-style:square;mso-width-percent:0;mso-height-percent:0;mso-wrap-distance-left:9pt;mso-wrap-distance-top:0;mso-wrap-distance-right:9pt;mso-wrap-distance-bottom:0;mso-position-horizontal:absolute;mso-position-horizontal-relative:text;mso-position-vertical:absolute;mso-position-vertical-relative:text;mso-width-percent:0;mso-height-percent:0;mso-width-relative:margin;mso-height-relative:margin;v-text-anchor:top" o:gfxdata="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" fillcolor="white [3201]" strokecolor="black [3213]" strokeweight=".5pt">
                 <v:textbox inset="0,0,0,0">
                   <w:txbxContent>
                     <w:p>
@@ -7488,6 +6868,7 @@
       <w:r>
         <w:rPr>
           <w:noProof/>
+          <w:lang w:eastAsia="de-DE"/>
         </w:rPr>
         <mc:AlternateContent>
           <mc:Choice Requires="wps">
@@ -7573,9 +6954,9 @@
               </wp:anchor>
             </w:drawing>
           </mc:Choice>
-          <mc:Fallback>
+          <mc:Fallback xmlns:w16se="http://schemas.microsoft.com/office/word/2015/wordml/symex" xmlns:w16cid="http://schemas.microsoft.com/office/word/2016/wordml/cid" xmlns:am3d="http://schemas.microsoft.com/office/drawing/2017/model3d" xmlns:aink="http://schemas.microsoft.com/office/drawing/2016/ink" xmlns:cx8="http://schemas.microsoft.com/office/drawing/2016/5/14/chartex" xmlns:cx7="http://schemas.microsoft.com/office/drawing/2016/5/13/chartex" xmlns:cx6="http://schemas.microsoft.com/office/drawing/2016/5/12/chartex" xmlns:cx5="http://schemas.microsoft.com/office/drawing/2016/5/11/chartex" xmlns:cx4="http://schemas.microsoft.com/office/drawing/2016/5/10/chartex" xmlns:cx3="http://schemas.microsoft.com/office/drawing/2016/5/9/chartex" xmlns:cx2="http://schemas.microsoft.com/office/drawing/2015/10/21/chartex" xmlns:cx1="http://schemas.microsoft.com/office/drawing/2015/9/8/chartex" xmlns:cx="http://schemas.microsoft.com/office/drawing/2014/chartex">
             <w:pict>
-              <v:shape w14:anchorId="4CBEF0AC" id="Textfeld 20" o:spid="_x0000_s1061" type="#_x0000_t202" style="position:absolute;left:0;text-align:left;margin-left:125.95pt;margin-top:33.9pt;width:38.4pt;height:9.95pt;z-index:251678720;visibility:visible;mso-wrap-style:square;mso-width-percent:0;mso-height-percent:0;mso-wrap-distance-left:9pt;mso-wrap-distance-top:0;mso-wrap-distance-right:9pt;mso-wrap-distance-bottom:0;mso-position-horizontal:absolute;mso-position-horizontal-relative:text;mso-position-vertical:absolute;mso-position-vertical-relative:text;mso-width-percent:0;mso-height-percent:0;mso-width-relative:margin;mso-height-relative:margin;v-text-anchor:top" o:gfxdata="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" fillcolor="white [3201]" strokecolor="black [3213]" strokeweight=".5pt">
+              <v:shape w14:anchorId="4CBEF0AC" id="Textfeld 20" o:spid="_x0000_s1061" type="#_x0000_t202" style="position:absolute;left:0;text-align:left;margin-left:125.95pt;margin-top:33.9pt;width:38.4pt;height:9.95pt;z-index:251678720;visibility:visible;mso-wrap-style:square;mso-width-percent:0;mso-height-percent:0;mso-wrap-distance-left:9pt;mso-wrap-distance-top:0;mso-wrap-distance-right:9pt;mso-wrap-distance-bottom:0;mso-position-horizontal:absolute;mso-position-horizontal-relative:text;mso-position-vertical:absolute;mso-position-vertical-relative:text;mso-width-percent:0;mso-height-percent:0;mso-width-relative:margin;mso-height-relative:margin;v-text-anchor:top" o:gfxdata="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" fillcolor="white [3201]" strokecolor="black [3213]" strokeweight=".5pt">
                 <v:textbox inset="0,0,0,0">
                   <w:txbxContent>
                     <w:p>
@@ -7613,6 +6994,7 @@
       <w:r>
         <w:rPr>
           <w:noProof/>
+          <w:lang w:eastAsia="de-DE"/>
         </w:rPr>
         <mc:AlternateContent>
           <mc:Choice Requires="wps">
@@ -7670,9 +7052,9 @@
               </wp:anchor>
             </w:drawing>
           </mc:Choice>
-          <mc:Fallback>
+          <mc:Fallback xmlns:w16se="http://schemas.microsoft.com/office/word/2015/wordml/symex" xmlns:w16cid="http://schemas.microsoft.com/office/word/2016/wordml/cid" xmlns:am3d="http://schemas.microsoft.com/office/drawing/2017/model3d" xmlns:aink="http://schemas.microsoft.com/office/drawing/2016/ink" xmlns:cx8="http://schemas.microsoft.com/office/drawing/2016/5/14/chartex" xmlns:cx7="http://schemas.microsoft.com/office/drawing/2016/5/13/chartex" xmlns:cx6="http://schemas.microsoft.com/office/drawing/2016/5/12/chartex" xmlns:cx5="http://schemas.microsoft.com/office/drawing/2016/5/11/chartex" xmlns:cx4="http://schemas.microsoft.com/office/drawing/2016/5/10/chartex" xmlns:cx3="http://schemas.microsoft.com/office/drawing/2016/5/9/chartex" xmlns:cx2="http://schemas.microsoft.com/office/drawing/2015/10/21/chartex" xmlns:cx1="http://schemas.microsoft.com/office/drawing/2015/9/8/chartex" xmlns:cx="http://schemas.microsoft.com/office/drawing/2014/chartex">
             <w:pict>
-              <v:shape w14:anchorId="18763AF1" id="Gerade Verbindung mit Pfeil 38" o:spid="_x0000_s1026" type="#_x0000_t32" style="position:absolute;margin-left:155.95pt;margin-top:39.95pt;width:22.7pt;height:0;rotation:90;z-index:251700224;visibility:visible;mso-wrap-style:square;mso-width-percent:0;mso-wrap-distance-left:9pt;mso-wrap-distance-top:0;mso-wrap-distance-right:9pt;mso-wrap-distance-bottom:0;mso-position-horizontal:absolute;mso-position-horizontal-relative:text;mso-position-vertical:absolute;mso-position-vertical-relative:text;mso-width-percent:0;mso-width-relative:margin" o:gfxdata="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" strokecolor="#4472c4 [3204]" strokeweight=".5pt">
+              <v:shape w14:anchorId="18763AF1" id="Gerade Verbindung mit Pfeil 38" o:spid="_x0000_s1026" type="#_x0000_t32" style="position:absolute;margin-left:155.95pt;margin-top:39.95pt;width:22.7pt;height:0;rotation:90;z-index:251700224;visibility:visible;mso-wrap-style:square;mso-width-percent:0;mso-wrap-distance-left:9pt;mso-wrap-distance-top:0;mso-wrap-distance-right:9pt;mso-wrap-distance-bottom:0;mso-position-horizontal:absolute;mso-position-horizontal-relative:text;mso-position-vertical:absolute;mso-position-vertical-relative:text;mso-width-percent:0;mso-width-relative:margin" o:gfxdata="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" strokecolor="#4472c4 [3204]" strokeweight=".5pt">
                 <v:stroke endarrow="block" joinstyle="miter"/>
               </v:shape>
             </w:pict>
@@ -7682,6 +7064,7 @@
       <w:r>
         <w:rPr>
           <w:noProof/>
+          <w:lang w:eastAsia="de-DE"/>
         </w:rPr>
         <mc:AlternateContent>
           <mc:Choice Requires="wps">
@@ -7736,9 +7119,9 @@
               </wp:anchor>
             </w:drawing>
           </mc:Choice>
-          <mc:Fallback>
+          <mc:Fallback xmlns:w16se="http://schemas.microsoft.com/office/word/2015/wordml/symex" xmlns:w16cid="http://schemas.microsoft.com/office/word/2016/wordml/cid" xmlns:am3d="http://schemas.microsoft.com/office/drawing/2017/model3d" xmlns:aink="http://schemas.microsoft.com/office/drawing/2016/ink" xmlns:cx8="http://schemas.microsoft.com/office/drawing/2016/5/14/chartex" xmlns:cx7="http://schemas.microsoft.com/office/drawing/2016/5/13/chartex" xmlns:cx6="http://schemas.microsoft.com/office/drawing/2016/5/12/chartex" xmlns:cx5="http://schemas.microsoft.com/office/drawing/2016/5/11/chartex" xmlns:cx4="http://schemas.microsoft.com/office/drawing/2016/5/10/chartex" xmlns:cx3="http://schemas.microsoft.com/office/drawing/2016/5/9/chartex" xmlns:cx2="http://schemas.microsoft.com/office/drawing/2015/10/21/chartex" xmlns:cx1="http://schemas.microsoft.com/office/drawing/2015/9/8/chartex" xmlns:cx="http://schemas.microsoft.com/office/drawing/2014/chartex">
             <w:pict>
-              <v:shape w14:anchorId="5A813CF5" id="Gerade Verbindung mit Pfeil 31" o:spid="_x0000_s1026" type="#_x0000_t32" style="position:absolute;margin-left:299.1pt;margin-top:56.25pt;width:56.6pt;height:0;rotation:90;z-index:251689984;visibility:visible;mso-wrap-style:square;mso-wrap-distance-left:9pt;mso-wrap-distance-top:0;mso-wrap-distance-right:9pt;mso-wrap-distance-bottom:0;mso-position-horizontal:absolute;mso-position-horizontal-relative:text;mso-position-vertical:absolute;mso-position-vertical-relative:text" o:gfxdata="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" strokecolor="#4472c4 [3204]" strokeweight=".5pt">
+              <v:shape w14:anchorId="5A813CF5" id="Gerade Verbindung mit Pfeil 31" o:spid="_x0000_s1026" type="#_x0000_t32" style="position:absolute;margin-left:299.1pt;margin-top:56.25pt;width:56.6pt;height:0;rotation:90;z-index:251689984;visibility:visible;mso-wrap-style:square;mso-wrap-distance-left:9pt;mso-wrap-distance-top:0;mso-wrap-distance-right:9pt;mso-wrap-distance-bottom:0;mso-position-horizontal:absolute;mso-position-horizontal-relative:text;mso-position-vertical:absolute;mso-position-vertical-relative:text" o:gfxdata="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" strokecolor="#4472c4 [3204]" strokeweight=".5pt">
                 <v:stroke endarrow="block" joinstyle="miter"/>
               </v:shape>
             </w:pict>
@@ -7748,6 +7131,7 @@
       <w:r>
         <w:rPr>
           <w:noProof/>
+          <w:lang w:eastAsia="de-DE"/>
         </w:rPr>
         <mc:AlternateContent>
           <mc:Choice Requires="wps">
@@ -7802,9 +7186,9 @@
               </wp:anchor>
             </w:drawing>
           </mc:Choice>
-          <mc:Fallback>
+          <mc:Fallback xmlns:w16se="http://schemas.microsoft.com/office/word/2015/wordml/symex" xmlns:w16cid="http://schemas.microsoft.com/office/word/2016/wordml/cid" xmlns:am3d="http://schemas.microsoft.com/office/drawing/2017/model3d" xmlns:aink="http://schemas.microsoft.com/office/drawing/2016/ink" xmlns:cx8="http://schemas.microsoft.com/office/drawing/2016/5/14/chartex" xmlns:cx7="http://schemas.microsoft.com/office/drawing/2016/5/13/chartex" xmlns:cx6="http://schemas.microsoft.com/office/drawing/2016/5/12/chartex" xmlns:cx5="http://schemas.microsoft.com/office/drawing/2016/5/11/chartex" xmlns:cx4="http://schemas.microsoft.com/office/drawing/2016/5/10/chartex" xmlns:cx3="http://schemas.microsoft.com/office/drawing/2016/5/9/chartex" xmlns:cx2="http://schemas.microsoft.com/office/drawing/2015/10/21/chartex" xmlns:cx1="http://schemas.microsoft.com/office/drawing/2015/9/8/chartex" xmlns:cx="http://schemas.microsoft.com/office/drawing/2014/chartex">
             <w:pict>
-              <v:shape w14:anchorId="12ECBC08" id="Gerade Verbindung mit Pfeil 30" o:spid="_x0000_s1026" type="#_x0000_t32" style="position:absolute;margin-left:247.3pt;margin-top:56.25pt;width:56.6pt;height:0;rotation:90;z-index:251687936;visibility:visible;mso-wrap-style:square;mso-wrap-distance-left:9pt;mso-wrap-distance-top:0;mso-wrap-distance-right:9pt;mso-wrap-distance-bottom:0;mso-position-horizontal:absolute;mso-position-horizontal-relative:text;mso-position-vertical:absolute;mso-position-vertical-relative:text" o:gfxdata="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" strokecolor="#4472c4 [3204]" strokeweight=".5pt">
+              <v:shape w14:anchorId="12ECBC08" id="Gerade Verbindung mit Pfeil 30" o:spid="_x0000_s1026" type="#_x0000_t32" style="position:absolute;margin-left:247.3pt;margin-top:56.25pt;width:56.6pt;height:0;rotation:90;z-index:251687936;visibility:visible;mso-wrap-style:square;mso-wrap-distance-left:9pt;mso-wrap-distance-top:0;mso-wrap-distance-right:9pt;mso-wrap-distance-bottom:0;mso-position-horizontal:absolute;mso-position-horizontal-relative:text;mso-position-vertical:absolute;mso-position-vertical-relative:text" o:gfxdata="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" strokecolor="#4472c4 [3204]" strokeweight=".5pt">
                 <v:stroke endarrow="block" joinstyle="miter"/>
               </v:shape>
             </w:pict>
@@ -7814,6 +7198,7 @@
       <w:r>
         <w:rPr>
           <w:noProof/>
+          <w:lang w:eastAsia="de-DE"/>
         </w:rPr>
         <mc:AlternateContent>
           <mc:Choice Requires="wps">
@@ -7868,9 +7253,9 @@
               </wp:anchor>
             </w:drawing>
           </mc:Choice>
-          <mc:Fallback>
+          <mc:Fallback xmlns:w16se="http://schemas.microsoft.com/office/word/2015/wordml/symex" xmlns:w16cid="http://schemas.microsoft.com/office/word/2016/wordml/cid" xmlns:am3d="http://schemas.microsoft.com/office/drawing/2017/model3d" xmlns:aink="http://schemas.microsoft.com/office/drawing/2016/ink" xmlns:cx8="http://schemas.microsoft.com/office/drawing/2016/5/14/chartex" xmlns:cx7="http://schemas.microsoft.com/office/drawing/2016/5/13/chartex" xmlns:cx6="http://schemas.microsoft.com/office/drawing/2016/5/12/chartex" xmlns:cx5="http://schemas.microsoft.com/office/drawing/2016/5/11/chartex" xmlns:cx4="http://schemas.microsoft.com/office/drawing/2016/5/10/chartex" xmlns:cx3="http://schemas.microsoft.com/office/drawing/2016/5/9/chartex" xmlns:cx2="http://schemas.microsoft.com/office/drawing/2015/10/21/chartex" xmlns:cx1="http://schemas.microsoft.com/office/drawing/2015/9/8/chartex" xmlns:cx="http://schemas.microsoft.com/office/drawing/2014/chartex">
             <w:pict>
-              <v:shape w14:anchorId="670AD2EB" id="Gerade Verbindung mit Pfeil 29" o:spid="_x0000_s1026" type="#_x0000_t32" style="position:absolute;margin-left:194.5pt;margin-top:56.25pt;width:56.6pt;height:0;rotation:90;z-index:251685888;visibility:visible;mso-wrap-style:square;mso-wrap-distance-left:9pt;mso-wrap-distance-top:0;mso-wrap-distance-right:9pt;mso-wrap-distance-bottom:0;mso-position-horizontal:absolute;mso-position-horizontal-relative:text;mso-position-vertical:absolute;mso-position-vertical-relative:text" o:gfxdata="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" strokecolor="#4472c4 [3204]" strokeweight=".5pt">
+              <v:shape w14:anchorId="670AD2EB" id="Gerade Verbindung mit Pfeil 29" o:spid="_x0000_s1026" type="#_x0000_t32" style="position:absolute;margin-left:194.5pt;margin-top:56.25pt;width:56.6pt;height:0;rotation:90;z-index:251685888;visibility:visible;mso-wrap-style:square;mso-wrap-distance-left:9pt;mso-wrap-distance-top:0;mso-wrap-distance-right:9pt;mso-wrap-distance-bottom:0;mso-position-horizontal:absolute;mso-position-horizontal-relative:text;mso-position-vertical:absolute;mso-position-vertical-relative:text" o:gfxdata="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" strokecolor="#4472c4 [3204]" strokeweight=".5pt">
                 <v:stroke endarrow="block" joinstyle="miter"/>
               </v:shape>
             </w:pict>
@@ -7880,6 +7265,7 @@
       <w:r>
         <w:rPr>
           <w:noProof/>
+          <w:lang w:eastAsia="de-DE"/>
         </w:rPr>
         <mc:AlternateContent>
           <mc:Choice Requires="wps">
@@ -7934,9 +7320,9 @@
               </wp:anchor>
             </w:drawing>
           </mc:Choice>
-          <mc:Fallback>
+          <mc:Fallback xmlns:w16se="http://schemas.microsoft.com/office/word/2015/wordml/symex" xmlns:w16cid="http://schemas.microsoft.com/office/word/2016/wordml/cid" xmlns:am3d="http://schemas.microsoft.com/office/drawing/2017/model3d" xmlns:aink="http://schemas.microsoft.com/office/drawing/2016/ink" xmlns:cx8="http://schemas.microsoft.com/office/drawing/2016/5/14/chartex" xmlns:cx7="http://schemas.microsoft.com/office/drawing/2016/5/13/chartex" xmlns:cx6="http://schemas.microsoft.com/office/drawing/2016/5/12/chartex" xmlns:cx5="http://schemas.microsoft.com/office/drawing/2016/5/11/chartex" xmlns:cx4="http://schemas.microsoft.com/office/drawing/2016/5/10/chartex" xmlns:cx3="http://schemas.microsoft.com/office/drawing/2016/5/9/chartex" xmlns:cx2="http://schemas.microsoft.com/office/drawing/2015/10/21/chartex" xmlns:cx1="http://schemas.microsoft.com/office/drawing/2015/9/8/chartex" xmlns:cx="http://schemas.microsoft.com/office/drawing/2014/chartex">
             <w:pict>
-              <v:shape w14:anchorId="3E784920" id="Gerade Verbindung mit Pfeil 28" o:spid="_x0000_s1026" type="#_x0000_t32" style="position:absolute;margin-left:143.3pt;margin-top:56.25pt;width:56.6pt;height:0;rotation:90;z-index:251683840;visibility:visible;mso-wrap-style:square;mso-wrap-distance-left:9pt;mso-wrap-distance-top:0;mso-wrap-distance-right:9pt;mso-wrap-distance-bottom:0;mso-position-horizontal:absolute;mso-position-horizontal-relative:text;mso-position-vertical:absolute;mso-position-vertical-relative:text" o:gfxdata="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" strokecolor="#4472c4 [3204]" strokeweight=".5pt">
+              <v:shape w14:anchorId="3E784920" id="Gerade Verbindung mit Pfeil 28" o:spid="_x0000_s1026" type="#_x0000_t32" style="position:absolute;margin-left:143.3pt;margin-top:56.25pt;width:56.6pt;height:0;rotation:90;z-index:251683840;visibility:visible;mso-wrap-style:square;mso-wrap-distance-left:9pt;mso-wrap-distance-top:0;mso-wrap-distance-right:9pt;mso-wrap-distance-bottom:0;mso-position-horizontal:absolute;mso-position-horizontal-relative:text;mso-position-vertical:absolute;mso-position-vertical-relative:text" o:gfxdata="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" strokecolor="#4472c4 [3204]" strokeweight=".5pt">
                 <v:stroke endarrow="block" joinstyle="miter"/>
               </v:shape>
             </w:pict>
@@ -7946,6 +7332,7 @@
       <w:r>
         <w:rPr>
           <w:noProof/>
+          <w:lang w:eastAsia="de-DE"/>
         </w:rPr>
         <mc:AlternateContent>
           <mc:Choice Requires="wps">
@@ -8000,19 +7387,19 @@
               </wp:anchor>
             </w:drawing>
           </mc:Choice>
-          <mc:Fallback>
+          <mc:Fallback xmlns:w16se="http://schemas.microsoft.com/office/word/2015/wordml/symex" xmlns:w16cid="http://schemas.microsoft.com/office/word/2016/wordml/cid" xmlns:am3d="http://schemas.microsoft.com/office/drawing/2017/model3d" xmlns:aink="http://schemas.microsoft.com/office/drawing/2016/ink" xmlns:cx8="http://schemas.microsoft.com/office/drawing/2016/5/14/chartex" xmlns:cx7="http://schemas.microsoft.com/office/drawing/2016/5/13/chartex" xmlns:cx6="http://schemas.microsoft.com/office/drawing/2016/5/12/chartex" xmlns:cx5="http://schemas.microsoft.com/office/drawing/2016/5/11/chartex" xmlns:cx4="http://schemas.microsoft.com/office/drawing/2016/5/10/chartex" xmlns:cx3="http://schemas.microsoft.com/office/drawing/2016/5/9/chartex" xmlns:cx2="http://schemas.microsoft.com/office/drawing/2015/10/21/chartex" xmlns:cx1="http://schemas.microsoft.com/office/drawing/2015/9/8/chartex" xmlns:cx="http://schemas.microsoft.com/office/drawing/2014/chartex">
             <w:pict>
-              <v:shape w14:anchorId="253139AB" id="Gerade Verbindung mit Pfeil 27" o:spid="_x0000_s1026" type="#_x0000_t32" style="position:absolute;margin-left:95.55pt;margin-top:56.3pt;width:56.6pt;height:0;rotation:90;z-index:251681792;visibility:visible;mso-wrap-style:square;mso-wrap-distance-left:9pt;mso-wrap-distance-top:0;mso-wrap-distance-right:9pt;mso-wrap-distance-bottom:0;mso-position-horizontal:absolute;mso-position-horizontal-relative:text;mso-position-vertical:absolute;mso-position-vertical-relative:text" o:gfxdata="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" strokecolor="#4472c4 [3204]" strokeweight=".5pt">
+              <v:shape w14:anchorId="253139AB" id="Gerade Verbindung mit Pfeil 27" o:spid="_x0000_s1026" type="#_x0000_t32" style="position:absolute;margin-left:95.55pt;margin-top:56.3pt;width:56.6pt;height:0;rotation:90;z-index:251681792;visibility:visible;mso-wrap-style:square;mso-wrap-distance-left:9pt;mso-wrap-distance-top:0;mso-wrap-distance-right:9pt;mso-wrap-distance-bottom:0;mso-position-horizontal:absolute;mso-position-horizontal-relative:text;mso-position-vertical:absolute;mso-position-vertical-relative:text" o:gfxdata="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" strokecolor="#4472c4 [3204]" strokeweight=".5pt">
                 <v:stroke endarrow="block" joinstyle="miter"/>
               </v:shape>
             </w:pict>
           </mc:Fallback>
         </mc:AlternateContent>
       </w:r>
-      <w:bookmarkStart w:id="30" w:name="_GoBack"/>
       <w:r>
         <w:rPr>
           <w:noProof/>
+          <w:lang w:eastAsia="de-DE"/>
         </w:rPr>
         <w:drawing>
           <wp:inline distT="0" distB="0" distL="0" distR="0">
@@ -8065,29 +7452,50 @@
           </wp:inline>
         </w:drawing>
       </w:r>
-      <w:bookmarkEnd w:id="30"/>
     </w:p>
     <w:p>
       <w:pPr>
         <w:pStyle w:val="Beschriftung"/>
         <w:jc w:val="center"/>
       </w:pPr>
-      <w:bookmarkStart w:id="31" w:name="_Toc27469949"/>
+      <w:bookmarkStart w:id="21" w:name="_Toc27469949"/>
       <w:r>
         <w:t xml:space="preserve">Abbildung </w:t>
       </w:r>
-      <w:fldSimple w:instr=" SEQ Abbildung \* ARABIC ">
-        <w:r>
-          <w:rPr>
-            <w:noProof/>
-          </w:rPr>
-          <w:t>4</w:t>
-        </w:r>
-      </w:fldSimple>
+      <w:r>
+        <w:rPr>
+          <w:noProof/>
+        </w:rPr>
+        <w:fldChar w:fldCharType="begin"/>
+      </w:r>
+      <w:r>
+        <w:rPr>
+          <w:noProof/>
+        </w:rPr>
+        <w:instrText xml:space="preserve"> SEQ Abbildung \* ARABIC </w:instrText>
+      </w:r>
+      <w:r>
+        <w:rPr>
+          <w:noProof/>
+        </w:rPr>
+        <w:fldChar w:fldCharType="separate"/>
+      </w:r>
+      <w:r>
+        <w:rPr>
+          <w:noProof/>
+        </w:rPr>
+        <w:t>4</w:t>
+      </w:r>
+      <w:r>
+        <w:rPr>
+          <w:noProof/>
+        </w:rPr>
+        <w:fldChar w:fldCharType="end"/>
+      </w:r>
       <w:r>
         <w:t>: Analyse der LIN-Nachricht</w:t>
       </w:r>
-      <w:bookmarkEnd w:id="31"/>
+      <w:bookmarkEnd w:id="21"/>
     </w:p>
     <w:p>
       <w:pPr>
@@ -8166,6 +7574,7 @@
       <w:r>
         <w:rPr>
           <w:noProof/>
+          <w:lang w:eastAsia="de-DE"/>
         </w:rPr>
         <mc:AlternateContent>
           <mc:Choice Requires="wpg">
@@ -8221,33 +7630,22 @@
                             <w:p>
                               <w:pPr>
                                 <w:rPr>
-                                  <w:sz w:val="22"/>
-                                  <w:szCs w:val="22"/>
-                                </w:rPr>
-                              </w:pPr>
-                              <w:r>
-                                <w:rPr>
-                                  <w:sz w:val="22"/>
-                                  <w:szCs w:val="22"/>
-                                </w:rPr>
-                                <w:t>Eingang 1</w:t>
-                              </w:r>
-                              <w:r>
-                                <w:rPr>
-                                  <w:sz w:val="22"/>
-                                  <w:szCs w:val="22"/>
-                                </w:rPr>
-                                <w:t xml:space="preserve">.    </w:t>
-                              </w:r>
-                              <w:r>
-                                <w:rPr>
-                                  <w:sz w:val="22"/>
-                                  <w:szCs w:val="22"/>
-                                </w:rPr>
-                                <w:t>PB</w:t>
-                              </w:r>
-                              <w:r>
-                                <w:rPr>
+                                  <w:color w:val="ED7D31" w:themeColor="accent2"/>
+                                  <w:sz w:val="22"/>
+                                  <w:szCs w:val="22"/>
+                                </w:rPr>
+                              </w:pPr>
+                              <w:r>
+                                <w:rPr>
+                                  <w:color w:val="ED7D31" w:themeColor="accent2"/>
+                                  <w:sz w:val="22"/>
+                                  <w:szCs w:val="22"/>
+                                </w:rPr>
+                                <w:t>Eingang 1.    PB</w:t>
+                              </w:r>
+                              <w:r>
+                                <w:rPr>
+                                  <w:color w:val="ED7D31" w:themeColor="accent2"/>
                                   <w:sz w:val="22"/>
                                   <w:szCs w:val="22"/>
                                 </w:rPr>
@@ -8273,33 +7671,22 @@
                             <w:p>
                               <w:pPr>
                                 <w:rPr>
-                                  <w:sz w:val="22"/>
-                                  <w:szCs w:val="22"/>
-                                </w:rPr>
-                              </w:pPr>
-                              <w:r>
-                                <w:rPr>
-                                  <w:sz w:val="22"/>
-                                  <w:szCs w:val="22"/>
-                                </w:rPr>
-                                <w:t>Eingang 2</w:t>
-                              </w:r>
-                              <w:r>
-                                <w:rPr>
-                                  <w:sz w:val="22"/>
-                                  <w:szCs w:val="22"/>
-                                </w:rPr>
-                                <w:t xml:space="preserve">.    </w:t>
-                              </w:r>
-                              <w:r>
-                                <w:rPr>
-                                  <w:sz w:val="22"/>
-                                  <w:szCs w:val="22"/>
-                                </w:rPr>
-                                <w:t>PB</w:t>
-                              </w:r>
-                              <w:r>
-                                <w:rPr>
+                                  <w:color w:val="FF00FF"/>
+                                  <w:sz w:val="22"/>
+                                  <w:szCs w:val="22"/>
+                                </w:rPr>
+                              </w:pPr>
+                              <w:r>
+                                <w:rPr>
+                                  <w:color w:val="FF00FF"/>
+                                  <w:sz w:val="22"/>
+                                  <w:szCs w:val="22"/>
+                                </w:rPr>
+                                <w:t>Eingang 2.    PB</w:t>
+                              </w:r>
+                              <w:r>
+                                <w:rPr>
+                                  <w:color w:val="FF00FF"/>
                                   <w:sz w:val="22"/>
                                   <w:szCs w:val="22"/>
                                 </w:rPr>
@@ -8333,26 +7720,22 @@
                             <w:p>
                               <w:pPr>
                                 <w:rPr>
-                                  <w:sz w:val="22"/>
-                                  <w:szCs w:val="22"/>
-                                </w:rPr>
-                              </w:pPr>
-                              <w:r>
-                                <w:rPr>
-                                  <w:sz w:val="22"/>
-                                  <w:szCs w:val="22"/>
-                                </w:rPr>
-                                <w:t>Eingang 3</w:t>
-                              </w:r>
-                              <w:r>
-                                <w:rPr>
-                                  <w:sz w:val="22"/>
-                                  <w:szCs w:val="22"/>
-                                </w:rPr>
-                                <w:t xml:space="preserve">.    </w:t>
-                              </w:r>
-                              <w:r>
-                                <w:rPr>
+                                  <w:color w:val="00FFFF"/>
+                                  <w:sz w:val="22"/>
+                                  <w:szCs w:val="22"/>
+                                </w:rPr>
+                              </w:pPr>
+                              <w:r>
+                                <w:rPr>
+                                  <w:color w:val="00FFFF"/>
+                                  <w:sz w:val="22"/>
+                                  <w:szCs w:val="22"/>
+                                </w:rPr>
+                                <w:t xml:space="preserve">Eingang 3.    </w:t>
+                              </w:r>
+                              <w:r>
+                                <w:rPr>
+                                  <w:color w:val="00FFFF"/>
                                   <w:sz w:val="22"/>
                                   <w:szCs w:val="22"/>
                                 </w:rPr>
@@ -8376,22 +7759,22 @@
                               </w:pPr>
                             </w:p>
                             <w:p>
-                              <w:r>
-                                <w:rPr>
-                                  <w:sz w:val="22"/>
-                                  <w:szCs w:val="22"/>
-                                </w:rPr>
-                                <w:t>Eingang 4</w:t>
-                              </w:r>
-                              <w:r>
-                                <w:rPr>
-                                  <w:sz w:val="22"/>
-                                  <w:szCs w:val="22"/>
-                                </w:rPr>
-                                <w:t xml:space="preserve">.    </w:t>
-                              </w:r>
-                              <w:r>
-                                <w:rPr>
+                              <w:pPr>
+                                <w:rPr>
+                                  <w:color w:val="66FF33"/>
+                                </w:rPr>
+                              </w:pPr>
+                              <w:r>
+                                <w:rPr>
+                                  <w:color w:val="66FF33"/>
+                                  <w:sz w:val="22"/>
+                                  <w:szCs w:val="22"/>
+                                </w:rPr>
+                                <w:t xml:space="preserve">Eingang 4.    </w:t>
+                              </w:r>
+                              <w:r>
+                                <w:rPr>
+                                  <w:color w:val="66FF33"/>
                                   <w:sz w:val="22"/>
                                   <w:szCs w:val="22"/>
                                 </w:rPr>
@@ -8983,30 +8366,52 @@
                                   <w:noProof/>
                                 </w:rPr>
                               </w:pPr>
-                              <w:bookmarkStart w:id="32" w:name="_Toc27420316"/>
-                              <w:bookmarkStart w:id="33" w:name="_Toc27420335"/>
-                              <w:bookmarkStart w:id="34" w:name="_Toc27420390"/>
-                              <w:bookmarkStart w:id="35" w:name="_Toc27420468"/>
-                              <w:bookmarkStart w:id="36" w:name="_Toc27469950"/>
+                              <w:bookmarkStart w:id="22" w:name="_Toc27420316"/>
+                              <w:bookmarkStart w:id="23" w:name="_Toc27420335"/>
+                              <w:bookmarkStart w:id="24" w:name="_Toc27420390"/>
+                              <w:bookmarkStart w:id="25" w:name="_Toc27420468"/>
+                              <w:bookmarkStart w:id="26" w:name="_Toc27469950"/>
                               <w:r>
                                 <w:t xml:space="preserve">Abbildung </w:t>
                               </w:r>
-                              <w:fldSimple w:instr=" SEQ Abbildung \* ARABIC ">
-                                <w:r>
-                                  <w:rPr>
-                                    <w:noProof/>
-                                  </w:rPr>
-                                  <w:t>5</w:t>
-                                </w:r>
-                              </w:fldSimple>
+                              <w:r>
+                                <w:rPr>
+                                  <w:noProof/>
+                                </w:rPr>
+                                <w:fldChar w:fldCharType="begin"/>
+                              </w:r>
+                              <w:r>
+                                <w:rPr>
+                                  <w:noProof/>
+                                </w:rPr>
+                                <w:instrText xml:space="preserve"> SEQ Abbildung \* ARABIC </w:instrText>
+                              </w:r>
+                              <w:r>
+                                <w:rPr>
+                                  <w:noProof/>
+                                </w:rPr>
+                                <w:fldChar w:fldCharType="separate"/>
+                              </w:r>
+                              <w:r>
+                                <w:rPr>
+                                  <w:noProof/>
+                                </w:rPr>
+                                <w:t>5</w:t>
+                              </w:r>
+                              <w:r>
+                                <w:rPr>
+                                  <w:noProof/>
+                                </w:rPr>
+                                <w:fldChar w:fldCharType="end"/>
+                              </w:r>
                               <w:r>
                                 <w:t>: Oszillogramm, welches zwei generierte PWM-Signale zeigt. Einmal nicht verstärkt und einmal verstärkt.</w:t>
                               </w:r>
-                              <w:bookmarkEnd w:id="32"/>
-                              <w:bookmarkEnd w:id="33"/>
-                              <w:bookmarkEnd w:id="34"/>
-                              <w:bookmarkEnd w:id="35"/>
-                              <w:bookmarkEnd w:id="36"/>
+                              <w:bookmarkEnd w:id="22"/>
+                              <w:bookmarkEnd w:id="23"/>
+                              <w:bookmarkEnd w:id="24"/>
+                              <w:bookmarkEnd w:id="25"/>
+                              <w:bookmarkEnd w:id="26"/>
                             </w:p>
                           </w:txbxContent>
                         </wps:txbx>
@@ -9028,8 +8433,8 @@
           </mc:Choice>
           <mc:Fallback>
             <w:pict>
-              <v:group id="Gruppieren 23" o:spid="_x0000_s1062" style="position:absolute;left:0;text-align:left;margin-left:41.65pt;margin-top:28.1pt;width:359.05pt;height:277.75pt;z-index:251669504;mso-position-horizontal-relative:margin;mso-width-relative:margin" coordorigin="-1251" coordsize="45600,35274" o:gfxdata="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">
-                <v:shape id="Textfeld 15" o:spid="_x0000_s1063" type="#_x0000_t202" style="position:absolute;left:-1251;width:12570;height:30613;visibility:visible;mso-wrap-style:square;v-text-anchor:top" o:gfxdata="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" fillcolor="white [3201]" stroked="f" strokeweight=".5pt">
+              <v:group id="Gruppieren 23" o:spid="_x0000_s1056" style="position:absolute;left:0;text-align:left;margin-left:41.65pt;margin-top:28.1pt;width:359.05pt;height:277.75pt;z-index:251669504;mso-position-horizontal-relative:margin;mso-width-relative:margin" coordorigin="-1251" coordsize="45600,35274" o:gfxdata="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">
+                <v:shape id="Textfeld 15" o:spid="_x0000_s1057" type="#_x0000_t202" style="position:absolute;left:-1251;width:12570;height:30613;visibility:visible;mso-wrap-style:square;v-text-anchor:top" o:gfxdata="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" fillcolor="white [3201]" stroked="f" strokeweight=".5pt">
                   <v:textbox>
                     <w:txbxContent>
                       <w:p/>
@@ -9038,33 +8443,22 @@
                       <w:p>
                         <w:pPr>
                           <w:rPr>
-                            <w:sz w:val="22"/>
-                            <w:szCs w:val="22"/>
-                          </w:rPr>
-                        </w:pPr>
-                        <w:r>
-                          <w:rPr>
-                            <w:sz w:val="22"/>
-                            <w:szCs w:val="22"/>
-                          </w:rPr>
-                          <w:t>Eingang 1</w:t>
-                        </w:r>
-                        <w:r>
-                          <w:rPr>
-                            <w:sz w:val="22"/>
-                            <w:szCs w:val="22"/>
-                          </w:rPr>
-                          <w:t xml:space="preserve">.    </w:t>
-                        </w:r>
-                        <w:r>
-                          <w:rPr>
-                            <w:sz w:val="22"/>
-                            <w:szCs w:val="22"/>
-                          </w:rPr>
-                          <w:t>PB</w:t>
-                        </w:r>
-                        <w:r>
-                          <w:rPr>
+                            <w:color w:val="ED7D31" w:themeColor="accent2"/>
+                            <w:sz w:val="22"/>
+                            <w:szCs w:val="22"/>
+                          </w:rPr>
+                        </w:pPr>
+                        <w:r>
+                          <w:rPr>
+                            <w:color w:val="ED7D31" w:themeColor="accent2"/>
+                            <w:sz w:val="22"/>
+                            <w:szCs w:val="22"/>
+                          </w:rPr>
+                          <w:t>Eingang 1.    PB</w:t>
+                        </w:r>
+                        <w:r>
+                          <w:rPr>
+                            <w:color w:val="ED7D31" w:themeColor="accent2"/>
                             <w:sz w:val="22"/>
                             <w:szCs w:val="22"/>
                           </w:rPr>
@@ -9090,33 +8484,22 @@
                       <w:p>
                         <w:pPr>
                           <w:rPr>
-                            <w:sz w:val="22"/>
-                            <w:szCs w:val="22"/>
-                          </w:rPr>
-                        </w:pPr>
-                        <w:r>
-                          <w:rPr>
-                            <w:sz w:val="22"/>
-                            <w:szCs w:val="22"/>
-                          </w:rPr>
-                          <w:t>Eingang 2</w:t>
-                        </w:r>
-                        <w:r>
-                          <w:rPr>
-                            <w:sz w:val="22"/>
-                            <w:szCs w:val="22"/>
-                          </w:rPr>
-                          <w:t xml:space="preserve">.    </w:t>
-                        </w:r>
-                        <w:r>
-                          <w:rPr>
-                            <w:sz w:val="22"/>
-                            <w:szCs w:val="22"/>
-                          </w:rPr>
-                          <w:t>PB</w:t>
-                        </w:r>
-                        <w:r>
-                          <w:rPr>
+                            <w:color w:val="FF00FF"/>
+                            <w:sz w:val="22"/>
+                            <w:szCs w:val="22"/>
+                          </w:rPr>
+                        </w:pPr>
+                        <w:r>
+                          <w:rPr>
+                            <w:color w:val="FF00FF"/>
+                            <w:sz w:val="22"/>
+                            <w:szCs w:val="22"/>
+                          </w:rPr>
+                          <w:t>Eingang 2.    PB</w:t>
+                        </w:r>
+                        <w:r>
+                          <w:rPr>
+                            <w:color w:val="FF00FF"/>
                             <w:sz w:val="22"/>
                             <w:szCs w:val="22"/>
                           </w:rPr>
@@ -9150,26 +8533,22 @@
                       <w:p>
                         <w:pPr>
                           <w:rPr>
-                            <w:sz w:val="22"/>
-                            <w:szCs w:val="22"/>
-                          </w:rPr>
-                        </w:pPr>
-                        <w:r>
-                          <w:rPr>
-                            <w:sz w:val="22"/>
-                            <w:szCs w:val="22"/>
-                          </w:rPr>
-                          <w:t>Eingang 3</w:t>
-                        </w:r>
-                        <w:r>
-                          <w:rPr>
-                            <w:sz w:val="22"/>
-                            <w:szCs w:val="22"/>
-                          </w:rPr>
-                          <w:t xml:space="preserve">.    </w:t>
-                        </w:r>
-                        <w:r>
-                          <w:rPr>
+                            <w:color w:val="00FFFF"/>
+                            <w:sz w:val="22"/>
+                            <w:szCs w:val="22"/>
+                          </w:rPr>
+                        </w:pPr>
+                        <w:r>
+                          <w:rPr>
+                            <w:color w:val="00FFFF"/>
+                            <w:sz w:val="22"/>
+                            <w:szCs w:val="22"/>
+                          </w:rPr>
+                          <w:t xml:space="preserve">Eingang 3.    </w:t>
+                        </w:r>
+                        <w:r>
+                          <w:rPr>
+                            <w:color w:val="00FFFF"/>
                             <w:sz w:val="22"/>
                             <w:szCs w:val="22"/>
                           </w:rPr>
@@ -9193,22 +8572,22 @@
                         </w:pPr>
                       </w:p>
                       <w:p>
-                        <w:r>
-                          <w:rPr>
-                            <w:sz w:val="22"/>
-                            <w:szCs w:val="22"/>
-                          </w:rPr>
-                          <w:t>Eingang 4</w:t>
-                        </w:r>
-                        <w:r>
-                          <w:rPr>
-                            <w:sz w:val="22"/>
-                            <w:szCs w:val="22"/>
-                          </w:rPr>
-                          <w:t xml:space="preserve">.    </w:t>
-                        </w:r>
-                        <w:r>
-                          <w:rPr>
+                        <w:pPr>
+                          <w:rPr>
+                            <w:color w:val="66FF33"/>
+                          </w:rPr>
+                        </w:pPr>
+                        <w:r>
+                          <w:rPr>
+                            <w:color w:val="66FF33"/>
+                            <w:sz w:val="22"/>
+                            <w:szCs w:val="22"/>
+                          </w:rPr>
+                          <w:t xml:space="preserve">Eingang 4.    </w:t>
+                        </w:r>
+                        <w:r>
+                          <w:rPr>
+                            <w:color w:val="66FF33"/>
                             <w:sz w:val="22"/>
                             <w:szCs w:val="22"/>
                           </w:rPr>
@@ -9728,11 +9107,11 @@
                     </w:txbxContent>
                   </v:textbox>
                 </v:shape>
-                <v:shape id="Grafik 5" o:spid="_x0000_s1064" type="#_x0000_t75" style="position:absolute;left:11230;top:127;width:33115;height:30486;visibility:visible;mso-wrap-style:square" o:gfxdata="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" stroked="t" strokecolor="black [3213]" strokeweight="1pt">
+                <v:shape id="Grafik 5" o:spid="_x0000_s1058" type="#_x0000_t75" style="position:absolute;left:11230;top:127;width:33115;height:30486;visibility:visible;mso-wrap-style:square" o:gfxdata="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" stroked="t" strokecolor="black [3213]" strokeweight="1pt">
                   <v:imagedata r:id="rId14" o:title="" cropright="12155f"/>
                   <v:path arrowok="t"/>
                 </v:shape>
-                <v:shape id="Textfeld 9" o:spid="_x0000_s1065" type="#_x0000_t202" style="position:absolute;left:11233;top:31216;width:33116;height:4058;visibility:visible;mso-wrap-style:square;v-text-anchor:top" o:gfxdata="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" stroked="f">
+                <v:shape id="Textfeld 9" o:spid="_x0000_s1059" type="#_x0000_t202" style="position:absolute;left:11233;top:31216;width:33116;height:4058;visibility:visible;mso-wrap-style:square;v-text-anchor:top" o:gfxdata="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" stroked="f">
                   <v:textbox style="mso-fit-shape-to-text:t" inset="0,0,0,0">
                     <w:txbxContent>
                       <w:p>
@@ -9743,30 +9122,52 @@
                             <w:noProof/>
                           </w:rPr>
                         </w:pPr>
-                        <w:bookmarkStart w:id="37" w:name="_Toc27420316"/>
-                        <w:bookmarkStart w:id="38" w:name="_Toc27420335"/>
-                        <w:bookmarkStart w:id="39" w:name="_Toc27420390"/>
-                        <w:bookmarkStart w:id="40" w:name="_Toc27420468"/>
-                        <w:bookmarkStart w:id="41" w:name="_Toc27469950"/>
+                        <w:bookmarkStart w:id="27" w:name="_Toc27420316"/>
+                        <w:bookmarkStart w:id="28" w:name="_Toc27420335"/>
+                        <w:bookmarkStart w:id="29" w:name="_Toc27420390"/>
+                        <w:bookmarkStart w:id="30" w:name="_Toc27420468"/>
+                        <w:bookmarkStart w:id="31" w:name="_Toc27469950"/>
                         <w:r>
                           <w:t xml:space="preserve">Abbildung </w:t>
                         </w:r>
-                        <w:fldSimple w:instr=" SEQ Abbildung \* ARABIC ">
-                          <w:r>
-                            <w:rPr>
-                              <w:noProof/>
-                            </w:rPr>
-                            <w:t>5</w:t>
-                          </w:r>
-                        </w:fldSimple>
+                        <w:r>
+                          <w:rPr>
+                            <w:noProof/>
+                          </w:rPr>
+                          <w:fldChar w:fldCharType="begin"/>
+                        </w:r>
+                        <w:r>
+                          <w:rPr>
+                            <w:noProof/>
+                          </w:rPr>
+                          <w:instrText xml:space="preserve"> SEQ Abbildung \* ARABIC </w:instrText>
+                        </w:r>
+                        <w:r>
+                          <w:rPr>
+                            <w:noProof/>
+                          </w:rPr>
+                          <w:fldChar w:fldCharType="separate"/>
+                        </w:r>
+                        <w:r>
+                          <w:rPr>
+                            <w:noProof/>
+                          </w:rPr>
+                          <w:t>5</w:t>
+                        </w:r>
+                        <w:r>
+                          <w:rPr>
+                            <w:noProof/>
+                          </w:rPr>
+                          <w:fldChar w:fldCharType="end"/>
+                        </w:r>
                         <w:r>
                           <w:t>: Oszillogramm, welches zwei generierte PWM-Signale zeigt. Einmal nicht verstärkt und einmal verstärkt.</w:t>
                         </w:r>
-                        <w:bookmarkEnd w:id="37"/>
-                        <w:bookmarkEnd w:id="38"/>
-                        <w:bookmarkEnd w:id="39"/>
-                        <w:bookmarkEnd w:id="40"/>
-                        <w:bookmarkEnd w:id="41"/>
+                        <w:bookmarkEnd w:id="27"/>
+                        <w:bookmarkEnd w:id="28"/>
+                        <w:bookmarkEnd w:id="29"/>
+                        <w:bookmarkEnd w:id="30"/>
+                        <w:bookmarkEnd w:id="31"/>
                       </w:p>
                     </w:txbxContent>
                   </v:textbox>
@@ -10347,7 +9748,7 @@
 </file>
 
 <file path=word/endnotes.xml><?xml version="1.0" encoding="utf-8"?>
-<w:endnotes xmlns:wpc="http://schemas.microsoft.com/office/word/2010/wordprocessingCanvas" xmlns:cx="http://schemas.microsoft.com/office/drawing/2014/chartex" xmlns:cx1="http://schemas.microsoft.com/office/drawing/2015/9/8/chartex" xmlns:cx2="http://schemas.microsoft.com/office/drawing/2015/10/21/chartex" xmlns:cx3="http://schemas.microsoft.com/office/drawing/2016/5/9/chartex" xmlns:cx4="http://schemas.microsoft.com/office/drawing/2016/5/10/chartex" xmlns:cx5="http://schemas.microsoft.com/office/drawing/2016/5/11/chartex" xmlns:cx6="http://schemas.microsoft.com/office/drawing/2016/5/12/chartex" xmlns:cx7="http://schemas.microsoft.com/office/drawing/2016/5/13/chartex" xmlns:cx8="http://schemas.microsoft.com/office/drawing/2016/5/14/chartex" xmlns:mc="http://schemas.openxmlformats.org/markup-compatibility/2006" xmlns:aink="http://schemas.microsoft.com/office/drawing/2016/ink" xmlns:am3d="http://schemas.microsoft.com/office/drawing/2017/model3d" xmlns:o="urn:schemas-microsoft-com:office:office" xmlns:r="http://schemas.openxmlformats.org/officeDocument/2006/relationships" xmlns:m="http://schemas.openxmlformats.org/officeDocument/2006/math" xmlns:v="urn:schemas-microsoft-com:vml" xmlns:wp14="http://schemas.microsoft.com/office/word/2010/wordprocessingDrawing" xmlns:wp="http://schemas.openxmlformats.org/drawingml/2006/wordprocessingDrawing" xmlns:w10="urn:schemas-microsoft-com:office:word" xmlns:w="http://schemas.openxmlformats.org/wordprocessingml/2006/main" xmlns:w14="http://schemas.microsoft.com/office/word/2010/wordml" xmlns:w15="http://schemas.microsoft.com/office/word/2012/wordml" xmlns:w16cid="http://schemas.microsoft.com/office/word/2016/wordml/cid" xmlns:w16se="http://schemas.microsoft.com/office/word/2015/wordml/symex" xmlns:wpg="http://schemas.microsoft.com/office/word/2010/wordprocessingGroup" xmlns:wpi="http://schemas.microsoft.com/office/word/2010/wordprocessingInk" xmlns:wne="http://schemas.microsoft.com/office/word/2006/wordml" xmlns:wps="http://schemas.microsoft.com/office/word/2010/wordprocessingShape" mc:Ignorable="w14 w15 w16se w16cid wp14">
+<w:endnotes xmlns:wpc="http://schemas.microsoft.com/office/word/2010/wordprocessingCanvas" xmlns:mc="http://schemas.openxmlformats.org/markup-compatibility/2006" xmlns:o="urn:schemas-microsoft-com:office:office" xmlns:r="http://schemas.openxmlformats.org/officeDocument/2006/relationships" xmlns:m="http://schemas.openxmlformats.org/officeDocument/2006/math" xmlns:v="urn:schemas-microsoft-com:vml" xmlns:wp14="http://schemas.microsoft.com/office/word/2010/wordprocessingDrawing" xmlns:wp="http://schemas.openxmlformats.org/drawingml/2006/wordprocessingDrawing" xmlns:w10="urn:schemas-microsoft-com:office:word" xmlns:w="http://schemas.openxmlformats.org/wordprocessingml/2006/main" xmlns:w14="http://schemas.microsoft.com/office/word/2010/wordml" xmlns:w15="http://schemas.microsoft.com/office/word/2012/wordml" xmlns:wpg="http://schemas.microsoft.com/office/word/2010/wordprocessingGroup" xmlns:wpi="http://schemas.microsoft.com/office/word/2010/wordprocessingInk" xmlns:wne="http://schemas.microsoft.com/office/word/2006/wordml" xmlns:wps="http://schemas.microsoft.com/office/word/2010/wordprocessingShape" mc:Ignorable="w14 w15 wp14">
   <w:endnote w:type="separator" w:id="-1">
     <w:p>
       <w:r>
@@ -10366,7 +9767,7 @@
 </file>
 
 <file path=word/footer1.xml><?xml version="1.0" encoding="utf-8"?>
-<w:ftr xmlns:wpc="http://schemas.microsoft.com/office/word/2010/wordprocessingCanvas" xmlns:cx="http://schemas.microsoft.com/office/drawing/2014/chartex" xmlns:cx1="http://schemas.microsoft.com/office/drawing/2015/9/8/chartex" xmlns:cx2="http://schemas.microsoft.com/office/drawing/2015/10/21/chartex" xmlns:cx3="http://schemas.microsoft.com/office/drawing/2016/5/9/chartex" xmlns:cx4="http://schemas.microsoft.com/office/drawing/2016/5/10/chartex" xmlns:cx5="http://schemas.microsoft.com/office/drawing/2016/5/11/chartex" xmlns:cx6="http://schemas.microsoft.com/office/drawing/2016/5/12/chartex" xmlns:cx7="http://schemas.microsoft.com/office/drawing/2016/5/13/chartex" xmlns:cx8="http://schemas.microsoft.com/office/drawing/2016/5/14/chartex" xmlns:mc="http://schemas.openxmlformats.org/markup-compatibility/2006" xmlns:aink="http://schemas.microsoft.com/office/drawing/2016/ink" xmlns:am3d="http://schemas.microsoft.com/office/drawing/2017/model3d" xmlns:o="urn:schemas-microsoft-com:office:office" xmlns:r="http://schemas.openxmlformats.org/officeDocument/2006/relationships" xmlns:m="http://schemas.openxmlformats.org/officeDocument/2006/math" xmlns:v="urn:schemas-microsoft-com:vml" xmlns:wp14="http://schemas.microsoft.com/office/word/2010/wordprocessingDrawing" xmlns:wp="http://schemas.openxmlformats.org/drawingml/2006/wordprocessingDrawing" xmlns:w10="urn:schemas-microsoft-com:office:word" xmlns:w="http://schemas.openxmlformats.org/wordprocessingml/2006/main" xmlns:w14="http://schemas.microsoft.com/office/word/2010/wordml" xmlns:w15="http://schemas.microsoft.com/office/word/2012/wordml" xmlns:w16cid="http://schemas.microsoft.com/office/word/2016/wordml/cid" xmlns:w16se="http://schemas.microsoft.com/office/word/2015/wordml/symex" xmlns:wpg="http://schemas.microsoft.com/office/word/2010/wordprocessingGroup" xmlns:wpi="http://schemas.microsoft.com/office/word/2010/wordprocessingInk" xmlns:wne="http://schemas.microsoft.com/office/word/2006/wordml" xmlns:wps="http://schemas.microsoft.com/office/word/2010/wordprocessingShape" mc:Ignorable="w14 w15 w16se w16cid wp14">
+<w:ftr xmlns:wpc="http://schemas.microsoft.com/office/word/2010/wordprocessingCanvas" xmlns:mc="http://schemas.openxmlformats.org/markup-compatibility/2006" xmlns:o="urn:schemas-microsoft-com:office:office" xmlns:r="http://schemas.openxmlformats.org/officeDocument/2006/relationships" xmlns:m="http://schemas.openxmlformats.org/officeDocument/2006/math" xmlns:v="urn:schemas-microsoft-com:vml" xmlns:wp14="http://schemas.microsoft.com/office/word/2010/wordprocessingDrawing" xmlns:wp="http://schemas.openxmlformats.org/drawingml/2006/wordprocessingDrawing" xmlns:w10="urn:schemas-microsoft-com:office:word" xmlns:w="http://schemas.openxmlformats.org/wordprocessingml/2006/main" xmlns:w14="http://schemas.microsoft.com/office/word/2010/wordml" xmlns:w15="http://schemas.microsoft.com/office/word/2012/wordml" xmlns:wpg="http://schemas.microsoft.com/office/word/2010/wordprocessingGroup" xmlns:wpi="http://schemas.microsoft.com/office/word/2010/wordprocessingInk" xmlns:wne="http://schemas.microsoft.com/office/word/2006/wordml" xmlns:wps="http://schemas.microsoft.com/office/word/2010/wordprocessingShape" mc:Ignorable="w14 w15 wp14">
   <w:sdt>
     <w:sdtPr>
       <w:rPr>
@@ -10423,7 +9824,7 @@
 </file>
 
 <file path=word/footer2.xml><?xml version="1.0" encoding="utf-8"?>
-<w:ftr xmlns:wpc="http://schemas.microsoft.com/office/word/2010/wordprocessingCanvas" xmlns:cx="http://schemas.microsoft.com/office/drawing/2014/chartex" xmlns:cx1="http://schemas.microsoft.com/office/drawing/2015/9/8/chartex" xmlns:cx2="http://schemas.microsoft.com/office/drawing/2015/10/21/chartex" xmlns:cx3="http://schemas.microsoft.com/office/drawing/2016/5/9/chartex" xmlns:cx4="http://schemas.microsoft.com/office/drawing/2016/5/10/chartex" xmlns:cx5="http://schemas.microsoft.com/office/drawing/2016/5/11/chartex" xmlns:cx6="http://schemas.microsoft.com/office/drawing/2016/5/12/chartex" xmlns:cx7="http://schemas.microsoft.com/office/drawing/2016/5/13/chartex" xmlns:cx8="http://schemas.microsoft.com/office/drawing/2016/5/14/chartex" xmlns:mc="http://schemas.openxmlformats.org/markup-compatibility/2006" xmlns:aink="http://schemas.microsoft.com/office/drawing/2016/ink" xmlns:am3d="http://schemas.microsoft.com/office/drawing/2017/model3d" xmlns:o="urn:schemas-microsoft-com:office:office" xmlns:r="http://schemas.openxmlformats.org/officeDocument/2006/relationships" xmlns:m="http://schemas.openxmlformats.org/officeDocument/2006/math" xmlns:v="urn:schemas-microsoft-com:vml" xmlns:wp14="http://schemas.microsoft.com/office/word/2010/wordprocessingDrawing" xmlns:wp="http://schemas.openxmlformats.org/drawingml/2006/wordprocessingDrawing" xmlns:w10="urn:schemas-microsoft-com:office:word" xmlns:w="http://schemas.openxmlformats.org/wordprocessingml/2006/main" xmlns:w14="http://schemas.microsoft.com/office/word/2010/wordml" xmlns:w15="http://schemas.microsoft.com/office/word/2012/wordml" xmlns:w16cid="http://schemas.microsoft.com/office/word/2016/wordml/cid" xmlns:w16se="http://schemas.microsoft.com/office/word/2015/wordml/symex" xmlns:wpg="http://schemas.microsoft.com/office/word/2010/wordprocessingGroup" xmlns:wpi="http://schemas.microsoft.com/office/word/2010/wordprocessingInk" xmlns:wne="http://schemas.microsoft.com/office/word/2006/wordml" xmlns:wps="http://schemas.microsoft.com/office/word/2010/wordprocessingShape" mc:Ignorable="w14 w15 w16se w16cid wp14">
+<w:ftr xmlns:wpc="http://schemas.microsoft.com/office/word/2010/wordprocessingCanvas" xmlns:mc="http://schemas.openxmlformats.org/markup-compatibility/2006" xmlns:o="urn:schemas-microsoft-com:office:office" xmlns:r="http://schemas.openxmlformats.org/officeDocument/2006/relationships" xmlns:m="http://schemas.openxmlformats.org/officeDocument/2006/math" xmlns:v="urn:schemas-microsoft-com:vml" xmlns:wp14="http://schemas.microsoft.com/office/word/2010/wordprocessingDrawing" xmlns:wp="http://schemas.openxmlformats.org/drawingml/2006/wordprocessingDrawing" xmlns:w10="urn:schemas-microsoft-com:office:word" xmlns:w="http://schemas.openxmlformats.org/wordprocessingml/2006/main" xmlns:w14="http://schemas.microsoft.com/office/word/2010/wordml" xmlns:w15="http://schemas.microsoft.com/office/word/2012/wordml" xmlns:wpg="http://schemas.microsoft.com/office/word/2010/wordprocessingGroup" xmlns:wpi="http://schemas.microsoft.com/office/word/2010/wordprocessingInk" xmlns:wne="http://schemas.microsoft.com/office/word/2006/wordml" xmlns:wps="http://schemas.microsoft.com/office/word/2010/wordprocessingShape" mc:Ignorable="w14 w15 wp14">
   <w:sdt>
     <w:sdtPr>
       <w:rPr>
@@ -10472,7 +9873,7 @@
             <w:rStyle w:val="Seitenzahl"/>
             <w:noProof/>
           </w:rPr>
-          <w:t>2</w:t>
+          <w:t>6</w:t>
         </w:r>
         <w:r>
           <w:rPr>
@@ -10489,19 +9890,14 @@
       <w:ind w:right="360"/>
     </w:pPr>
     <w:r>
-      <w:t xml:space="preserve">Max Malinowski, Thomas </w:t>
+      <w:t>Max Malinowski, Thomas Egen</w:t>
     </w:r>
-    <w:proofErr w:type="spellStart"/>
-    <w:r>
-      <w:t>Egen</w:t>
-    </w:r>
-    <w:proofErr w:type="spellEnd"/>
   </w:p>
 </w:ftr>
 </file>
 
 <file path=word/footnotes.xml><?xml version="1.0" encoding="utf-8"?>
-<w:footnotes xmlns:wpc="http://schemas.microsoft.com/office/word/2010/wordprocessingCanvas" xmlns:cx="http://schemas.microsoft.com/office/drawing/2014/chartex" xmlns:cx1="http://schemas.microsoft.com/office/drawing/2015/9/8/chartex" xmlns:cx2="http://schemas.microsoft.com/office/drawing/2015/10/21/chartex" xmlns:cx3="http://schemas.microsoft.com/office/drawing/2016/5/9/chartex" xmlns:cx4="http://schemas.microsoft.com/office/drawing/2016/5/10/chartex" xmlns:cx5="http://schemas.microsoft.com/office/drawing/2016/5/11/chartex" xmlns:cx6="http://schemas.microsoft.com/office/drawing/2016/5/12/chartex" xmlns:cx7="http://schemas.microsoft.com/office/drawing/2016/5/13/chartex" xmlns:cx8="http://schemas.microsoft.com/office/drawing/2016/5/14/chartex" xmlns:mc="http://schemas.openxmlformats.org/markup-compatibility/2006" xmlns:aink="http://schemas.microsoft.com/office/drawing/2016/ink" xmlns:am3d="http://schemas.microsoft.com/office/drawing/2017/model3d" xmlns:o="urn:schemas-microsoft-com:office:office" xmlns:r="http://schemas.openxmlformats.org/officeDocument/2006/relationships" xmlns:m="http://schemas.openxmlformats.org/officeDocument/2006/math" xmlns:v="urn:schemas-microsoft-com:vml" xmlns:wp14="http://schemas.microsoft.com/office/word/2010/wordprocessingDrawing" xmlns:wp="http://schemas.openxmlformats.org/drawingml/2006/wordprocessingDrawing" xmlns:w10="urn:schemas-microsoft-com:office:word" xmlns:w="http://schemas.openxmlformats.org/wordprocessingml/2006/main" xmlns:w14="http://schemas.microsoft.com/office/word/2010/wordml" xmlns:w15="http://schemas.microsoft.com/office/word/2012/wordml" xmlns:w16cid="http://schemas.microsoft.com/office/word/2016/wordml/cid" xmlns:w16se="http://schemas.microsoft.com/office/word/2015/wordml/symex" xmlns:wpg="http://schemas.microsoft.com/office/word/2010/wordprocessingGroup" xmlns:wpi="http://schemas.microsoft.com/office/word/2010/wordprocessingInk" xmlns:wne="http://schemas.microsoft.com/office/word/2006/wordml" xmlns:wps="http://schemas.microsoft.com/office/word/2010/wordprocessingShape" mc:Ignorable="w14 w15 w16se w16cid wp14">
+<w:footnotes xmlns:wpc="http://schemas.microsoft.com/office/word/2010/wordprocessingCanvas" xmlns:mc="http://schemas.openxmlformats.org/markup-compatibility/2006" xmlns:o="urn:schemas-microsoft-com:office:office" xmlns:r="http://schemas.openxmlformats.org/officeDocument/2006/relationships" xmlns:m="http://schemas.openxmlformats.org/officeDocument/2006/math" xmlns:v="urn:schemas-microsoft-com:vml" xmlns:wp14="http://schemas.microsoft.com/office/word/2010/wordprocessingDrawing" xmlns:wp="http://schemas.openxmlformats.org/drawingml/2006/wordprocessingDrawing" xmlns:w10="urn:schemas-microsoft-com:office:word" xmlns:w="http://schemas.openxmlformats.org/wordprocessingml/2006/main" xmlns:w14="http://schemas.microsoft.com/office/word/2010/wordml" xmlns:w15="http://schemas.microsoft.com/office/word/2012/wordml" xmlns:wpg="http://schemas.microsoft.com/office/word/2010/wordprocessingGroup" xmlns:wpi="http://schemas.microsoft.com/office/word/2010/wordprocessingInk" xmlns:wne="http://schemas.microsoft.com/office/word/2006/wordml" xmlns:wps="http://schemas.microsoft.com/office/word/2010/wordprocessingShape" mc:Ignorable="w14 w15 wp14">
   <w:footnote w:type="separator" w:id="-1">
     <w:p>
       <w:r>
@@ -10520,7 +9916,7 @@
 </file>
 
 <file path=word/header1.xml><?xml version="1.0" encoding="utf-8"?>
-<w:hdr xmlns:wpc="http://schemas.microsoft.com/office/word/2010/wordprocessingCanvas" xmlns:cx="http://schemas.microsoft.com/office/drawing/2014/chartex" xmlns:cx1="http://schemas.microsoft.com/office/drawing/2015/9/8/chartex" xmlns:cx2="http://schemas.microsoft.com/office/drawing/2015/10/21/chartex" xmlns:cx3="http://schemas.microsoft.com/office/drawing/2016/5/9/chartex" xmlns:cx4="http://schemas.microsoft.com/office/drawing/2016/5/10/chartex" xmlns:cx5="http://schemas.microsoft.com/office/drawing/2016/5/11/chartex" xmlns:cx6="http://schemas.microsoft.com/office/drawing/2016/5/12/chartex" xmlns:cx7="http://schemas.microsoft.com/office/drawing/2016/5/13/chartex" xmlns:cx8="http://schemas.microsoft.com/office/drawing/2016/5/14/chartex" xmlns:mc="http://schemas.openxmlformats.org/markup-compatibility/2006" xmlns:aink="http://schemas.microsoft.com/office/drawing/2016/ink" xmlns:am3d="http://schemas.microsoft.com/office/drawing/2017/model3d" xmlns:o="urn:schemas-microsoft-com:office:office" xmlns:r="http://schemas.openxmlformats.org/officeDocument/2006/relationships" xmlns:m="http://schemas.openxmlformats.org/officeDocument/2006/math" xmlns:v="urn:schemas-microsoft-com:vml" xmlns:wp14="http://schemas.microsoft.com/office/word/2010/wordprocessingDrawing" xmlns:wp="http://schemas.openxmlformats.org/drawingml/2006/wordprocessingDrawing" xmlns:w10="urn:schemas-microsoft-com:office:word" xmlns:w="http://schemas.openxmlformats.org/wordprocessingml/2006/main" xmlns:w14="http://schemas.microsoft.com/office/word/2010/wordml" xmlns:w15="http://schemas.microsoft.com/office/word/2012/wordml" xmlns:w16cid="http://schemas.microsoft.com/office/word/2016/wordml/cid" xmlns:w16se="http://schemas.microsoft.com/office/word/2015/wordml/symex" xmlns:wpg="http://schemas.microsoft.com/office/word/2010/wordprocessingGroup" xmlns:wpi="http://schemas.microsoft.com/office/word/2010/wordprocessingInk" xmlns:wne="http://schemas.microsoft.com/office/word/2006/wordml" xmlns:wps="http://schemas.microsoft.com/office/word/2010/wordprocessingShape" mc:Ignorable="w14 w15 w16se w16cid wp14">
+<w:hdr xmlns:wpc="http://schemas.microsoft.com/office/word/2010/wordprocessingCanvas" xmlns:mc="http://schemas.openxmlformats.org/markup-compatibility/2006" xmlns:o="urn:schemas-microsoft-com:office:office" xmlns:r="http://schemas.openxmlformats.org/officeDocument/2006/relationships" xmlns:m="http://schemas.openxmlformats.org/officeDocument/2006/math" xmlns:v="urn:schemas-microsoft-com:vml" xmlns:wp14="http://schemas.microsoft.com/office/word/2010/wordprocessingDrawing" xmlns:wp="http://schemas.openxmlformats.org/drawingml/2006/wordprocessingDrawing" xmlns:w10="urn:schemas-microsoft-com:office:word" xmlns:w="http://schemas.openxmlformats.org/wordprocessingml/2006/main" xmlns:w14="http://schemas.microsoft.com/office/word/2010/wordml" xmlns:w15="http://schemas.microsoft.com/office/word/2012/wordml" xmlns:wpg="http://schemas.microsoft.com/office/word/2010/wordprocessingGroup" xmlns:wpi="http://schemas.microsoft.com/office/word/2010/wordprocessingInk" xmlns:wne="http://schemas.microsoft.com/office/word/2006/wordml" xmlns:wps="http://schemas.microsoft.com/office/word/2010/wordprocessingShape" mc:Ignorable="w14 w15 wp14">
   <w:p>
     <w:pPr>
       <w:pStyle w:val="Kopfzeile"/>
@@ -10534,7 +9930,7 @@
 </file>
 
 <file path=word/styles.xml><?xml version="1.0" encoding="utf-8"?>
-<w:styles xmlns:mc="http://schemas.openxmlformats.org/markup-compatibility/2006" xmlns:r="http://schemas.openxmlformats.org/officeDocument/2006/relationships" xmlns:w="http://schemas.openxmlformats.org/wordprocessingml/2006/main" xmlns:w14="http://schemas.microsoft.com/office/word/2010/wordml" xmlns:w15="http://schemas.microsoft.com/office/word/2012/wordml" xmlns:w16cid="http://schemas.microsoft.com/office/word/2016/wordml/cid" xmlns:w16se="http://schemas.microsoft.com/office/word/2015/wordml/symex" mc:Ignorable="w14 w15 w16se w16cid">
+<w:styles xmlns:mc="http://schemas.openxmlformats.org/markup-compatibility/2006" xmlns:r="http://schemas.openxmlformats.org/officeDocument/2006/relationships" xmlns:w="http://schemas.openxmlformats.org/wordprocessingml/2006/main" xmlns:w14="http://schemas.microsoft.com/office/word/2010/wordml" xmlns:w15="http://schemas.microsoft.com/office/word/2012/wordml" mc:Ignorable="w14 w15">
   <w:docDefaults>
     <w:rPrDefault>
       <w:rPr>
@@ -10546,7 +9942,7 @@
     </w:rPrDefault>
     <w:pPrDefault/>
   </w:docDefaults>
-  <w:latentStyles w:defLockedState="0" w:defUIPriority="99" w:defSemiHidden="0" w:defUnhideWhenUsed="0" w:defQFormat="0" w:count="376">
+  <w:latentStyles w:defLockedState="0" w:defUIPriority="99" w:defSemiHidden="0" w:defUnhideWhenUsed="0" w:defQFormat="0" w:count="371">
     <w:lsdException w:name="Normal" w:uiPriority="0" w:qFormat="1"/>
     <w:lsdException w:name="heading 1" w:uiPriority="9" w:qFormat="1"/>
     <w:lsdException w:name="heading 2" w:semiHidden="1" w:uiPriority="9" w:unhideWhenUsed="1" w:qFormat="1"/>
@@ -10918,9 +10314,6 @@
     <w:lsdException w:name="List Table 5 Dark Accent 6" w:uiPriority="50"/>
     <w:lsdException w:name="List Table 6 Colorful Accent 6" w:uiPriority="51"/>
     <w:lsdException w:name="List Table 7 Colorful Accent 6" w:uiPriority="52"/>
-    <w:lsdException w:name="Mention" w:semiHidden="1" w:unhideWhenUsed="1"/>
-    <w:lsdException w:name="Smart Hyperlink" w:semiHidden="1" w:unhideWhenUsed="1"/>
-    <w:lsdException w:name="Smart Link" w:semiHidden="1" w:unhideWhenUsed="1"/>
   </w:latentStyles>
   <w:style w:type="paragraph" w:default="1" w:styleId="Standard">
     <w:name w:val="Normal"/>
@@ -11454,7 +10847,7 @@
 </file>
 
 <file path=customXml/itemProps1.xml><?xml version="1.0" encoding="utf-8"?>
-<ds:datastoreItem xmlns:ds="http://schemas.openxmlformats.org/officeDocument/2006/customXml" ds:itemID="{ACFD4EBD-1182-D44F-8016-0B4E30B27F36}">
+<ds:datastoreItem xmlns:ds="http://schemas.openxmlformats.org/officeDocument/2006/customXml" ds:itemID="{EF42DB5E-83E6-47FE-9252-A91341FF0DB7}">
   <ds:schemaRefs>
     <ds:schemaRef ds:uri="http://schemas.openxmlformats.org/officeDocument/2006/bibliography"/>
   </ds:schemaRefs>

</xml_diff>

<commit_message>
solve errors in protocol
</commit_message>
<xml_diff>
--- a/doc/Report Microcontroller Class.docx
+++ b/doc/Report Microcontroller Class.docx
@@ -1,6 +1,6 @@
 
 <file path=word/document.xml><?xml version="1.0" encoding="utf-8"?>
-<w:document xmlns:wpc="http://schemas.microsoft.com/office/word/2010/wordprocessingCanvas" xmlns:mc="http://schemas.openxmlformats.org/markup-compatibility/2006" xmlns:o="urn:schemas-microsoft-com:office:office" xmlns:r="http://schemas.openxmlformats.org/officeDocument/2006/relationships" xmlns:m="http://schemas.openxmlformats.org/officeDocument/2006/math" xmlns:v="urn:schemas-microsoft-com:vml" xmlns:wp14="http://schemas.microsoft.com/office/word/2010/wordprocessingDrawing" xmlns:wp="http://schemas.openxmlformats.org/drawingml/2006/wordprocessingDrawing" xmlns:w10="urn:schemas-microsoft-com:office:word" xmlns:w="http://schemas.openxmlformats.org/wordprocessingml/2006/main" xmlns:w14="http://schemas.microsoft.com/office/word/2010/wordml" xmlns:w15="http://schemas.microsoft.com/office/word/2012/wordml" xmlns:wpg="http://schemas.microsoft.com/office/word/2010/wordprocessingGroup" xmlns:wpi="http://schemas.microsoft.com/office/word/2010/wordprocessingInk" xmlns:wne="http://schemas.microsoft.com/office/word/2006/wordml" xmlns:wps="http://schemas.microsoft.com/office/word/2010/wordprocessingShape" mc:Ignorable="w14 w15 wp14">
+<w:document xmlns:wpc="http://schemas.microsoft.com/office/word/2010/wordprocessingCanvas" xmlns:cx="http://schemas.microsoft.com/office/drawing/2014/chartex" xmlns:cx1="http://schemas.microsoft.com/office/drawing/2015/9/8/chartex" xmlns:cx2="http://schemas.microsoft.com/office/drawing/2015/10/21/chartex" xmlns:cx3="http://schemas.microsoft.com/office/drawing/2016/5/9/chartex" xmlns:cx4="http://schemas.microsoft.com/office/drawing/2016/5/10/chartex" xmlns:cx5="http://schemas.microsoft.com/office/drawing/2016/5/11/chartex" xmlns:cx6="http://schemas.microsoft.com/office/drawing/2016/5/12/chartex" xmlns:cx7="http://schemas.microsoft.com/office/drawing/2016/5/13/chartex" xmlns:cx8="http://schemas.microsoft.com/office/drawing/2016/5/14/chartex" xmlns:mc="http://schemas.openxmlformats.org/markup-compatibility/2006" xmlns:aink="http://schemas.microsoft.com/office/drawing/2016/ink" xmlns:am3d="http://schemas.microsoft.com/office/drawing/2017/model3d" xmlns:o="urn:schemas-microsoft-com:office:office" xmlns:r="http://schemas.openxmlformats.org/officeDocument/2006/relationships" xmlns:m="http://schemas.openxmlformats.org/officeDocument/2006/math" xmlns:v="urn:schemas-microsoft-com:vml" xmlns:wp14="http://schemas.microsoft.com/office/word/2010/wordprocessingDrawing" xmlns:wp="http://schemas.openxmlformats.org/drawingml/2006/wordprocessingDrawing" xmlns:w10="urn:schemas-microsoft-com:office:word" xmlns:w="http://schemas.openxmlformats.org/wordprocessingml/2006/main" xmlns:w14="http://schemas.microsoft.com/office/word/2010/wordml" xmlns:w15="http://schemas.microsoft.com/office/word/2012/wordml" xmlns:w16cid="http://schemas.microsoft.com/office/word/2016/wordml/cid" xmlns:w16se="http://schemas.microsoft.com/office/word/2015/wordml/symex" xmlns:wpg="http://schemas.microsoft.com/office/word/2010/wordprocessingGroup" xmlns:wpi="http://schemas.microsoft.com/office/word/2010/wordprocessingInk" xmlns:wne="http://schemas.microsoft.com/office/word/2006/wordml" xmlns:wps="http://schemas.microsoft.com/office/word/2010/wordprocessingShape" mc:Ignorable="w14 w15 w16se w16cid wp14">
   <w:body>
     <w:p>
       <w:pPr>
@@ -325,26 +325,18 @@
         <w:spacing w:after="0"/>
         <w:jc w:val="center"/>
         <w:rPr>
-          <w:color w:val="FFFF00"/>
-          <w:sz w:val="24"/>
-          <w:szCs w:val="24"/>
-        </w:rPr>
-      </w:pPr>
-      <w:r>
-        <w:rPr>
           <w:color w:val="000000" w:themeColor="text1"/>
           <w:sz w:val="24"/>
           <w:szCs w:val="24"/>
         </w:rPr>
-        <w:t>Thomas Egen</w:t>
-      </w:r>
+      </w:pPr>
       <w:r>
         <w:rPr>
           <w:color w:val="000000" w:themeColor="text1"/>
           <w:sz w:val="24"/>
           <w:szCs w:val="24"/>
         </w:rPr>
-        <w:tab/>
+        <w:t>Thomas Egen</w:t>
       </w:r>
       <w:r>
         <w:rPr>
@@ -353,27 +345,26 @@
           <w:szCs w:val="24"/>
         </w:rPr>
         <w:tab/>
-        <w:t xml:space="preserve">Mat.-Nr. </w:t>
-      </w:r>
-      <w:r>
-        <w:rPr>
-          <w:color w:val="FFFF00"/>
+      </w:r>
+      <w:r>
+        <w:rPr>
+          <w:color w:val="000000" w:themeColor="text1"/>
           <w:sz w:val="24"/>
           <w:szCs w:val="24"/>
-          <w:highlight w:val="yellow"/>
-        </w:rPr>
-        <w:t>_____</w:t>
+        </w:rPr>
+        <w:tab/>
+        <w:t xml:space="preserve">Mat.-Nr. </w:t>
+      </w:r>
+      <w:r>
+        <w:rPr>
+          <w:color w:val="000000" w:themeColor="text1"/>
+          <w:sz w:val="24"/>
+          <w:szCs w:val="24"/>
+        </w:rPr>
+        <w:t>89555</w:t>
       </w:r>
     </w:p>
-    <w:p>
-      <w:pPr>
-        <w:rPr>
-          <w:color w:val="000000" w:themeColor="text1"/>
-          <w:sz w:val="28"/>
-          <w:szCs w:val="28"/>
-        </w:rPr>
-      </w:pPr>
-    </w:p>
+    <w:p/>
     <w:p>
       <w:pPr>
         <w:rPr>
@@ -683,7 +674,13 @@
         <w:t>der Aufgabe</w:t>
       </w:r>
       <w:r>
-        <w:t xml:space="preserve"> war, die Programmierung einer Funktion, mithilfe welcher der Zustand der </w:t>
+        <w:t xml:space="preserve"> war</w:t>
+      </w:r>
+      <w:r>
+        <w:t xml:space="preserve"> </w:t>
+      </w:r>
+      <w:r>
+        <w:t xml:space="preserve">die Programmierung einer Funktion, mithilfe der Zustand der </w:t>
       </w:r>
       <w:r>
         <w:t>Tasten einer 4x4 Tastaturmatrix ermittelt werden konnte. Hierzu müssen die Ports korrekt konfiguriert sein und die Ansteuerung der entsprechenden Ports muss über die entsprechenden Ansteuerungssignale erfolgen [</w:t>
@@ -712,7 +709,6 @@
         <w:ind w:left="284"/>
         <w:jc w:val="both"/>
       </w:pPr>
-      <w:bookmarkStart w:id="0" w:name="_GoBack"/>
       <w:r>
         <w:rPr>
           <w:noProof/>
@@ -957,11 +953,11 @@
                                   <w:noProof/>
                                 </w:rPr>
                               </w:pPr>
-                              <w:bookmarkStart w:id="1" w:name="_Toc27420304"/>
-                              <w:bookmarkStart w:id="2" w:name="_Toc27420323"/>
-                              <w:bookmarkStart w:id="3" w:name="_Toc27420378"/>
-                              <w:bookmarkStart w:id="4" w:name="_Toc27420465"/>
-                              <w:bookmarkStart w:id="5" w:name="_Toc27469946"/>
+                              <w:bookmarkStart w:id="0" w:name="_Toc27420304"/>
+                              <w:bookmarkStart w:id="1" w:name="_Toc27420323"/>
+                              <w:bookmarkStart w:id="2" w:name="_Toc27420378"/>
+                              <w:bookmarkStart w:id="3" w:name="_Toc27420465"/>
+                              <w:bookmarkStart w:id="4" w:name="_Toc27469946"/>
                               <w:r>
                                 <w:t xml:space="preserve">Abbildung </w:t>
                               </w:r>
@@ -998,11 +994,11 @@
                               <w:r>
                                 <w:t>: Oszillogramm, welches die Auslesesequenz der Tastaturmatrix zeigt.</w:t>
                               </w:r>
+                              <w:bookmarkEnd w:id="0"/>
                               <w:bookmarkEnd w:id="1"/>
                               <w:bookmarkEnd w:id="2"/>
                               <w:bookmarkEnd w:id="3"/>
                               <w:bookmarkEnd w:id="4"/>
-                              <w:bookmarkEnd w:id="5"/>
                             </w:p>
                           </w:txbxContent>
                         </wps:txbx>
@@ -1027,12 +1023,12 @@
           </mc:Choice>
           <mc:Fallback>
             <w:pict>
-              <v:group id="Gruppieren 16" o:spid="_x0000_s1026" style="position:absolute;left:0;text-align:left;margin-left:0;margin-top:29.1pt;width:353.25pt;height:277.55pt;z-index:251660288;mso-position-horizontal:center;mso-position-horizontal-relative:margin;mso-width-relative:margin;mso-height-relative:margin" coordsize="44864,35248" o:gfxdata="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">
+              <v:group id="Gruppieren 16" o:spid="_x0000_s1026" style="position:absolute;left:0;text-align:left;margin-left:0;margin-top:29.1pt;width:353.25pt;height:277.55pt;z-index:251660288;mso-position-horizontal:center;mso-position-horizontal-relative:margin;mso-width-relative:margin;mso-height-relative:margin" coordsize="44864,35248" o:gfxdata="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">
                 <v:shapetype id="_x0000_t202" coordsize="21600,21600" o:spt="202" path="m,l,21600r21600,l21600,xe">
                   <v:stroke joinstyle="miter"/>
                   <v:path gradientshapeok="t" o:connecttype="rect"/>
                 </v:shapetype>
-                <v:shape id="Textfeld 12" o:spid="_x0000_s1027" type="#_x0000_t202" style="position:absolute;width:11320;height:30613;visibility:visible;mso-wrap-style:square;v-text-anchor:top" o:gfxdata="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" fillcolor="white [3201]" stroked="f" strokeweight=".5pt">
+                <v:shape id="Textfeld 12" o:spid="_x0000_s1027" type="#_x0000_t202" style="position:absolute;width:11320;height:30613;visibility:visible;mso-wrap-style:square;v-text-anchor:top" o:gfxdata="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" fillcolor="white [3201]" stroked="f" strokeweight=".5pt">
                   <v:textbox>
                     <w:txbxContent>
                       <w:p/>
@@ -1173,11 +1169,11 @@
                   <v:path o:extrusionok="f" gradientshapeok="t" o:connecttype="rect"/>
                   <o:lock v:ext="edit" aspectratio="t"/>
                 </v:shapetype>
-                <v:shape id="Grafik 1" o:spid="_x0000_s1028" type="#_x0000_t75" alt="Ein Bild, das Text, Karte enthält.&#10;&#10;Automatisch generierte Beschreibung" style="position:absolute;left:11321;top:127;width:33516;height:30486;visibility:visible;mso-wrap-style:square" o:gfxdata="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" stroked="t" strokecolor="black [3213]" strokeweight="1pt">
+                <v:shape id="Grafik 1" o:spid="_x0000_s1028" type="#_x0000_t75" alt="Ein Bild, das Text, Karte enthält.&#10;&#10;Automatisch generierte Beschreibung" style="position:absolute;left:11321;top:127;width:33516;height:30486;visibility:visible;mso-wrap-style:square" o:gfxdata="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" stroked="t" strokecolor="black [3213]" strokeweight="1pt">
                   <v:imagedata r:id="rId8" o:title="Ein Bild, das Text, Karte enthält" cropright="11469f"/>
                   <v:path arrowok="t"/>
                 </v:shape>
-                <v:shape id="Textfeld 6" o:spid="_x0000_s1029" type="#_x0000_t202" style="position:absolute;left:11361;top:31191;width:33503;height:4057;visibility:visible;mso-wrap-style:square;v-text-anchor:top" o:gfxdata="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" stroked="f">
+                <v:shape id="Textfeld 6" o:spid="_x0000_s1029" type="#_x0000_t202" style="position:absolute;left:11361;top:31191;width:33503;height:4057;visibility:visible;mso-wrap-style:square;v-text-anchor:top" o:gfxdata="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" stroked="f">
                   <v:textbox style="mso-fit-shape-to-text:t" inset="0,0,0,0">
                     <w:txbxContent>
                       <w:p>
@@ -1188,11 +1184,11 @@
                             <w:noProof/>
                           </w:rPr>
                         </w:pPr>
-                        <w:bookmarkStart w:id="6" w:name="_Toc27420304"/>
-                        <w:bookmarkStart w:id="7" w:name="_Toc27420323"/>
-                        <w:bookmarkStart w:id="8" w:name="_Toc27420378"/>
-                        <w:bookmarkStart w:id="9" w:name="_Toc27420465"/>
-                        <w:bookmarkStart w:id="10" w:name="_Toc27469946"/>
+                        <w:bookmarkStart w:id="5" w:name="_Toc27420304"/>
+                        <w:bookmarkStart w:id="6" w:name="_Toc27420323"/>
+                        <w:bookmarkStart w:id="7" w:name="_Toc27420378"/>
+                        <w:bookmarkStart w:id="8" w:name="_Toc27420465"/>
+                        <w:bookmarkStart w:id="9" w:name="_Toc27469946"/>
                         <w:r>
                           <w:t xml:space="preserve">Abbildung </w:t>
                         </w:r>
@@ -1229,11 +1225,11 @@
                         <w:r>
                           <w:t>: Oszillogramm, welches die Auslesesequenz der Tastaturmatrix zeigt.</w:t>
                         </w:r>
+                        <w:bookmarkEnd w:id="5"/>
                         <w:bookmarkEnd w:id="6"/>
                         <w:bookmarkEnd w:id="7"/>
                         <w:bookmarkEnd w:id="8"/>
                         <w:bookmarkEnd w:id="9"/>
-                        <w:bookmarkEnd w:id="10"/>
                       </w:p>
                     </w:txbxContent>
                   </v:textbox>
@@ -1244,7 +1240,6 @@
           </mc:Fallback>
         </mc:AlternateContent>
       </w:r>
-      <w:bookmarkEnd w:id="0"/>
       <w:r>
         <w:t>Auswertung:</w:t>
       </w:r>
@@ -1262,23 +1257,13 @@
         <w:t xml:space="preserve"> 1</w:t>
       </w:r>
       <w:r>
-        <w:t xml:space="preserve"> sind die einzelnen Steuerleitungen der Tastaturmatrix zu sehen. Diese Leitungen werden nacheinander auf eine aktive Null gesetzt. Dies sieht man sehr im Oszillogramm. Nachdem eine Leitung auf eine aktive Null gesetzt wurde, kann mithilfe der Messleitung, welche durch einen Pull-</w:t>
-      </w:r>
-      <w:proofErr w:type="spellStart"/>
-      <w:r>
-        <w:t>Up</w:t>
-      </w:r>
-      <w:proofErr w:type="spellEnd"/>
-      <w:r>
-        <w:t xml:space="preserve"> Wiederstand realisiert ist, überprüft werden, ob eine Taste gedrückt ist. Damit beim Lesen der Messleitung immer ein definierter Pegel herrscht, zieht der Pull-</w:t>
-      </w:r>
-      <w:proofErr w:type="spellStart"/>
-      <w:r>
-        <w:t>Up</w:t>
-      </w:r>
-      <w:proofErr w:type="spellEnd"/>
-      <w:r>
-        <w:t xml:space="preserve"> Wiederstand die Leitung immer auf eine Eins. Lediglich wen eine Taste gedrückt wird, so liegt eine Null an, was detektiert werden kann. </w:t>
+        <w:t xml:space="preserve"> sind die einzelnen Steuerleitungen der Tastaturmatrix zu sehen. Diese Leitungen werden nacheinander auf eine aktive Null gesetzt. Dies sieht man sehr im Oszillogramm. Nachdem eine Leitung auf eine aktive Null gesetzt wurde</w:t>
+      </w:r>
+      <w:r>
+        <w:t xml:space="preserve"> </w:t>
+      </w:r>
+      <w:r>
+        <w:t xml:space="preserve">kann mithilfe der Messleitung, welche durch einen Pull-Up Wiederstand realisiert ist, überprüft werden, ob eine Taste gedrückt ist. Damit beim Lesen der Messleitung immer ein definierter Pegel herrscht, zieht der Pull-Up Wiederstand die Leitung immer auf eine Eins. Lediglich wen eine Taste gedrückt wird, so liegt eine Null an, was detektiert werden kann. </w:t>
       </w:r>
     </w:p>
     <w:p>
@@ -1301,7 +1286,13 @@
         <w:jc w:val="both"/>
       </w:pPr>
       <w:r>
-        <w:t>Die letzte Zeile bliebt nach einer Lesesequenz auf einer logischen Null, da dies so in der Software implementiert und vorgesehen ist.</w:t>
+        <w:t>Die letzte Zeile bl</w:t>
+      </w:r>
+      <w:r>
+        <w:t>eibt</w:t>
+      </w:r>
+      <w:r>
+        <w:t xml:space="preserve"> nach einer Lesesequenz auf einer logischen Null, da dies so in der Software implementiert und vorgesehen ist.</w:t>
       </w:r>
     </w:p>
     <w:p>
@@ -1390,7 +1381,7 @@
         <w:t xml:space="preserve">er Aufgabe </w:t>
       </w:r>
       <w:r>
-        <w:t>war, die Programmierung und Konfiguration eines LIN Slave. Dieser sollte auf drei unterschiedliche Anfragen des Masters entsprechend mit der aktuellen Zeit (Millisekunden seit Programmstart), der aktuell anliegenden Frequenz oder dem aktuellen Zustand der Tasten, gefolgt von der korrekten Checksum antworten [</w:t>
+        <w:t>war die Programmierung und Konfiguration eines LIN Slave. Dieser sollte auf drei unterschiedliche Anfragen des Masters entsprechend mit der aktuellen Zeit (Millisekunden seit Programmstart), der aktuell anliegenden Frequenz oder dem aktuellen Zustand der Tasten, gefolgt von der korrekten Checksum antworten [</w:t>
       </w:r>
       <w:r>
         <w:rPr>
@@ -2147,11 +2138,11 @@
                                   <w:noProof/>
                                 </w:rPr>
                               </w:pPr>
-                              <w:bookmarkStart w:id="11" w:name="_Toc27420308"/>
-                              <w:bookmarkStart w:id="12" w:name="_Toc27420327"/>
-                              <w:bookmarkStart w:id="13" w:name="_Toc27420382"/>
-                              <w:bookmarkStart w:id="14" w:name="_Toc27420466"/>
-                              <w:bookmarkStart w:id="15" w:name="_Toc27469947"/>
+                              <w:bookmarkStart w:id="10" w:name="_Toc27420308"/>
+                              <w:bookmarkStart w:id="11" w:name="_Toc27420327"/>
+                              <w:bookmarkStart w:id="12" w:name="_Toc27420382"/>
+                              <w:bookmarkStart w:id="13" w:name="_Toc27420466"/>
+                              <w:bookmarkStart w:id="14" w:name="_Toc27469947"/>
                               <w:r>
                                 <w:t xml:space="preserve">Abbildung </w:t>
                               </w:r>
@@ -2197,11 +2188,11 @@
                                 </w:rPr>
                                 <w:t xml:space="preserve"> zeigt.</w:t>
                               </w:r>
+                              <w:bookmarkEnd w:id="10"/>
                               <w:bookmarkEnd w:id="11"/>
                               <w:bookmarkEnd w:id="12"/>
                               <w:bookmarkEnd w:id="13"/>
                               <w:bookmarkEnd w:id="14"/>
-                              <w:bookmarkEnd w:id="15"/>
                             </w:p>
                           </w:txbxContent>
                         </wps:txbx>
@@ -2224,10 +2215,10 @@
               </wp:anchor>
             </w:drawing>
           </mc:Choice>
-          <mc:Fallback xmlns:w16se="http://schemas.microsoft.com/office/word/2015/wordml/symex" xmlns:w16cid="http://schemas.microsoft.com/office/word/2016/wordml/cid" xmlns:am3d="http://schemas.microsoft.com/office/drawing/2017/model3d" xmlns:aink="http://schemas.microsoft.com/office/drawing/2016/ink" xmlns:cx8="http://schemas.microsoft.com/office/drawing/2016/5/14/chartex" xmlns:cx7="http://schemas.microsoft.com/office/drawing/2016/5/13/chartex" xmlns:cx6="http://schemas.microsoft.com/office/drawing/2016/5/12/chartex" xmlns:cx5="http://schemas.microsoft.com/office/drawing/2016/5/11/chartex" xmlns:cx4="http://schemas.microsoft.com/office/drawing/2016/5/10/chartex" xmlns:cx3="http://schemas.microsoft.com/office/drawing/2016/5/9/chartex" xmlns:cx2="http://schemas.microsoft.com/office/drawing/2015/10/21/chartex" xmlns:cx1="http://schemas.microsoft.com/office/drawing/2015/9/8/chartex" xmlns:cx="http://schemas.microsoft.com/office/drawing/2014/chartex">
+          <mc:Fallback>
             <w:pict>
-              <v:group id="Gruppieren 19" o:spid="_x0000_s1030" style="position:absolute;left:0;text-align:left;margin-left:33.2pt;margin-top:27.8pt;width:369.75pt;height:265.9pt;z-index:251663360;mso-position-horizontal-relative:margin;mso-width-relative:margin;mso-height-relative:margin" coordorigin="-2174" coordsize="46959,33769" o:gfxdata="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">
-                <v:shape id="Textfeld 13" o:spid="_x0000_s1031" type="#_x0000_t202" style="position:absolute;left:-2174;width:13491;height:30613;visibility:visible;mso-wrap-style:square;v-text-anchor:top" o:gfxdata="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" fillcolor="white [3201]" stroked="f" strokeweight=".5pt">
+              <v:group id="Gruppieren 19" o:spid="_x0000_s1030" style="position:absolute;left:0;text-align:left;margin-left:33.2pt;margin-top:27.8pt;width:369.75pt;height:265.9pt;z-index:251663360;mso-position-horizontal-relative:margin;mso-width-relative:margin;mso-height-relative:margin" coordorigin="-2174" coordsize="46959,33769" o:gfxdata="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">
+                <v:shape id="Textfeld 13" o:spid="_x0000_s1031" type="#_x0000_t202" style="position:absolute;left:-2174;width:13491;height:30613;visibility:visible;mso-wrap-style:square;v-text-anchor:top" o:gfxdata="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" fillcolor="white [3201]" stroked="f" strokeweight=".5pt">
                   <v:textbox>
                     <w:txbxContent>
                       <w:p/>
@@ -2836,11 +2827,11 @@
                     </w:txbxContent>
                   </v:textbox>
                 </v:shape>
-                <v:shape id="Grafik 3" o:spid="_x0000_s1032" type="#_x0000_t75" style="position:absolute;left:11321;top:41;width:33440;height:30486;visibility:visible;mso-wrap-style:square" o:gfxdata="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" stroked="t" strokecolor="black [3213]" strokeweight="1pt">
+                <v:shape id="Grafik 3" o:spid="_x0000_s1032" type="#_x0000_t75" style="position:absolute;left:11321;top:41;width:33440;height:30486;visibility:visible;mso-wrap-style:square" o:gfxdata="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" stroked="t" strokecolor="black [3213]" strokeweight="1pt">
                   <v:imagedata r:id="rId10" o:title="" cropright="11583f"/>
                   <v:path arrowok="t"/>
                 </v:shape>
-                <v:shape id="Textfeld 7" o:spid="_x0000_s1033" type="#_x0000_t202" style="position:absolute;left:11358;top:31102;width:33427;height:2667;visibility:visible;mso-wrap-style:square;v-text-anchor:top" o:gfxdata="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" stroked="f">
+                <v:shape id="Textfeld 7" o:spid="_x0000_s1033" type="#_x0000_t202" style="position:absolute;left:11358;top:31102;width:33427;height:2667;visibility:visible;mso-wrap-style:square;v-text-anchor:top" o:gfxdata="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" stroked="f">
                   <v:textbox style="mso-fit-shape-to-text:t" inset="0,0,0,0">
                     <w:txbxContent>
                       <w:p>
@@ -2859,14 +2850,36 @@
                         <w:r>
                           <w:t xml:space="preserve">Abbildung </w:t>
                         </w:r>
-                        <w:fldSimple w:instr=" SEQ Abbildung \* ARABIC ">
-                          <w:r>
-                            <w:rPr>
-                              <w:noProof/>
-                            </w:rPr>
-                            <w:t>2</w:t>
-                          </w:r>
-                        </w:fldSimple>
+                        <w:r>
+                          <w:rPr>
+                            <w:noProof/>
+                          </w:rPr>
+                          <w:fldChar w:fldCharType="begin"/>
+                        </w:r>
+                        <w:r>
+                          <w:rPr>
+                            <w:noProof/>
+                          </w:rPr>
+                          <w:instrText xml:space="preserve"> SEQ Abbildung \* ARABIC </w:instrText>
+                        </w:r>
+                        <w:r>
+                          <w:rPr>
+                            <w:noProof/>
+                          </w:rPr>
+                          <w:fldChar w:fldCharType="separate"/>
+                        </w:r>
+                        <w:r>
+                          <w:rPr>
+                            <w:noProof/>
+                          </w:rPr>
+                          <w:t>2</w:t>
+                        </w:r>
+                        <w:r>
+                          <w:rPr>
+                            <w:noProof/>
+                          </w:rPr>
+                          <w:fldChar w:fldCharType="end"/>
+                        </w:r>
                         <w:r>
                           <w:t xml:space="preserve">: Oszillogramm, welches </w:t>
                         </w:r>
@@ -2913,37 +2926,27 @@
       </w:r>
       <w:proofErr w:type="spellEnd"/>
       <w:r>
-        <w:t xml:space="preserve"> Pin, kann erkannt werden, dass zuerst eine 0 gesendet wird, gefolgt von einer 1. Das senden der 0 wird durch das Verbinden des LIN Buses mit </w:t>
+        <w:t xml:space="preserve"> Pin kann erkannt werden, dass zuerst eine 0 gesendet wird, gefolgt von einer 1. Das senden der 0 wird durch das Verbinden des LIN Buses mit Ground realisiert. Die 1 entsteht durch die Grundspannung. Diese wird durch einen Pull-Up Wiederstand realisiert. Als Folge dieser Realisierung muss sich die Spannung erst aufbauen, was dazu führt, dass die Flanken flacher sind.</w:t>
+      </w:r>
+      <w:r>
+        <w:t xml:space="preserve"> Dies hat ebenfalls zur Folge, dass die EMV Abstrahlung dieser Flanken geringer ist und es zu weniger Störungen kommt.</w:t>
+      </w:r>
+      <w:r>
+        <w:t xml:space="preserve"> Der </w:t>
       </w:r>
       <w:proofErr w:type="spellStart"/>
       <w:r>
-        <w:t>Ground</w:t>
+        <w:t>RxD</w:t>
       </w:r>
       <w:proofErr w:type="spellEnd"/>
       <w:r>
-        <w:t xml:space="preserve"> realisiert. Die 1 entsteht durch die Grundspannung. Diese wird durch einen Pull-</w:t>
-      </w:r>
-      <w:proofErr w:type="spellStart"/>
-      <w:r>
-        <w:t>Up</w:t>
-      </w:r>
-      <w:proofErr w:type="spellEnd"/>
-      <w:r>
-        <w:t xml:space="preserve"> Wiederstand realisiert. Als Folge dieser Realisierung muss sich die Spannung erst aufbauen, was dazu führt, dass die Flanken flacher sind.</w:t>
-      </w:r>
-      <w:r>
-        <w:t xml:space="preserve"> Dies hat ebenfalls zur Folge, dass die EMV Abstrahlung dieser Flanken geringer ist und es zu weniger Störungen kommt.</w:t>
-      </w:r>
-      <w:r>
-        <w:t xml:space="preserve"> Da der </w:t>
-      </w:r>
-      <w:proofErr w:type="spellStart"/>
-      <w:r>
-        <w:t>RxD</w:t>
-      </w:r>
-      <w:proofErr w:type="spellEnd"/>
-      <w:r>
-        <w:t xml:space="preserve"> Pin erkennt die Übertragung erst etwas Zeitverzögert, da das Signal am Bus erst ein gewisses Potential erreichen muss um als High-Pegel erkannt zu werden.</w:t>
+        <w:t xml:space="preserve"> Pin erkennt die Übertragung erst etwas </w:t>
+      </w:r>
+      <w:r>
+        <w:t>z</w:t>
+      </w:r>
+      <w:r>
+        <w:t>eitverzögert, da das Signal am Bus erst ein gewisses Potential erreichen muss um als High-Pegel erkannt zu werden.</w:t>
       </w:r>
     </w:p>
     <w:p>
@@ -3724,11 +3727,11 @@
                                   <w:noProof/>
                                 </w:rPr>
                               </w:pPr>
-                              <w:bookmarkStart w:id="16" w:name="_Toc27420312"/>
-                              <w:bookmarkStart w:id="17" w:name="_Toc27420331"/>
-                              <w:bookmarkStart w:id="18" w:name="_Toc27420386"/>
-                              <w:bookmarkStart w:id="19" w:name="_Toc27420467"/>
-                              <w:bookmarkStart w:id="20" w:name="_Toc27469948"/>
+                              <w:bookmarkStart w:id="20" w:name="_Toc27420312"/>
+                              <w:bookmarkStart w:id="21" w:name="_Toc27420331"/>
+                              <w:bookmarkStart w:id="22" w:name="_Toc27420386"/>
+                              <w:bookmarkStart w:id="23" w:name="_Toc27420467"/>
+                              <w:bookmarkStart w:id="24" w:name="_Toc27469948"/>
                               <w:r>
                                 <w:t xml:space="preserve">Abbildung </w:t>
                               </w:r>
@@ -3773,11 +3776,11 @@
                               <w:r>
                                 <w:t xml:space="preserve"> einer gesamten Lin-Nachricht auf dem Bus zeigt.</w:t>
                               </w:r>
-                              <w:bookmarkEnd w:id="16"/>
-                              <w:bookmarkEnd w:id="17"/>
-                              <w:bookmarkEnd w:id="18"/>
-                              <w:bookmarkEnd w:id="19"/>
                               <w:bookmarkEnd w:id="20"/>
+                              <w:bookmarkEnd w:id="21"/>
+                              <w:bookmarkEnd w:id="22"/>
+                              <w:bookmarkEnd w:id="23"/>
+                              <w:bookmarkEnd w:id="24"/>
                             </w:p>
                           </w:txbxContent>
                         </wps:txbx>
@@ -3797,10 +3800,10 @@
               </wp:anchor>
             </w:drawing>
           </mc:Choice>
-          <mc:Fallback xmlns:w16se="http://schemas.microsoft.com/office/word/2015/wordml/symex" xmlns:w16cid="http://schemas.microsoft.com/office/word/2016/wordml/cid" xmlns:am3d="http://schemas.microsoft.com/office/drawing/2017/model3d" xmlns:aink="http://schemas.microsoft.com/office/drawing/2016/ink" xmlns:cx8="http://schemas.microsoft.com/office/drawing/2016/5/14/chartex" xmlns:cx7="http://schemas.microsoft.com/office/drawing/2016/5/13/chartex" xmlns:cx6="http://schemas.microsoft.com/office/drawing/2016/5/12/chartex" xmlns:cx5="http://schemas.microsoft.com/office/drawing/2016/5/11/chartex" xmlns:cx4="http://schemas.microsoft.com/office/drawing/2016/5/10/chartex" xmlns:cx3="http://schemas.microsoft.com/office/drawing/2016/5/9/chartex" xmlns:cx2="http://schemas.microsoft.com/office/drawing/2015/10/21/chartex" xmlns:cx1="http://schemas.microsoft.com/office/drawing/2015/9/8/chartex" xmlns:cx="http://schemas.microsoft.com/office/drawing/2014/chartex">
+          <mc:Fallback>
             <w:pict>
-              <v:group id="Gruppieren 22" o:spid="_x0000_s1034" style="position:absolute;left:0;text-align:left;margin-left:29.75pt;margin-top:0;width:372.05pt;height:274.65pt;z-index:251666432;mso-position-horizontal-relative:margin;mso-width-relative:margin" coordorigin="-2585" coordsize="47257,34880" o:gfxdata="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">
-                <v:shape id="Textfeld 14" o:spid="_x0000_s1035" type="#_x0000_t202" style="position:absolute;left:-2585;width:13902;height:30613;visibility:visible;mso-wrap-style:square;v-text-anchor:top" o:gfxdata="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" fillcolor="white [3201]" stroked="f" strokeweight=".5pt">
+              <v:group id="Gruppieren 22" o:spid="_x0000_s1034" style="position:absolute;left:0;text-align:left;margin-left:29.75pt;margin-top:0;width:372.05pt;height:274.65pt;z-index:251666432;mso-position-horizontal-relative:margin;mso-width-relative:margin" coordorigin="-2585" coordsize="47257,34880" o:gfxdata="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">
+                <v:shape id="Textfeld 14" o:spid="_x0000_s1035" type="#_x0000_t202" style="position:absolute;left:-2585;width:13902;height:30613;visibility:visible;mso-wrap-style:square;v-text-anchor:top" o:gfxdata="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" fillcolor="white [3201]" stroked="f" strokeweight=".5pt">
                   <v:textbox>
                     <w:txbxContent>
                       <w:p/>
@@ -4433,11 +4436,11 @@
                     </w:txbxContent>
                   </v:textbox>
                 </v:shape>
-                <v:shape id="Grafik 4" o:spid="_x0000_s1036" type="#_x0000_t75" alt="Ein Bild, das Screenshot enthält.&#10;&#10;Automatisch generierte Beschreibung" style="position:absolute;left:11230;top:127;width:33439;height:30486;visibility:visible;mso-wrap-style:square" o:gfxdata="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" stroked="t" strokecolor="black [3213]" strokeweight="1pt">
+                <v:shape id="Grafik 4" o:spid="_x0000_s1036" type="#_x0000_t75" alt="Ein Bild, das Screenshot enthält.&#10;&#10;Automatisch generierte Beschreibung" style="position:absolute;left:11230;top:127;width:33439;height:30486;visibility:visible;mso-wrap-style:square" o:gfxdata="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" stroked="t" strokecolor="black [3213]" strokeweight="1pt">
                   <v:imagedata r:id="rId12" o:title="Ein Bild, das Screenshot enthält" cropright="11591f"/>
                   <v:path arrowok="t"/>
                 </v:shape>
-                <v:shape id="Textfeld 8" o:spid="_x0000_s1037" type="#_x0000_t202" style="position:absolute;left:11233;top:30822;width:33439;height:4058;visibility:visible;mso-wrap-style:square;v-text-anchor:top" o:gfxdata="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" stroked="f">
+                <v:shape id="Textfeld 8" o:spid="_x0000_s1037" type="#_x0000_t202" style="position:absolute;left:11233;top:30822;width:33439;height:4058;visibility:visible;mso-wrap-style:square;v-text-anchor:top" o:gfxdata="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" stroked="f">
                   <v:textbox style="mso-fit-shape-to-text:t" inset="0,0,0,0">
                     <w:txbxContent>
                       <w:p>
@@ -4456,14 +4459,36 @@
                         <w:r>
                           <w:t xml:space="preserve">Abbildung </w:t>
                         </w:r>
-                        <w:fldSimple w:instr=" SEQ Abbildung \* ARABIC ">
-                          <w:r>
-                            <w:rPr>
-                              <w:noProof/>
-                            </w:rPr>
-                            <w:t>3</w:t>
-                          </w:r>
-                        </w:fldSimple>
+                        <w:r>
+                          <w:rPr>
+                            <w:noProof/>
+                          </w:rPr>
+                          <w:fldChar w:fldCharType="begin"/>
+                        </w:r>
+                        <w:r>
+                          <w:rPr>
+                            <w:noProof/>
+                          </w:rPr>
+                          <w:instrText xml:space="preserve"> SEQ Abbildung \* ARABIC </w:instrText>
+                        </w:r>
+                        <w:r>
+                          <w:rPr>
+                            <w:noProof/>
+                          </w:rPr>
+                          <w:fldChar w:fldCharType="separate"/>
+                        </w:r>
+                        <w:r>
+                          <w:rPr>
+                            <w:noProof/>
+                          </w:rPr>
+                          <w:t>3</w:t>
+                        </w:r>
+                        <w:r>
+                          <w:rPr>
+                            <w:noProof/>
+                          </w:rPr>
+                          <w:fldChar w:fldCharType="end"/>
+                        </w:r>
                         <w:r>
                           <w:t xml:space="preserve">: Oszillogramm, welches das </w:t>
                         </w:r>
@@ -4516,70 +4541,110 @@
         <w:t>Sequenz von 13</w:t>
       </w:r>
       <w:r>
-        <w:t xml:space="preserve"> 0 </w:t>
+        <w:t>x</w:t>
+      </w:r>
+      <w:r>
+        <w:t xml:space="preserve">0 </w:t>
       </w:r>
       <w:r>
         <w:t xml:space="preserve">und einer Rahmenverletzung </w:t>
       </w:r>
       <w:r>
-        <w:t xml:space="preserve">beginnt. Hierbei handelt es sich um den LIN Break, welcher vom Master gesendet wird, um den </w:t>
+        <w:t xml:space="preserve">beginnt. Hierbei handelt es sich um den LIN Break, welcher vom Master gesendet wird, um den Slaves zu signalisieren, dass eine neue Nachricht übertragen wird. Da keine 1 </w:t>
+      </w:r>
+      <w:r>
+        <w:t>eine</w:t>
+      </w:r>
+      <w:r>
+        <w:t xml:space="preserve"> 0 überschr</w:t>
+      </w:r>
+      <w:r>
+        <w:t>ei</w:t>
+      </w:r>
+      <w:r>
+        <w:t xml:space="preserve">ben kann, kann dieses Signal nicht gestört werden. Anschließend wird vom Master eine </w:t>
+      </w:r>
+      <w:r>
+        <w:t>alternierende Folge von 0 und 1</w:t>
+      </w:r>
+      <w:r>
+        <w:t xml:space="preserve"> gesendet</w:t>
+      </w:r>
+      <w:proofErr w:type="gramStart"/>
+      <w:r>
+        <w:t xml:space="preserve">. </w:t>
+      </w:r>
+      <w:proofErr w:type="gramEnd"/>
+      <w:r>
+        <w:t>Das ist das sogenannte</w:t>
+      </w:r>
+      <w:r>
+        <w:t xml:space="preserve"> </w:t>
       </w:r>
       <w:proofErr w:type="spellStart"/>
       <w:r>
-        <w:t>Slaves</w:t>
+        <w:t>Sync</w:t>
       </w:r>
       <w:proofErr w:type="spellEnd"/>
       <w:r>
-        <w:t xml:space="preserve"> zu signalisieren, dass eine neue Nachricht übertragen wird. Da keine 1 die 0 überschrieben kann, kann dieses Signal nicht gestört werden. Anschließend wird vom Master eine </w:t>
-      </w:r>
-      <w:r>
-        <w:t>alternierende Folge von 0 und 1</w:t>
-      </w:r>
-      <w:r>
-        <w:t xml:space="preserve">, das </w:t>
+        <w:t xml:space="preserve">-Field. Dieses erlaubt dem </w:t>
+      </w:r>
+      <w:r>
+        <w:t xml:space="preserve">Takt des </w:t>
+      </w:r>
+      <w:r>
+        <w:t>Slave</w:t>
+      </w:r>
+      <w:r>
+        <w:t>s an den Takt d</w:t>
+      </w:r>
+      <w:r>
+        <w:t>es Masters anzupassen</w:t>
+      </w:r>
+      <w:r>
+        <w:t>,</w:t>
+      </w:r>
+      <w:r>
+        <w:t xml:space="preserve"> damit die Nachricht fehlerfrei übertragen werden kann. Nachdem dies geschehen ist, sendet der Master den LIN-Identifier. Dieser</w:t>
+      </w:r>
+      <w:r>
+        <w:t xml:space="preserve"> i</w:t>
+      </w:r>
+      <w:r>
+        <w:t xml:space="preserve">dentifiziert </w:t>
+      </w:r>
+      <w:proofErr w:type="gramStart"/>
+      <w:r>
+        <w:t>eine</w:t>
+      </w:r>
+      <w:r>
+        <w:t>n</w:t>
+      </w:r>
+      <w:r>
+        <w:t xml:space="preserve"> bestimmten S</w:t>
+      </w:r>
+      <w:r>
+        <w:t>la</w:t>
+      </w:r>
+      <w:r>
+        <w:t>ve</w:t>
+      </w:r>
+      <w:proofErr w:type="gramEnd"/>
+      <w:r>
+        <w:t xml:space="preserve"> im LIN-Netzwerk</w:t>
+      </w:r>
+      <w:r>
+        <w:t xml:space="preserve">. Anhand des </w:t>
       </w:r>
       <w:proofErr w:type="spellStart"/>
       <w:r>
-        <w:t>Sync</w:t>
+        <w:t>Identi</w:t>
+      </w:r>
+      <w:r>
+        <w:t>fiers</w:t>
       </w:r>
       <w:proofErr w:type="spellEnd"/>
       <w:r>
-        <w:t xml:space="preserve">-Field gesendet. Dieses erlaubt dem </w:t>
-      </w:r>
-      <w:proofErr w:type="gramStart"/>
-      <w:r>
-        <w:t>Slave</w:t>
-      </w:r>
-      <w:proofErr w:type="gramEnd"/>
-      <w:r>
-        <w:t xml:space="preserve"> seinen Takt dem des Masters anzupassen damit die Nachricht fehlerfrei übertragen werden kann. Nachdem dies geschehen ist, sendet der Master den LIN-Identifier. Dieser Identifiziert </w:t>
-      </w:r>
-      <w:proofErr w:type="gramStart"/>
-      <w:r>
-        <w:t>eine</w:t>
-      </w:r>
-      <w:r>
-        <w:t>n</w:t>
-      </w:r>
-      <w:r>
-        <w:t xml:space="preserve"> bestimmten</w:t>
-      </w:r>
-      <w:proofErr w:type="gramEnd"/>
-      <w:r>
-        <w:t xml:space="preserve"> Salve im LIN-Netzwerk</w:t>
-      </w:r>
-      <w:r>
-        <w:t xml:space="preserve">. Anhand des </w:t>
-      </w:r>
-      <w:proofErr w:type="spellStart"/>
-      <w:r>
-        <w:t>Identi</w:t>
-      </w:r>
-      <w:r>
-        <w:t>fiers</w:t>
-      </w:r>
-      <w:proofErr w:type="spellEnd"/>
-      <w:r>
         <w:t xml:space="preserve"> kann jeder Slave über</w:t>
       </w:r>
       <w:r>
@@ -4592,21 +4657,22 @@
         <w:t>um</w:t>
       </w:r>
       <w:r>
-        <w:t xml:space="preserve"> den Identifier des </w:t>
-      </w:r>
-      <w:proofErr w:type="spellStart"/>
-      <w:r>
-        <w:t>Slaves</w:t>
-      </w:r>
-      <w:proofErr w:type="spellEnd"/>
-      <w:r>
-        <w:t>, 0x18,</w:t>
+        <w:t xml:space="preserve"> den Identifier des Slaves</w:t>
+      </w:r>
+      <w:r>
+        <w:t xml:space="preserve"> 0x18</w:t>
       </w:r>
       <w:r>
         <w:t xml:space="preserve"> und er antwortet mit 2 B</w:t>
       </w:r>
       <w:r>
-        <w:t>yte, der aktuellen Zeit</w:t>
+        <w:t>yte</w:t>
+      </w:r>
+      <w:r>
+        <w:t>. D</w:t>
+      </w:r>
+      <w:r>
+        <w:t>er aktuellen Zeit</w:t>
       </w:r>
       <w:r>
         <w:t>, gefolgt von einer 1 Byte Checksum. Anhand dieser kann der Master überprüfen, ob die Nachricht korrekt übertragen wurde.</w:t>
@@ -4615,13 +4681,25 @@
         <w:t xml:space="preserve"> </w:t>
       </w:r>
       <w:r>
-        <w:t xml:space="preserve">Abbildung 4 Zeigt die analysierte LIN-Nachricht. Jedes </w:t>
+        <w:t xml:space="preserve">Abbildung 4 </w:t>
+      </w:r>
+      <w:r>
+        <w:t>z</w:t>
+      </w:r>
+      <w:r>
+        <w:t xml:space="preserve">eigt die analysierte LIN-Nachricht. Jedes </w:t>
       </w:r>
       <w:r>
         <w:t>Byte</w:t>
       </w:r>
       <w:r>
-        <w:t xml:space="preserve"> ist zudem von einem Start und einem Stopp Bit eingerahmt, da die Übertragung beim LIN Bus Byteweise</w:t>
+        <w:t xml:space="preserve"> ist zudem von einem Start und einem Stopp Bit eingerahmt, da die Übertragung beim LIN Bus </w:t>
+      </w:r>
+      <w:r>
+        <w:t>b</w:t>
+      </w:r>
+      <w:r>
+        <w:t>yteweise</w:t>
       </w:r>
       <w:r>
         <w:t xml:space="preserve"> erfolgt</w:t>
@@ -4820,9 +4898,9 @@
               </wp:anchor>
             </w:drawing>
           </mc:Choice>
-          <mc:Fallback xmlns:w16se="http://schemas.microsoft.com/office/word/2015/wordml/symex" xmlns:w16cid="http://schemas.microsoft.com/office/word/2016/wordml/cid" xmlns:am3d="http://schemas.microsoft.com/office/drawing/2017/model3d" xmlns:aink="http://schemas.microsoft.com/office/drawing/2016/ink" xmlns:cx8="http://schemas.microsoft.com/office/drawing/2016/5/14/chartex" xmlns:cx7="http://schemas.microsoft.com/office/drawing/2016/5/13/chartex" xmlns:cx6="http://schemas.microsoft.com/office/drawing/2016/5/12/chartex" xmlns:cx5="http://schemas.microsoft.com/office/drawing/2016/5/11/chartex" xmlns:cx4="http://schemas.microsoft.com/office/drawing/2016/5/10/chartex" xmlns:cx3="http://schemas.microsoft.com/office/drawing/2016/5/9/chartex" xmlns:cx2="http://schemas.microsoft.com/office/drawing/2015/10/21/chartex" xmlns:cx1="http://schemas.microsoft.com/office/drawing/2015/9/8/chartex" xmlns:cx="http://schemas.microsoft.com/office/drawing/2014/chartex">
+          <mc:Fallback>
             <w:pict>
-              <v:shape id="Textfeld 61" o:spid="_x0000_s1040" type="#_x0000_t202" style="position:absolute;left:0;text-align:left;margin-left:96.55pt;margin-top:89.65pt;width:61.4pt;height:6.45pt;z-index:251656188;visibility:visible;mso-wrap-style:square;mso-height-percent:0;mso-wrap-distance-left:9pt;mso-wrap-distance-top:0;mso-wrap-distance-right:9pt;mso-wrap-distance-bottom:0;mso-position-horizontal:absolute;mso-position-horizontal-relative:text;mso-position-vertical:absolute;mso-position-vertical-relative:text;mso-height-percent:0;mso-height-relative:margin;v-text-anchor:top" o:gfxdata="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" fillcolor="white [3201]" stroked="f" strokeweight=".5pt">
+              <v:shape id="Textfeld 61" o:spid="_x0000_s1039" type="#_x0000_t202" style="position:absolute;left:0;text-align:left;margin-left:96.55pt;margin-top:89.65pt;width:61.4pt;height:6.45pt;z-index:251656188;visibility:visible;mso-wrap-style:square;mso-height-percent:0;mso-wrap-distance-left:9pt;mso-wrap-distance-top:0;mso-wrap-distance-right:9pt;mso-wrap-distance-bottom:0;mso-position-horizontal:absolute;mso-position-horizontal-relative:text;mso-position-vertical:absolute;mso-position-vertical-relative:text;mso-height-percent:0;mso-height-relative:margin;v-text-anchor:top" o:gfxdata="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" fillcolor="white [3201]" stroked="f" strokeweight=".5pt">
                 <v:textbox inset="0,0,0,0">
                   <w:txbxContent>
                     <w:p>
@@ -4910,7 +4988,7 @@
               </wp:anchor>
             </w:drawing>
           </mc:Choice>
-          <mc:Fallback xmlns:w16se="http://schemas.microsoft.com/office/word/2015/wordml/symex" xmlns:w16cid="http://schemas.microsoft.com/office/word/2016/wordml/cid" xmlns:am3d="http://schemas.microsoft.com/office/drawing/2017/model3d" xmlns:aink="http://schemas.microsoft.com/office/drawing/2016/ink" xmlns:cx8="http://schemas.microsoft.com/office/drawing/2016/5/14/chartex" xmlns:cx7="http://schemas.microsoft.com/office/drawing/2016/5/13/chartex" xmlns:cx6="http://schemas.microsoft.com/office/drawing/2016/5/12/chartex" xmlns:cx5="http://schemas.microsoft.com/office/drawing/2016/5/11/chartex" xmlns:cx4="http://schemas.microsoft.com/office/drawing/2016/5/10/chartex" xmlns:cx3="http://schemas.microsoft.com/office/drawing/2016/5/9/chartex" xmlns:cx2="http://schemas.microsoft.com/office/drawing/2015/10/21/chartex" xmlns:cx1="http://schemas.microsoft.com/office/drawing/2015/9/8/chartex" xmlns:cx="http://schemas.microsoft.com/office/drawing/2014/chartex">
+          <mc:Fallback>
             <w:pict>
               <v:shapetype w14:anchorId="5B29FA8E" id="_x0000_t32" coordsize="21600,21600" o:spt="32" o:oned="t" path="m,l21600,21600e" filled="f">
                 <v:path arrowok="t" fillok="f" o:connecttype="none"/>
@@ -4982,7 +5060,7 @@
               </wp:anchor>
             </w:drawing>
           </mc:Choice>
-          <mc:Fallback xmlns:w16se="http://schemas.microsoft.com/office/word/2015/wordml/symex" xmlns:w16cid="http://schemas.microsoft.com/office/word/2016/wordml/cid" xmlns:am3d="http://schemas.microsoft.com/office/drawing/2017/model3d" xmlns:aink="http://schemas.microsoft.com/office/drawing/2016/ink" xmlns:cx8="http://schemas.microsoft.com/office/drawing/2016/5/14/chartex" xmlns:cx7="http://schemas.microsoft.com/office/drawing/2016/5/13/chartex" xmlns:cx6="http://schemas.microsoft.com/office/drawing/2016/5/12/chartex" xmlns:cx5="http://schemas.microsoft.com/office/drawing/2016/5/11/chartex" xmlns:cx4="http://schemas.microsoft.com/office/drawing/2016/5/10/chartex" xmlns:cx3="http://schemas.microsoft.com/office/drawing/2016/5/9/chartex" xmlns:cx2="http://schemas.microsoft.com/office/drawing/2015/10/21/chartex" xmlns:cx1="http://schemas.microsoft.com/office/drawing/2015/9/8/chartex" xmlns:cx="http://schemas.microsoft.com/office/drawing/2014/chartex">
+          <mc:Fallback>
             <w:pict>
               <v:shape w14:anchorId="3628A75D" id="Gerade Verbindung mit Pfeil 58" o:spid="_x0000_s1026" type="#_x0000_t32" style="position:absolute;margin-left:46.95pt;margin-top:90.3pt;width:172.25pt;height:0;z-index:251725824;visibility:visible;mso-wrap-style:square;mso-wrap-distance-left:9pt;mso-wrap-distance-top:0;mso-wrap-distance-right:9pt;mso-wrap-distance-bottom:0;mso-position-horizontal:absolute;mso-position-horizontal-relative:text;mso-position-vertical:absolute;mso-position-vertical-relative:text" o:gfxdata="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" strokecolor="#4472c4 [3204]" strokeweight=".5pt">
                 <v:stroke startarrow="block" endarrow="block" joinstyle="miter"/>
@@ -5071,9 +5149,9 @@
               </wp:anchor>
             </w:drawing>
           </mc:Choice>
-          <mc:Fallback xmlns:w16se="http://schemas.microsoft.com/office/word/2015/wordml/symex" xmlns:w16cid="http://schemas.microsoft.com/office/word/2016/wordml/cid" xmlns:am3d="http://schemas.microsoft.com/office/drawing/2017/model3d" xmlns:aink="http://schemas.microsoft.com/office/drawing/2016/ink" xmlns:cx8="http://schemas.microsoft.com/office/drawing/2016/5/14/chartex" xmlns:cx7="http://schemas.microsoft.com/office/drawing/2016/5/13/chartex" xmlns:cx6="http://schemas.microsoft.com/office/drawing/2016/5/12/chartex" xmlns:cx5="http://schemas.microsoft.com/office/drawing/2016/5/11/chartex" xmlns:cx4="http://schemas.microsoft.com/office/drawing/2016/5/10/chartex" xmlns:cx3="http://schemas.microsoft.com/office/drawing/2016/5/9/chartex" xmlns:cx2="http://schemas.microsoft.com/office/drawing/2015/10/21/chartex" xmlns:cx1="http://schemas.microsoft.com/office/drawing/2015/9/8/chartex" xmlns:cx="http://schemas.microsoft.com/office/drawing/2014/chartex">
+          <mc:Fallback>
             <w:pict>
-              <v:shape w14:anchorId="4056B8D3" id="Textfeld 17" o:spid="_x0000_s1041" type="#_x0000_t202" style="position:absolute;left:0;text-align:left;margin-left:329.2pt;margin-top:33.9pt;width:40.35pt;height:10.2pt;z-index:251674624;visibility:visible;mso-wrap-style:square;mso-width-percent:0;mso-height-percent:0;mso-wrap-distance-left:9pt;mso-wrap-distance-top:0;mso-wrap-distance-right:9pt;mso-wrap-distance-bottom:0;mso-position-horizontal:absolute;mso-position-horizontal-relative:text;mso-position-vertical:absolute;mso-position-vertical-relative:text;mso-width-percent:0;mso-height-percent:0;mso-width-relative:margin;mso-height-relative:margin;v-text-anchor:top" o:gfxdata="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" fillcolor="white [3201]" strokecolor="black [3213]" strokeweight=".5pt">
+              <v:shape w14:anchorId="4056B8D3" id="Textfeld 17" o:spid="_x0000_s1040" type="#_x0000_t202" style="position:absolute;left:0;text-align:left;margin-left:329.2pt;margin-top:33.9pt;width:40.35pt;height:10.2pt;z-index:251674624;visibility:visible;mso-wrap-style:square;mso-width-percent:0;mso-height-percent:0;mso-wrap-distance-left:9pt;mso-wrap-distance-top:0;mso-wrap-distance-right:9pt;mso-wrap-distance-bottom:0;mso-position-horizontal:absolute;mso-position-horizontal-relative:text;mso-position-vertical:absolute;mso-position-vertical-relative:text;mso-width-percent:0;mso-height-percent:0;mso-width-relative:margin;mso-height-relative:margin;v-text-anchor:top" o:gfxdata="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" fillcolor="white [3201]" strokecolor="black [3213]" strokeweight=".5pt">
                 <v:textbox inset="0,0,0,0">
                   <w:txbxContent>
                     <w:p>
@@ -5284,9 +5362,9 @@
               </wp:anchor>
             </w:drawing>
           </mc:Choice>
-          <mc:Fallback xmlns:w16se="http://schemas.microsoft.com/office/word/2015/wordml/symex" xmlns:w16cid="http://schemas.microsoft.com/office/word/2016/wordml/cid" xmlns:am3d="http://schemas.microsoft.com/office/drawing/2017/model3d" xmlns:aink="http://schemas.microsoft.com/office/drawing/2016/ink" xmlns:cx8="http://schemas.microsoft.com/office/drawing/2016/5/14/chartex" xmlns:cx7="http://schemas.microsoft.com/office/drawing/2016/5/13/chartex" xmlns:cx6="http://schemas.microsoft.com/office/drawing/2016/5/12/chartex" xmlns:cx5="http://schemas.microsoft.com/office/drawing/2016/5/11/chartex" xmlns:cx4="http://schemas.microsoft.com/office/drawing/2016/5/10/chartex" xmlns:cx3="http://schemas.microsoft.com/office/drawing/2016/5/9/chartex" xmlns:cx2="http://schemas.microsoft.com/office/drawing/2015/10/21/chartex" xmlns:cx1="http://schemas.microsoft.com/office/drawing/2015/9/8/chartex" xmlns:cx="http://schemas.microsoft.com/office/drawing/2014/chartex">
+          <mc:Fallback>
             <w:pict>
-              <v:shape w14:anchorId="5813888F" id="Textfeld 57" o:spid="_x0000_s1043" type="#_x0000_t202" style="position:absolute;left:0;text-align:left;margin-left:314.6pt;margin-top:17.85pt;width:14.15pt;height:5.65pt;rotation:-90;z-index:251724800;visibility:visible;mso-wrap-style:square;mso-width-percent:0;mso-height-percent:0;mso-wrap-distance-left:9pt;mso-wrap-distance-top:0;mso-wrap-distance-right:9pt;mso-wrap-distance-bottom:0;mso-position-horizontal:absolute;mso-position-horizontal-relative:text;mso-position-vertical:absolute;mso-position-vertical-relative:text;mso-width-percent:0;mso-height-percent:0;mso-width-relative:margin;mso-height-relative:margin;v-text-anchor:top" o:gfxdata="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" fillcolor="white [3201]" stroked="f" strokeweight=".5pt">
+              <v:shape w14:anchorId="5813888F" id="Textfeld 57" o:spid="_x0000_s1042" type="#_x0000_t202" style="position:absolute;left:0;text-align:left;margin-left:314.6pt;margin-top:17.85pt;width:14.15pt;height:5.65pt;rotation:-90;z-index:251724800;visibility:visible;mso-wrap-style:square;mso-width-percent:0;mso-height-percent:0;mso-wrap-distance-left:9pt;mso-wrap-distance-top:0;mso-wrap-distance-right:9pt;mso-wrap-distance-bottom:0;mso-position-horizontal:absolute;mso-position-horizontal-relative:text;mso-position-vertical:absolute;mso-position-vertical-relative:text;mso-width-percent:0;mso-height-percent:0;mso-width-relative:margin;mso-height-relative:margin;v-text-anchor:top" o:gfxdata="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" fillcolor="white [3201]" stroked="f" strokeweight=".5pt">
                 <v:textbox inset="0,0,0,0">
                   <w:txbxContent>
                     <w:p>
@@ -5372,7 +5450,7 @@
               </wp:anchor>
             </w:drawing>
           </mc:Choice>
-          <mc:Fallback xmlns:w16se="http://schemas.microsoft.com/office/word/2015/wordml/symex" xmlns:w16cid="http://schemas.microsoft.com/office/word/2016/wordml/cid" xmlns:am3d="http://schemas.microsoft.com/office/drawing/2017/model3d" xmlns:aink="http://schemas.microsoft.com/office/drawing/2016/ink" xmlns:cx8="http://schemas.microsoft.com/office/drawing/2016/5/14/chartex" xmlns:cx7="http://schemas.microsoft.com/office/drawing/2016/5/13/chartex" xmlns:cx6="http://schemas.microsoft.com/office/drawing/2016/5/12/chartex" xmlns:cx5="http://schemas.microsoft.com/office/drawing/2016/5/11/chartex" xmlns:cx4="http://schemas.microsoft.com/office/drawing/2016/5/10/chartex" xmlns:cx3="http://schemas.microsoft.com/office/drawing/2016/5/9/chartex" xmlns:cx2="http://schemas.microsoft.com/office/drawing/2015/10/21/chartex" xmlns:cx1="http://schemas.microsoft.com/office/drawing/2015/9/8/chartex" xmlns:cx="http://schemas.microsoft.com/office/drawing/2014/chartex">
+          <mc:Fallback>
             <w:pict>
               <v:shape w14:anchorId="0F696230" id="Gerade Verbindung mit Pfeil 32" o:spid="_x0000_s1026" type="#_x0000_t32" style="position:absolute;margin-left:310.65pt;margin-top:39.75pt;width:22.65pt;height:0;rotation:90;z-index:251692032;visibility:visible;mso-wrap-style:square;mso-width-percent:0;mso-wrap-distance-left:9pt;mso-wrap-distance-top:0;mso-wrap-distance-right:9pt;mso-wrap-distance-bottom:0;mso-position-horizontal:absolute;mso-position-horizontal-relative:text;mso-position-vertical:absolute;mso-position-vertical-relative:text;mso-width-percent:0;mso-width-relative:margin" o:gfxdata="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" strokecolor="#4472c4 [3204]" strokeweight=".5pt">
                 <v:stroke endarrow="block" joinstyle="miter"/>
@@ -5458,9 +5536,9 @@
               </wp:anchor>
             </w:drawing>
           </mc:Choice>
-          <mc:Fallback xmlns:w16se="http://schemas.microsoft.com/office/word/2015/wordml/symex" xmlns:w16cid="http://schemas.microsoft.com/office/word/2016/wordml/cid" xmlns:am3d="http://schemas.microsoft.com/office/drawing/2017/model3d" xmlns:aink="http://schemas.microsoft.com/office/drawing/2016/ink" xmlns:cx8="http://schemas.microsoft.com/office/drawing/2016/5/14/chartex" xmlns:cx7="http://schemas.microsoft.com/office/drawing/2016/5/13/chartex" xmlns:cx6="http://schemas.microsoft.com/office/drawing/2016/5/12/chartex" xmlns:cx5="http://schemas.microsoft.com/office/drawing/2016/5/11/chartex" xmlns:cx4="http://schemas.microsoft.com/office/drawing/2016/5/10/chartex" xmlns:cx3="http://schemas.microsoft.com/office/drawing/2016/5/9/chartex" xmlns:cx2="http://schemas.microsoft.com/office/drawing/2015/10/21/chartex" xmlns:cx1="http://schemas.microsoft.com/office/drawing/2015/9/8/chartex" xmlns:cx="http://schemas.microsoft.com/office/drawing/2014/chartex">
+          <mc:Fallback>
             <w:pict>
-              <v:shape w14:anchorId="5813888F" id="Textfeld 56" o:spid="_x0000_s1044" type="#_x0000_t202" style="position:absolute;left:0;text-align:left;margin-left:261.55pt;margin-top:17.7pt;width:14.15pt;height:5.65pt;rotation:-90;z-index:251722752;visibility:visible;mso-wrap-style:square;mso-width-percent:0;mso-height-percent:0;mso-wrap-distance-left:9pt;mso-wrap-distance-top:0;mso-wrap-distance-right:9pt;mso-wrap-distance-bottom:0;mso-position-horizontal:absolute;mso-position-horizontal-relative:text;mso-position-vertical:absolute;mso-position-vertical-relative:text;mso-width-percent:0;mso-height-percent:0;mso-width-relative:margin;mso-height-relative:margin;v-text-anchor:top" o:gfxdata="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" fillcolor="white [3201]" stroked="f" strokeweight=".5pt">
+              <v:shape w14:anchorId="5813888F" id="Textfeld 56" o:spid="_x0000_s1043" type="#_x0000_t202" style="position:absolute;left:0;text-align:left;margin-left:261.55pt;margin-top:17.7pt;width:14.15pt;height:5.65pt;rotation:-90;z-index:251722752;visibility:visible;mso-wrap-style:square;mso-width-percent:0;mso-height-percent:0;mso-wrap-distance-left:9pt;mso-wrap-distance-top:0;mso-wrap-distance-right:9pt;mso-wrap-distance-bottom:0;mso-position-horizontal:absolute;mso-position-horizontal-relative:text;mso-position-vertical:absolute;mso-position-vertical-relative:text;mso-width-percent:0;mso-height-percent:0;mso-width-relative:margin;mso-height-relative:margin;v-text-anchor:top" o:gfxdata="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" fillcolor="white [3201]" stroked="f" strokeweight=".5pt">
                 <v:textbox inset="0,0,0,0">
                   <w:txbxContent>
                     <w:p>
@@ -5546,7 +5624,7 @@
               </wp:anchor>
             </w:drawing>
           </mc:Choice>
-          <mc:Fallback xmlns:w16se="http://schemas.microsoft.com/office/word/2015/wordml/symex" xmlns:w16cid="http://schemas.microsoft.com/office/word/2016/wordml/cid" xmlns:am3d="http://schemas.microsoft.com/office/drawing/2017/model3d" xmlns:aink="http://schemas.microsoft.com/office/drawing/2016/ink" xmlns:cx8="http://schemas.microsoft.com/office/drawing/2016/5/14/chartex" xmlns:cx7="http://schemas.microsoft.com/office/drawing/2016/5/13/chartex" xmlns:cx6="http://schemas.microsoft.com/office/drawing/2016/5/12/chartex" xmlns:cx5="http://schemas.microsoft.com/office/drawing/2016/5/11/chartex" xmlns:cx4="http://schemas.microsoft.com/office/drawing/2016/5/10/chartex" xmlns:cx3="http://schemas.microsoft.com/office/drawing/2016/5/9/chartex" xmlns:cx2="http://schemas.microsoft.com/office/drawing/2015/10/21/chartex" xmlns:cx1="http://schemas.microsoft.com/office/drawing/2015/9/8/chartex" xmlns:cx="http://schemas.microsoft.com/office/drawing/2014/chartex">
+          <mc:Fallback>
             <w:pict>
               <v:shape w14:anchorId="5960C5FA" id="Gerade Verbindung mit Pfeil 35" o:spid="_x0000_s1026" type="#_x0000_t32" style="position:absolute;margin-left:257.9pt;margin-top:39.85pt;width:22.65pt;height:0;rotation:90;z-index:251694080;visibility:visible;mso-wrap-style:square;mso-width-percent:0;mso-wrap-distance-left:9pt;mso-wrap-distance-top:0;mso-wrap-distance-right:9pt;mso-wrap-distance-bottom:0;mso-position-horizontal:absolute;mso-position-horizontal-relative:text;mso-position-vertical:absolute;mso-position-vertical-relative:text;mso-width-percent:0;mso-width-relative:margin" o:gfxdata="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" strokecolor="#4472c4 [3204]" strokeweight=".5pt">
                 <v:stroke endarrow="block" joinstyle="miter"/>
@@ -5750,9 +5828,9 @@
               </wp:anchor>
             </w:drawing>
           </mc:Choice>
-          <mc:Fallback xmlns:w16se="http://schemas.microsoft.com/office/word/2015/wordml/symex" xmlns:w16cid="http://schemas.microsoft.com/office/word/2016/wordml/cid" xmlns:am3d="http://schemas.microsoft.com/office/drawing/2017/model3d" xmlns:aink="http://schemas.microsoft.com/office/drawing/2016/ink" xmlns:cx8="http://schemas.microsoft.com/office/drawing/2016/5/14/chartex" xmlns:cx7="http://schemas.microsoft.com/office/drawing/2016/5/13/chartex" xmlns:cx6="http://schemas.microsoft.com/office/drawing/2016/5/12/chartex" xmlns:cx5="http://schemas.microsoft.com/office/drawing/2016/5/11/chartex" xmlns:cx4="http://schemas.microsoft.com/office/drawing/2016/5/10/chartex" xmlns:cx3="http://schemas.microsoft.com/office/drawing/2016/5/9/chartex" xmlns:cx2="http://schemas.microsoft.com/office/drawing/2015/10/21/chartex" xmlns:cx1="http://schemas.microsoft.com/office/drawing/2015/9/8/chartex" xmlns:cx="http://schemas.microsoft.com/office/drawing/2014/chartex">
+          <mc:Fallback>
             <w:pict>
-              <v:shape w14:anchorId="3D83418A" id="Textfeld 21" o:spid="_x0000_s1046" type="#_x0000_t202" style="position:absolute;left:0;text-align:left;margin-left:172.95pt;margin-top:33.9pt;width:40.7pt;height:10pt;z-index:251680768;visibility:visible;mso-wrap-style:square;mso-width-percent:0;mso-height-percent:0;mso-wrap-distance-left:9pt;mso-wrap-distance-top:0;mso-wrap-distance-right:9pt;mso-wrap-distance-bottom:0;mso-position-horizontal:absolute;mso-position-horizontal-relative:text;mso-position-vertical:absolute;mso-position-vertical-relative:text;mso-width-percent:0;mso-height-percent:0;mso-width-relative:margin;mso-height-relative:margin;v-text-anchor:top" o:gfxdata="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" fillcolor="white [3201]" strokecolor="black [3213]" strokeweight=".5pt">
+              <v:shape w14:anchorId="3D83418A" id="Textfeld 21" o:spid="_x0000_s1045" type="#_x0000_t202" style="position:absolute;left:0;text-align:left;margin-left:172.95pt;margin-top:33.9pt;width:40.7pt;height:10pt;z-index:251680768;visibility:visible;mso-wrap-style:square;mso-width-percent:0;mso-height-percent:0;mso-wrap-distance-left:9pt;mso-wrap-distance-top:0;mso-wrap-distance-right:9pt;mso-wrap-distance-bottom:0;mso-position-horizontal:absolute;mso-position-horizontal-relative:text;mso-position-vertical:absolute;mso-position-vertical-relative:text;mso-width-percent:0;mso-height-percent:0;mso-width-relative:margin;mso-height-relative:margin;v-text-anchor:top" o:gfxdata="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" fillcolor="white [3201]" strokecolor="black [3213]" strokeweight=".5pt">
                 <v:textbox inset="0,0,0,0">
                   <w:txbxContent>
                     <w:p>
@@ -5966,9 +6044,9 @@
               </wp:anchor>
             </w:drawing>
           </mc:Choice>
-          <mc:Fallback xmlns:w16se="http://schemas.microsoft.com/office/word/2015/wordml/symex" xmlns:w16cid="http://schemas.microsoft.com/office/word/2016/wordml/cid" xmlns:am3d="http://schemas.microsoft.com/office/drawing/2017/model3d" xmlns:aink="http://schemas.microsoft.com/office/drawing/2016/ink" xmlns:cx8="http://schemas.microsoft.com/office/drawing/2016/5/14/chartex" xmlns:cx7="http://schemas.microsoft.com/office/drawing/2016/5/13/chartex" xmlns:cx6="http://schemas.microsoft.com/office/drawing/2016/5/12/chartex" xmlns:cx5="http://schemas.microsoft.com/office/drawing/2016/5/11/chartex" xmlns:cx4="http://schemas.microsoft.com/office/drawing/2016/5/10/chartex" xmlns:cx3="http://schemas.microsoft.com/office/drawing/2016/5/9/chartex" xmlns:cx2="http://schemas.microsoft.com/office/drawing/2015/10/21/chartex" xmlns:cx1="http://schemas.microsoft.com/office/drawing/2015/9/8/chartex" xmlns:cx="http://schemas.microsoft.com/office/drawing/2014/chartex">
+          <mc:Fallback>
             <w:pict>
-              <v:shape w14:anchorId="5813888F" id="Textfeld 54" o:spid="_x0000_s1053" type="#_x0000_t202" style="position:absolute;left:0;text-align:left;margin-left:209.5pt;margin-top:18.1pt;width:14.15pt;height:5.65pt;rotation:-90;z-index:251718656;visibility:visible;mso-wrap-style:square;mso-width-percent:0;mso-height-percent:0;mso-wrap-distance-left:9pt;mso-wrap-distance-top:0;mso-wrap-distance-right:9pt;mso-wrap-distance-bottom:0;mso-position-horizontal:absolute;mso-position-horizontal-relative:text;mso-position-vertical:absolute;mso-position-vertical-relative:text;mso-width-percent:0;mso-height-percent:0;mso-width-relative:margin;mso-height-relative:margin;v-text-anchor:top" o:gfxdata="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" fillcolor="white [3201]" stroked="f" strokeweight=".5pt">
+              <v:shape w14:anchorId="5813888F" id="Textfeld 54" o:spid="_x0000_s1047" type="#_x0000_t202" style="position:absolute;left:0;text-align:left;margin-left:209.5pt;margin-top:18.1pt;width:14.15pt;height:5.65pt;rotation:-90;z-index:251718656;visibility:visible;mso-wrap-style:square;mso-width-percent:0;mso-height-percent:0;mso-wrap-distance-left:9pt;mso-wrap-distance-top:0;mso-wrap-distance-right:9pt;mso-wrap-distance-bottom:0;mso-position-horizontal:absolute;mso-position-horizontal-relative:text;mso-position-vertical:absolute;mso-position-vertical-relative:text;mso-width-percent:0;mso-height-percent:0;mso-width-relative:margin;mso-height-relative:margin;v-text-anchor:top" o:gfxdata="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" fillcolor="white [3201]" stroked="f" strokeweight=".5pt">
                 <v:textbox inset="0,0,0,0">
                   <w:txbxContent>
                     <w:p>
@@ -6070,9 +6148,9 @@
               </wp:anchor>
             </w:drawing>
           </mc:Choice>
-          <mc:Fallback xmlns:w16se="http://schemas.microsoft.com/office/word/2015/wordml/symex" xmlns:w16cid="http://schemas.microsoft.com/office/word/2016/wordml/cid" xmlns:am3d="http://schemas.microsoft.com/office/drawing/2017/model3d" xmlns:aink="http://schemas.microsoft.com/office/drawing/2016/ink" xmlns:cx8="http://schemas.microsoft.com/office/drawing/2016/5/14/chartex" xmlns:cx7="http://schemas.microsoft.com/office/drawing/2016/5/13/chartex" xmlns:cx6="http://schemas.microsoft.com/office/drawing/2016/5/12/chartex" xmlns:cx5="http://schemas.microsoft.com/office/drawing/2016/5/11/chartex" xmlns:cx4="http://schemas.microsoft.com/office/drawing/2016/5/10/chartex" xmlns:cx3="http://schemas.microsoft.com/office/drawing/2016/5/9/chartex" xmlns:cx2="http://schemas.microsoft.com/office/drawing/2015/10/21/chartex" xmlns:cx1="http://schemas.microsoft.com/office/drawing/2015/9/8/chartex" xmlns:cx="http://schemas.microsoft.com/office/drawing/2014/chartex">
+          <mc:Fallback>
             <w:pict>
-              <v:shape w14:anchorId="10A56DBC" id="Textfeld 53" o:spid="_x0000_s1054" type="#_x0000_t202" style="position:absolute;left:0;text-align:left;margin-left:160.05pt;margin-top:18.05pt;width:14.15pt;height:5.65pt;rotation:-90;z-index:251716608;visibility:visible;mso-wrap-style:square;mso-width-percent:0;mso-height-percent:0;mso-wrap-distance-left:9pt;mso-wrap-distance-top:0;mso-wrap-distance-right:9pt;mso-wrap-distance-bottom:0;mso-position-horizontal:absolute;mso-position-horizontal-relative:text;mso-position-vertical:absolute;mso-position-vertical-relative:text;mso-width-percent:0;mso-height-percent:0;mso-width-relative:margin;mso-height-relative:margin;v-text-anchor:top" o:gfxdata="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" fillcolor="white [3201]" stroked="f" strokeweight=".5pt">
+              <v:shape w14:anchorId="10A56DBC" id="Textfeld 53" o:spid="_x0000_s1048" type="#_x0000_t202" style="position:absolute;left:0;text-align:left;margin-left:160.05pt;margin-top:18.05pt;width:14.15pt;height:5.65pt;rotation:-90;z-index:251716608;visibility:visible;mso-wrap-style:square;mso-width-percent:0;mso-height-percent:0;mso-wrap-distance-left:9pt;mso-wrap-distance-top:0;mso-wrap-distance-right:9pt;mso-wrap-distance-bottom:0;mso-position-horizontal:absolute;mso-position-horizontal-relative:text;mso-position-vertical:absolute;mso-position-vertical-relative:text;mso-width-percent:0;mso-height-percent:0;mso-width-relative:margin;mso-height-relative:margin;v-text-anchor:top" o:gfxdata="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" fillcolor="white [3201]" stroked="f" strokeweight=".5pt">
                 <v:textbox inset="0,0,0,0">
                   <w:txbxContent>
                     <w:p>
@@ -6174,9 +6252,9 @@
               </wp:anchor>
             </w:drawing>
           </mc:Choice>
-          <mc:Fallback xmlns:w16se="http://schemas.microsoft.com/office/word/2015/wordml/symex" xmlns:w16cid="http://schemas.microsoft.com/office/word/2016/wordml/cid" xmlns:am3d="http://schemas.microsoft.com/office/drawing/2017/model3d" xmlns:aink="http://schemas.microsoft.com/office/drawing/2016/ink" xmlns:cx8="http://schemas.microsoft.com/office/drawing/2016/5/14/chartex" xmlns:cx7="http://schemas.microsoft.com/office/drawing/2016/5/13/chartex" xmlns:cx6="http://schemas.microsoft.com/office/drawing/2016/5/12/chartex" xmlns:cx5="http://schemas.microsoft.com/office/drawing/2016/5/11/chartex" xmlns:cx4="http://schemas.microsoft.com/office/drawing/2016/5/10/chartex" xmlns:cx3="http://schemas.microsoft.com/office/drawing/2016/5/9/chartex" xmlns:cx2="http://schemas.microsoft.com/office/drawing/2015/10/21/chartex" xmlns:cx1="http://schemas.microsoft.com/office/drawing/2015/9/8/chartex" xmlns:cx="http://schemas.microsoft.com/office/drawing/2014/chartex">
+          <mc:Fallback>
             <w:pict>
-              <v:shape w14:anchorId="553F72B8" id="Textfeld 51" o:spid="_x0000_s1055" type="#_x0000_t202" style="position:absolute;left:0;text-align:left;margin-left:320.65pt;margin-top:17.65pt;width:14.15pt;height:5.65pt;rotation:-90;z-index:251712512;visibility:visible;mso-wrap-style:square;mso-width-percent:0;mso-height-percent:0;mso-wrap-distance-left:9pt;mso-wrap-distance-top:0;mso-wrap-distance-right:9pt;mso-wrap-distance-bottom:0;mso-position-horizontal:absolute;mso-position-horizontal-relative:text;mso-position-vertical:absolute;mso-position-vertical-relative:text;mso-width-percent:0;mso-height-percent:0;mso-width-relative:margin;mso-height-relative:margin;v-text-anchor:top" o:gfxdata="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" fillcolor="white [3201]" stroked="f" strokeweight=".5pt">
+              <v:shape w14:anchorId="553F72B8" id="Textfeld 51" o:spid="_x0000_s1049" type="#_x0000_t202" style="position:absolute;left:0;text-align:left;margin-left:320.65pt;margin-top:17.65pt;width:14.15pt;height:5.65pt;rotation:-90;z-index:251712512;visibility:visible;mso-wrap-style:square;mso-width-percent:0;mso-height-percent:0;mso-wrap-distance-left:9pt;mso-wrap-distance-top:0;mso-wrap-distance-right:9pt;mso-wrap-distance-bottom:0;mso-position-horizontal:absolute;mso-position-horizontal-relative:text;mso-position-vertical:absolute;mso-position-vertical-relative:text;mso-width-percent:0;mso-height-percent:0;mso-width-relative:margin;mso-height-relative:margin;v-text-anchor:top" o:gfxdata="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" fillcolor="white [3201]" stroked="f" strokeweight=".5pt">
                 <v:textbox inset="0,0,0,0">
                   <w:txbxContent>
                     <w:p>
@@ -6278,9 +6356,9 @@
               </wp:anchor>
             </w:drawing>
           </mc:Choice>
-          <mc:Fallback xmlns:w16se="http://schemas.microsoft.com/office/word/2015/wordml/symex" xmlns:w16cid="http://schemas.microsoft.com/office/word/2016/wordml/cid" xmlns:am3d="http://schemas.microsoft.com/office/drawing/2017/model3d" xmlns:aink="http://schemas.microsoft.com/office/drawing/2016/ink" xmlns:cx8="http://schemas.microsoft.com/office/drawing/2016/5/14/chartex" xmlns:cx7="http://schemas.microsoft.com/office/drawing/2016/5/13/chartex" xmlns:cx6="http://schemas.microsoft.com/office/drawing/2016/5/12/chartex" xmlns:cx5="http://schemas.microsoft.com/office/drawing/2016/5/11/chartex" xmlns:cx4="http://schemas.microsoft.com/office/drawing/2016/5/10/chartex" xmlns:cx3="http://schemas.microsoft.com/office/drawing/2016/5/9/chartex" xmlns:cx2="http://schemas.microsoft.com/office/drawing/2015/10/21/chartex" xmlns:cx1="http://schemas.microsoft.com/office/drawing/2015/9/8/chartex" xmlns:cx="http://schemas.microsoft.com/office/drawing/2014/chartex">
+          <mc:Fallback>
             <w:pict>
-              <v:shape w14:anchorId="553F72B8" id="Textfeld 52" o:spid="_x0000_s1056" type="#_x0000_t202" style="position:absolute;left:0;text-align:left;margin-left:268.95pt;margin-top:17.7pt;width:14.15pt;height:5.65pt;rotation:-90;z-index:251714560;visibility:visible;mso-wrap-style:square;mso-width-percent:0;mso-height-percent:0;mso-wrap-distance-left:9pt;mso-wrap-distance-top:0;mso-wrap-distance-right:9pt;mso-wrap-distance-bottom:0;mso-position-horizontal:absolute;mso-position-horizontal-relative:text;mso-position-vertical:absolute;mso-position-vertical-relative:text;mso-width-percent:0;mso-height-percent:0;mso-width-relative:margin;mso-height-relative:margin;v-text-anchor:top" o:gfxdata="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" fillcolor="white [3201]" stroked="f" strokeweight=".5pt">
+              <v:shape w14:anchorId="553F72B8" id="Textfeld 52" o:spid="_x0000_s1050" type="#_x0000_t202" style="position:absolute;left:0;text-align:left;margin-left:268.95pt;margin-top:17.7pt;width:14.15pt;height:5.65pt;rotation:-90;z-index:251714560;visibility:visible;mso-wrap-style:square;mso-width-percent:0;mso-height-percent:0;mso-wrap-distance-left:9pt;mso-wrap-distance-top:0;mso-wrap-distance-right:9pt;mso-wrap-distance-bottom:0;mso-position-horizontal:absolute;mso-position-horizontal-relative:text;mso-position-vertical:absolute;mso-position-vertical-relative:text;mso-width-percent:0;mso-height-percent:0;mso-width-relative:margin;mso-height-relative:margin;v-text-anchor:top" o:gfxdata="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" fillcolor="white [3201]" stroked="f" strokeweight=".5pt">
                 <v:textbox inset="0,0,0,0">
                   <w:txbxContent>
                     <w:p>
@@ -6382,9 +6460,9 @@
               </wp:anchor>
             </w:drawing>
           </mc:Choice>
-          <mc:Fallback xmlns:w16se="http://schemas.microsoft.com/office/word/2015/wordml/symex" xmlns:w16cid="http://schemas.microsoft.com/office/word/2016/wordml/cid" xmlns:am3d="http://schemas.microsoft.com/office/drawing/2017/model3d" xmlns:aink="http://schemas.microsoft.com/office/drawing/2016/ink" xmlns:cx8="http://schemas.microsoft.com/office/drawing/2016/5/14/chartex" xmlns:cx7="http://schemas.microsoft.com/office/drawing/2016/5/13/chartex" xmlns:cx6="http://schemas.microsoft.com/office/drawing/2016/5/12/chartex" xmlns:cx5="http://schemas.microsoft.com/office/drawing/2016/5/11/chartex" xmlns:cx4="http://schemas.microsoft.com/office/drawing/2016/5/10/chartex" xmlns:cx3="http://schemas.microsoft.com/office/drawing/2016/5/9/chartex" xmlns:cx2="http://schemas.microsoft.com/office/drawing/2015/10/21/chartex" xmlns:cx1="http://schemas.microsoft.com/office/drawing/2015/9/8/chartex" xmlns:cx="http://schemas.microsoft.com/office/drawing/2014/chartex">
+          <mc:Fallback>
             <w:pict>
-              <v:shape w14:anchorId="553F72B8" id="Textfeld 50" o:spid="_x0000_s1057" type="#_x0000_t202" style="position:absolute;left:0;text-align:left;margin-left:3in;margin-top:17.85pt;width:14.15pt;height:5.65pt;rotation:-90;z-index:251710464;visibility:visible;mso-wrap-style:square;mso-width-percent:0;mso-height-percent:0;mso-wrap-distance-left:9pt;mso-wrap-distance-top:0;mso-wrap-distance-right:9pt;mso-wrap-distance-bottom:0;mso-position-horizontal:absolute;mso-position-horizontal-relative:text;mso-position-vertical:absolute;mso-position-vertical-relative:text;mso-width-percent:0;mso-height-percent:0;mso-width-relative:margin;mso-height-relative:margin;v-text-anchor:top" o:gfxdata="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" fillcolor="white [3201]" stroked="f" strokeweight=".5pt">
+              <v:shape w14:anchorId="553F72B8" id="Textfeld 50" o:spid="_x0000_s1051" type="#_x0000_t202" style="position:absolute;left:0;text-align:left;margin-left:3in;margin-top:17.85pt;width:14.15pt;height:5.65pt;rotation:-90;z-index:251710464;visibility:visible;mso-wrap-style:square;mso-width-percent:0;mso-height-percent:0;mso-wrap-distance-left:9pt;mso-wrap-distance-top:0;mso-wrap-distance-right:9pt;mso-wrap-distance-bottom:0;mso-position-horizontal:absolute;mso-position-horizontal-relative:text;mso-position-vertical:absolute;mso-position-vertical-relative:text;mso-width-percent:0;mso-height-percent:0;mso-width-relative:margin;mso-height-relative:margin;v-text-anchor:top" o:gfxdata="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" fillcolor="white [3201]" stroked="f" strokeweight=".5pt">
                 <v:textbox inset="0,0,0,0">
                   <w:txbxContent>
                     <w:p>
@@ -6486,9 +6564,9 @@
               </wp:anchor>
             </w:drawing>
           </mc:Choice>
-          <mc:Fallback xmlns:w16se="http://schemas.microsoft.com/office/word/2015/wordml/symex" xmlns:w16cid="http://schemas.microsoft.com/office/word/2016/wordml/cid" xmlns:am3d="http://schemas.microsoft.com/office/drawing/2017/model3d" xmlns:aink="http://schemas.microsoft.com/office/drawing/2016/ink" xmlns:cx8="http://schemas.microsoft.com/office/drawing/2016/5/14/chartex" xmlns:cx7="http://schemas.microsoft.com/office/drawing/2016/5/13/chartex" xmlns:cx6="http://schemas.microsoft.com/office/drawing/2016/5/12/chartex" xmlns:cx5="http://schemas.microsoft.com/office/drawing/2016/5/11/chartex" xmlns:cx4="http://schemas.microsoft.com/office/drawing/2016/5/10/chartex" xmlns:cx3="http://schemas.microsoft.com/office/drawing/2016/5/9/chartex" xmlns:cx2="http://schemas.microsoft.com/office/drawing/2015/10/21/chartex" xmlns:cx1="http://schemas.microsoft.com/office/drawing/2015/9/8/chartex" xmlns:cx="http://schemas.microsoft.com/office/drawing/2014/chartex">
+          <mc:Fallback>
             <w:pict>
-              <v:shape w14:anchorId="553F72B8" id="Textfeld 49" o:spid="_x0000_s1058" type="#_x0000_t202" style="position:absolute;left:0;text-align:left;margin-left:164.75pt;margin-top:18.05pt;width:14.15pt;height:5.65pt;rotation:-90;z-index:251708416;visibility:visible;mso-wrap-style:square;mso-width-percent:0;mso-height-percent:0;mso-wrap-distance-left:9pt;mso-wrap-distance-top:0;mso-wrap-distance-right:9pt;mso-wrap-distance-bottom:0;mso-position-horizontal:absolute;mso-position-horizontal-relative:text;mso-position-vertical:absolute;mso-position-vertical-relative:text;mso-width-percent:0;mso-height-percent:0;mso-width-relative:margin;mso-height-relative:margin;v-text-anchor:top" o:gfxdata="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" fillcolor="white [3201]" stroked="f" strokeweight=".5pt">
+              <v:shape w14:anchorId="553F72B8" id="Textfeld 49" o:spid="_x0000_s1052" type="#_x0000_t202" style="position:absolute;left:0;text-align:left;margin-left:164.75pt;margin-top:18.05pt;width:14.15pt;height:5.65pt;rotation:-90;z-index:251708416;visibility:visible;mso-wrap-style:square;mso-width-percent:0;mso-height-percent:0;mso-wrap-distance-left:9pt;mso-wrap-distance-top:0;mso-wrap-distance-right:9pt;mso-wrap-distance-bottom:0;mso-position-horizontal:absolute;mso-position-horizontal-relative:text;mso-position-vertical:absolute;mso-position-vertical-relative:text;mso-width-percent:0;mso-height-percent:0;mso-width-relative:margin;mso-height-relative:margin;v-text-anchor:top" o:gfxdata="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" fillcolor="white [3201]" stroked="f" strokeweight=".5pt">
                 <v:textbox inset="0,0,0,0">
                   <w:txbxContent>
                     <w:p>
@@ -6590,9 +6668,9 @@
               </wp:anchor>
             </w:drawing>
           </mc:Choice>
-          <mc:Fallback xmlns:w16se="http://schemas.microsoft.com/office/word/2015/wordml/symex" xmlns:w16cid="http://schemas.microsoft.com/office/word/2016/wordml/cid" xmlns:am3d="http://schemas.microsoft.com/office/drawing/2017/model3d" xmlns:aink="http://schemas.microsoft.com/office/drawing/2016/ink" xmlns:cx8="http://schemas.microsoft.com/office/drawing/2016/5/14/chartex" xmlns:cx7="http://schemas.microsoft.com/office/drawing/2016/5/13/chartex" xmlns:cx6="http://schemas.microsoft.com/office/drawing/2016/5/12/chartex" xmlns:cx5="http://schemas.microsoft.com/office/drawing/2016/5/11/chartex" xmlns:cx4="http://schemas.microsoft.com/office/drawing/2016/5/10/chartex" xmlns:cx3="http://schemas.microsoft.com/office/drawing/2016/5/9/chartex" xmlns:cx2="http://schemas.microsoft.com/office/drawing/2015/10/21/chartex" xmlns:cx1="http://schemas.microsoft.com/office/drawing/2015/9/8/chartex" xmlns:cx="http://schemas.microsoft.com/office/drawing/2014/chartex">
+          <mc:Fallback>
             <w:pict>
-              <v:shape id="Textfeld 46" o:spid="_x0000_s1059" type="#_x0000_t202" style="position:absolute;left:0;text-align:left;margin-left:116.75pt;margin-top:18.2pt;width:14.15pt;height:5.65pt;rotation:-90;z-index:251706368;visibility:visible;mso-wrap-style:square;mso-width-percent:0;mso-height-percent:0;mso-wrap-distance-left:9pt;mso-wrap-distance-top:0;mso-wrap-distance-right:9pt;mso-wrap-distance-bottom:0;mso-position-horizontal:absolute;mso-position-horizontal-relative:text;mso-position-vertical:absolute;mso-position-vertical-relative:text;mso-width-percent:0;mso-height-percent:0;mso-width-relative:margin;mso-height-relative:margin;v-text-anchor:top" o:gfxdata="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" fillcolor="white [3201]" stroked="f" strokeweight=".5pt">
+              <v:shape id="Textfeld 46" o:spid="_x0000_s1053" type="#_x0000_t202" style="position:absolute;left:0;text-align:left;margin-left:116.75pt;margin-top:18.2pt;width:14.15pt;height:5.65pt;rotation:-90;z-index:251706368;visibility:visible;mso-wrap-style:square;mso-width-percent:0;mso-height-percent:0;mso-wrap-distance-left:9pt;mso-wrap-distance-top:0;mso-wrap-distance-right:9pt;mso-wrap-distance-bottom:0;mso-position-horizontal:absolute;mso-position-horizontal-relative:text;mso-position-vertical:absolute;mso-position-vertical-relative:text;mso-width-percent:0;mso-height-percent:0;mso-width-relative:margin;mso-height-relative:margin;v-text-anchor:top" o:gfxdata="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" fillcolor="white [3201]" stroked="f" strokeweight=".5pt">
                 <v:textbox inset="0,0,0,0">
                   <w:txbxContent>
                     <w:p>
@@ -6678,7 +6756,7 @@
               </wp:anchor>
             </w:drawing>
           </mc:Choice>
-          <mc:Fallback xmlns:w16se="http://schemas.microsoft.com/office/word/2015/wordml/symex" xmlns:w16cid="http://schemas.microsoft.com/office/word/2016/wordml/cid" xmlns:am3d="http://schemas.microsoft.com/office/drawing/2017/model3d" xmlns:aink="http://schemas.microsoft.com/office/drawing/2016/ink" xmlns:cx8="http://schemas.microsoft.com/office/drawing/2016/5/14/chartex" xmlns:cx7="http://schemas.microsoft.com/office/drawing/2016/5/13/chartex" xmlns:cx6="http://schemas.microsoft.com/office/drawing/2016/5/12/chartex" xmlns:cx5="http://schemas.microsoft.com/office/drawing/2016/5/11/chartex" xmlns:cx4="http://schemas.microsoft.com/office/drawing/2016/5/10/chartex" xmlns:cx3="http://schemas.microsoft.com/office/drawing/2016/5/9/chartex" xmlns:cx2="http://schemas.microsoft.com/office/drawing/2015/10/21/chartex" xmlns:cx1="http://schemas.microsoft.com/office/drawing/2015/9/8/chartex" xmlns:cx="http://schemas.microsoft.com/office/drawing/2014/chartex">
+          <mc:Fallback>
             <w:pict>
               <v:shape w14:anchorId="5C9EA3AD" id="Gerade Verbindung mit Pfeil 37" o:spid="_x0000_s1026" type="#_x0000_t32" style="position:absolute;margin-left:360.75pt;margin-top:40.95pt;width:22.65pt;height:0;rotation:90;z-index:251698176;visibility:visible;mso-wrap-style:square;mso-width-percent:0;mso-wrap-distance-left:9pt;mso-wrap-distance-top:0;mso-wrap-distance-right:9pt;mso-wrap-distance-bottom:0;mso-position-horizontal:absolute;mso-position-horizontal-relative:text;mso-position-vertical:absolute;mso-position-vertical-relative:text;mso-width-percent:0;mso-width-relative:margin" o:gfxdata="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" strokecolor="#4472c4 [3204]" strokeweight=".5pt">
                 <v:stroke endarrow="block" joinstyle="miter"/>
@@ -6748,7 +6826,7 @@
               </wp:anchor>
             </w:drawing>
           </mc:Choice>
-          <mc:Fallback xmlns:w16se="http://schemas.microsoft.com/office/word/2015/wordml/symex" xmlns:w16cid="http://schemas.microsoft.com/office/word/2016/wordml/cid" xmlns:am3d="http://schemas.microsoft.com/office/drawing/2017/model3d" xmlns:aink="http://schemas.microsoft.com/office/drawing/2016/ink" xmlns:cx8="http://schemas.microsoft.com/office/drawing/2016/5/14/chartex" xmlns:cx7="http://schemas.microsoft.com/office/drawing/2016/5/13/chartex" xmlns:cx6="http://schemas.microsoft.com/office/drawing/2016/5/12/chartex" xmlns:cx5="http://schemas.microsoft.com/office/drawing/2016/5/11/chartex" xmlns:cx4="http://schemas.microsoft.com/office/drawing/2016/5/10/chartex" xmlns:cx3="http://schemas.microsoft.com/office/drawing/2016/5/9/chartex" xmlns:cx2="http://schemas.microsoft.com/office/drawing/2015/10/21/chartex" xmlns:cx1="http://schemas.microsoft.com/office/drawing/2015/9/8/chartex" xmlns:cx="http://schemas.microsoft.com/office/drawing/2014/chartex">
+          <mc:Fallback>
             <w:pict>
               <v:shape w14:anchorId="5B687DF5" id="Gerade Verbindung mit Pfeil 36" o:spid="_x0000_s1026" type="#_x0000_t32" style="position:absolute;margin-left:204.65pt;margin-top:39.85pt;width:22.65pt;height:0;rotation:90;z-index:251696128;visibility:visible;mso-wrap-style:square;mso-width-percent:0;mso-wrap-distance-left:9pt;mso-wrap-distance-top:0;mso-wrap-distance-right:9pt;mso-wrap-distance-bottom:0;mso-position-horizontal:absolute;mso-position-horizontal-relative:text;mso-position-vertical:absolute;mso-position-vertical-relative:text;mso-width-percent:0;mso-width-relative:margin" o:gfxdata="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" strokecolor="#4472c4 [3204]" strokeweight=".5pt">
                 <v:stroke endarrow="block" joinstyle="miter"/>
@@ -6837,9 +6915,9 @@
               </wp:anchor>
             </w:drawing>
           </mc:Choice>
-          <mc:Fallback xmlns:w16se="http://schemas.microsoft.com/office/word/2015/wordml/symex" xmlns:w16cid="http://schemas.microsoft.com/office/word/2016/wordml/cid" xmlns:am3d="http://schemas.microsoft.com/office/drawing/2017/model3d" xmlns:aink="http://schemas.microsoft.com/office/drawing/2016/ink" xmlns:cx8="http://schemas.microsoft.com/office/drawing/2016/5/14/chartex" xmlns:cx7="http://schemas.microsoft.com/office/drawing/2016/5/13/chartex" xmlns:cx6="http://schemas.microsoft.com/office/drawing/2016/5/12/chartex" xmlns:cx5="http://schemas.microsoft.com/office/drawing/2016/5/11/chartex" xmlns:cx4="http://schemas.microsoft.com/office/drawing/2016/5/10/chartex" xmlns:cx3="http://schemas.microsoft.com/office/drawing/2016/5/9/chartex" xmlns:cx2="http://schemas.microsoft.com/office/drawing/2015/10/21/chartex" xmlns:cx1="http://schemas.microsoft.com/office/drawing/2015/9/8/chartex" xmlns:cx="http://schemas.microsoft.com/office/drawing/2014/chartex">
+          <mc:Fallback>
             <w:pict>
-              <v:shape id="Textfeld 10" o:spid="_x0000_s1060" type="#_x0000_t202" style="position:absolute;left:0;text-align:left;margin-left:49.25pt;margin-top:34pt;width:72.55pt;height:9.95pt;z-index:251670528;visibility:visible;mso-wrap-style:square;mso-width-percent:0;mso-height-percent:0;mso-wrap-distance-left:9pt;mso-wrap-distance-top:0;mso-wrap-distance-right:9pt;mso-wrap-distance-bottom:0;mso-position-horizontal:absolute;mso-position-horizontal-relative:text;mso-position-vertical:absolute;mso-position-vertical-relative:text;mso-width-percent:0;mso-height-percent:0;mso-width-relative:margin;mso-height-relative:margin;v-text-anchor:top" o:gfxdata="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" fillcolor="white [3201]" strokecolor="black [3213]" strokeweight=".5pt">
+              <v:shape id="Textfeld 10" o:spid="_x0000_s1054" type="#_x0000_t202" style="position:absolute;left:0;text-align:left;margin-left:49.25pt;margin-top:34pt;width:72.55pt;height:9.95pt;z-index:251670528;visibility:visible;mso-wrap-style:square;mso-width-percent:0;mso-height-percent:0;mso-wrap-distance-left:9pt;mso-wrap-distance-top:0;mso-wrap-distance-right:9pt;mso-wrap-distance-bottom:0;mso-position-horizontal:absolute;mso-position-horizontal-relative:text;mso-position-vertical:absolute;mso-position-vertical-relative:text;mso-width-percent:0;mso-height-percent:0;mso-width-relative:margin;mso-height-relative:margin;v-text-anchor:top" o:gfxdata="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" fillcolor="white [3201]" strokecolor="black [3213]" strokeweight=".5pt">
                 <v:textbox inset="0,0,0,0">
                   <w:txbxContent>
                     <w:p>
@@ -6917,21 +6995,12 @@
                                 <w:szCs w:val="13"/>
                               </w:rPr>
                             </w:pPr>
-                            <w:proofErr w:type="spellStart"/>
                             <w:r>
                               <w:rPr>
                                 <w:sz w:val="13"/>
                                 <w:szCs w:val="13"/>
                               </w:rPr>
-                              <w:t>Synch</w:t>
-                            </w:r>
-                            <w:proofErr w:type="spellEnd"/>
-                            <w:r>
-                              <w:rPr>
-                                <w:sz w:val="13"/>
-                                <w:szCs w:val="13"/>
-                              </w:rPr>
-                              <w:t>-Field</w:t>
+                              <w:t>Synch-Field</w:t>
                             </w:r>
                           </w:p>
                         </w:txbxContent>
@@ -6954,9 +7023,9 @@
               </wp:anchor>
             </w:drawing>
           </mc:Choice>
-          <mc:Fallback xmlns:w16se="http://schemas.microsoft.com/office/word/2015/wordml/symex" xmlns:w16cid="http://schemas.microsoft.com/office/word/2016/wordml/cid" xmlns:am3d="http://schemas.microsoft.com/office/drawing/2017/model3d" xmlns:aink="http://schemas.microsoft.com/office/drawing/2016/ink" xmlns:cx8="http://schemas.microsoft.com/office/drawing/2016/5/14/chartex" xmlns:cx7="http://schemas.microsoft.com/office/drawing/2016/5/13/chartex" xmlns:cx6="http://schemas.microsoft.com/office/drawing/2016/5/12/chartex" xmlns:cx5="http://schemas.microsoft.com/office/drawing/2016/5/11/chartex" xmlns:cx4="http://schemas.microsoft.com/office/drawing/2016/5/10/chartex" xmlns:cx3="http://schemas.microsoft.com/office/drawing/2016/5/9/chartex" xmlns:cx2="http://schemas.microsoft.com/office/drawing/2015/10/21/chartex" xmlns:cx1="http://schemas.microsoft.com/office/drawing/2015/9/8/chartex" xmlns:cx="http://schemas.microsoft.com/office/drawing/2014/chartex">
+          <mc:Fallback>
             <w:pict>
-              <v:shape w14:anchorId="4CBEF0AC" id="Textfeld 20" o:spid="_x0000_s1061" type="#_x0000_t202" style="position:absolute;left:0;text-align:left;margin-left:125.95pt;margin-top:33.9pt;width:38.4pt;height:9.95pt;z-index:251678720;visibility:visible;mso-wrap-style:square;mso-width-percent:0;mso-height-percent:0;mso-wrap-distance-left:9pt;mso-wrap-distance-top:0;mso-wrap-distance-right:9pt;mso-wrap-distance-bottom:0;mso-position-horizontal:absolute;mso-position-horizontal-relative:text;mso-position-vertical:absolute;mso-position-vertical-relative:text;mso-width-percent:0;mso-height-percent:0;mso-width-relative:margin;mso-height-relative:margin;v-text-anchor:top" o:gfxdata="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" fillcolor="white [3201]" strokecolor="black [3213]" strokeweight=".5pt">
+              <v:shape w14:anchorId="4CBEF0AC" id="Textfeld 20" o:spid="_x0000_s1055" type="#_x0000_t202" style="position:absolute;left:0;text-align:left;margin-left:125.95pt;margin-top:33.9pt;width:38.4pt;height:9.95pt;z-index:251678720;visibility:visible;mso-wrap-style:square;mso-width-percent:0;mso-height-percent:0;mso-wrap-distance-left:9pt;mso-wrap-distance-top:0;mso-wrap-distance-right:9pt;mso-wrap-distance-bottom:0;mso-position-horizontal:absolute;mso-position-horizontal-relative:text;mso-position-vertical:absolute;mso-position-vertical-relative:text;mso-width-percent:0;mso-height-percent:0;mso-width-relative:margin;mso-height-relative:margin;v-text-anchor:top" o:gfxdata="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" fillcolor="white [3201]" strokecolor="black [3213]" strokeweight=".5pt">
                 <v:textbox inset="0,0,0,0">
                   <w:txbxContent>
                     <w:p>
@@ -6967,21 +7036,12 @@
                           <w:szCs w:val="13"/>
                         </w:rPr>
                       </w:pPr>
-                      <w:proofErr w:type="spellStart"/>
                       <w:r>
                         <w:rPr>
                           <w:sz w:val="13"/>
                           <w:szCs w:val="13"/>
                         </w:rPr>
-                        <w:t>Synch</w:t>
-                      </w:r>
-                      <w:proofErr w:type="spellEnd"/>
-                      <w:r>
-                        <w:rPr>
-                          <w:sz w:val="13"/>
-                          <w:szCs w:val="13"/>
-                        </w:rPr>
-                        <w:t>-Field</w:t>
+                        <w:t>Synch-Field</w:t>
                       </w:r>
                     </w:p>
                   </w:txbxContent>
@@ -7052,7 +7112,7 @@
               </wp:anchor>
             </w:drawing>
           </mc:Choice>
-          <mc:Fallback xmlns:w16se="http://schemas.microsoft.com/office/word/2015/wordml/symex" xmlns:w16cid="http://schemas.microsoft.com/office/word/2016/wordml/cid" xmlns:am3d="http://schemas.microsoft.com/office/drawing/2017/model3d" xmlns:aink="http://schemas.microsoft.com/office/drawing/2016/ink" xmlns:cx8="http://schemas.microsoft.com/office/drawing/2016/5/14/chartex" xmlns:cx7="http://schemas.microsoft.com/office/drawing/2016/5/13/chartex" xmlns:cx6="http://schemas.microsoft.com/office/drawing/2016/5/12/chartex" xmlns:cx5="http://schemas.microsoft.com/office/drawing/2016/5/11/chartex" xmlns:cx4="http://schemas.microsoft.com/office/drawing/2016/5/10/chartex" xmlns:cx3="http://schemas.microsoft.com/office/drawing/2016/5/9/chartex" xmlns:cx2="http://schemas.microsoft.com/office/drawing/2015/10/21/chartex" xmlns:cx1="http://schemas.microsoft.com/office/drawing/2015/9/8/chartex" xmlns:cx="http://schemas.microsoft.com/office/drawing/2014/chartex">
+          <mc:Fallback>
             <w:pict>
               <v:shape w14:anchorId="18763AF1" id="Gerade Verbindung mit Pfeil 38" o:spid="_x0000_s1026" type="#_x0000_t32" style="position:absolute;margin-left:155.95pt;margin-top:39.95pt;width:22.7pt;height:0;rotation:90;z-index:251700224;visibility:visible;mso-wrap-style:square;mso-width-percent:0;mso-wrap-distance-left:9pt;mso-wrap-distance-top:0;mso-wrap-distance-right:9pt;mso-wrap-distance-bottom:0;mso-position-horizontal:absolute;mso-position-horizontal-relative:text;mso-position-vertical:absolute;mso-position-vertical-relative:text;mso-width-percent:0;mso-width-relative:margin" o:gfxdata="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" strokecolor="#4472c4 [3204]" strokeweight=".5pt">
                 <v:stroke endarrow="block" joinstyle="miter"/>
@@ -7119,7 +7179,7 @@
               </wp:anchor>
             </w:drawing>
           </mc:Choice>
-          <mc:Fallback xmlns:w16se="http://schemas.microsoft.com/office/word/2015/wordml/symex" xmlns:w16cid="http://schemas.microsoft.com/office/word/2016/wordml/cid" xmlns:am3d="http://schemas.microsoft.com/office/drawing/2017/model3d" xmlns:aink="http://schemas.microsoft.com/office/drawing/2016/ink" xmlns:cx8="http://schemas.microsoft.com/office/drawing/2016/5/14/chartex" xmlns:cx7="http://schemas.microsoft.com/office/drawing/2016/5/13/chartex" xmlns:cx6="http://schemas.microsoft.com/office/drawing/2016/5/12/chartex" xmlns:cx5="http://schemas.microsoft.com/office/drawing/2016/5/11/chartex" xmlns:cx4="http://schemas.microsoft.com/office/drawing/2016/5/10/chartex" xmlns:cx3="http://schemas.microsoft.com/office/drawing/2016/5/9/chartex" xmlns:cx2="http://schemas.microsoft.com/office/drawing/2015/10/21/chartex" xmlns:cx1="http://schemas.microsoft.com/office/drawing/2015/9/8/chartex" xmlns:cx="http://schemas.microsoft.com/office/drawing/2014/chartex">
+          <mc:Fallback>
             <w:pict>
               <v:shape w14:anchorId="5A813CF5" id="Gerade Verbindung mit Pfeil 31" o:spid="_x0000_s1026" type="#_x0000_t32" style="position:absolute;margin-left:299.1pt;margin-top:56.25pt;width:56.6pt;height:0;rotation:90;z-index:251689984;visibility:visible;mso-wrap-style:square;mso-wrap-distance-left:9pt;mso-wrap-distance-top:0;mso-wrap-distance-right:9pt;mso-wrap-distance-bottom:0;mso-position-horizontal:absolute;mso-position-horizontal-relative:text;mso-position-vertical:absolute;mso-position-vertical-relative:text" o:gfxdata="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" strokecolor="#4472c4 [3204]" strokeweight=".5pt">
                 <v:stroke endarrow="block" joinstyle="miter"/>
@@ -7186,7 +7246,7 @@
               </wp:anchor>
             </w:drawing>
           </mc:Choice>
-          <mc:Fallback xmlns:w16se="http://schemas.microsoft.com/office/word/2015/wordml/symex" xmlns:w16cid="http://schemas.microsoft.com/office/word/2016/wordml/cid" xmlns:am3d="http://schemas.microsoft.com/office/drawing/2017/model3d" xmlns:aink="http://schemas.microsoft.com/office/drawing/2016/ink" xmlns:cx8="http://schemas.microsoft.com/office/drawing/2016/5/14/chartex" xmlns:cx7="http://schemas.microsoft.com/office/drawing/2016/5/13/chartex" xmlns:cx6="http://schemas.microsoft.com/office/drawing/2016/5/12/chartex" xmlns:cx5="http://schemas.microsoft.com/office/drawing/2016/5/11/chartex" xmlns:cx4="http://schemas.microsoft.com/office/drawing/2016/5/10/chartex" xmlns:cx3="http://schemas.microsoft.com/office/drawing/2016/5/9/chartex" xmlns:cx2="http://schemas.microsoft.com/office/drawing/2015/10/21/chartex" xmlns:cx1="http://schemas.microsoft.com/office/drawing/2015/9/8/chartex" xmlns:cx="http://schemas.microsoft.com/office/drawing/2014/chartex">
+          <mc:Fallback>
             <w:pict>
               <v:shape w14:anchorId="12ECBC08" id="Gerade Verbindung mit Pfeil 30" o:spid="_x0000_s1026" type="#_x0000_t32" style="position:absolute;margin-left:247.3pt;margin-top:56.25pt;width:56.6pt;height:0;rotation:90;z-index:251687936;visibility:visible;mso-wrap-style:square;mso-wrap-distance-left:9pt;mso-wrap-distance-top:0;mso-wrap-distance-right:9pt;mso-wrap-distance-bottom:0;mso-position-horizontal:absolute;mso-position-horizontal-relative:text;mso-position-vertical:absolute;mso-position-vertical-relative:text" o:gfxdata="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" strokecolor="#4472c4 [3204]" strokeweight=".5pt">
                 <v:stroke endarrow="block" joinstyle="miter"/>
@@ -7253,7 +7313,7 @@
               </wp:anchor>
             </w:drawing>
           </mc:Choice>
-          <mc:Fallback xmlns:w16se="http://schemas.microsoft.com/office/word/2015/wordml/symex" xmlns:w16cid="http://schemas.microsoft.com/office/word/2016/wordml/cid" xmlns:am3d="http://schemas.microsoft.com/office/drawing/2017/model3d" xmlns:aink="http://schemas.microsoft.com/office/drawing/2016/ink" xmlns:cx8="http://schemas.microsoft.com/office/drawing/2016/5/14/chartex" xmlns:cx7="http://schemas.microsoft.com/office/drawing/2016/5/13/chartex" xmlns:cx6="http://schemas.microsoft.com/office/drawing/2016/5/12/chartex" xmlns:cx5="http://schemas.microsoft.com/office/drawing/2016/5/11/chartex" xmlns:cx4="http://schemas.microsoft.com/office/drawing/2016/5/10/chartex" xmlns:cx3="http://schemas.microsoft.com/office/drawing/2016/5/9/chartex" xmlns:cx2="http://schemas.microsoft.com/office/drawing/2015/10/21/chartex" xmlns:cx1="http://schemas.microsoft.com/office/drawing/2015/9/8/chartex" xmlns:cx="http://schemas.microsoft.com/office/drawing/2014/chartex">
+          <mc:Fallback>
             <w:pict>
               <v:shape w14:anchorId="670AD2EB" id="Gerade Verbindung mit Pfeil 29" o:spid="_x0000_s1026" type="#_x0000_t32" style="position:absolute;margin-left:194.5pt;margin-top:56.25pt;width:56.6pt;height:0;rotation:90;z-index:251685888;visibility:visible;mso-wrap-style:square;mso-wrap-distance-left:9pt;mso-wrap-distance-top:0;mso-wrap-distance-right:9pt;mso-wrap-distance-bottom:0;mso-position-horizontal:absolute;mso-position-horizontal-relative:text;mso-position-vertical:absolute;mso-position-vertical-relative:text" o:gfxdata="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" strokecolor="#4472c4 [3204]" strokeweight=".5pt">
                 <v:stroke endarrow="block" joinstyle="miter"/>
@@ -7320,7 +7380,7 @@
               </wp:anchor>
             </w:drawing>
           </mc:Choice>
-          <mc:Fallback xmlns:w16se="http://schemas.microsoft.com/office/word/2015/wordml/symex" xmlns:w16cid="http://schemas.microsoft.com/office/word/2016/wordml/cid" xmlns:am3d="http://schemas.microsoft.com/office/drawing/2017/model3d" xmlns:aink="http://schemas.microsoft.com/office/drawing/2016/ink" xmlns:cx8="http://schemas.microsoft.com/office/drawing/2016/5/14/chartex" xmlns:cx7="http://schemas.microsoft.com/office/drawing/2016/5/13/chartex" xmlns:cx6="http://schemas.microsoft.com/office/drawing/2016/5/12/chartex" xmlns:cx5="http://schemas.microsoft.com/office/drawing/2016/5/11/chartex" xmlns:cx4="http://schemas.microsoft.com/office/drawing/2016/5/10/chartex" xmlns:cx3="http://schemas.microsoft.com/office/drawing/2016/5/9/chartex" xmlns:cx2="http://schemas.microsoft.com/office/drawing/2015/10/21/chartex" xmlns:cx1="http://schemas.microsoft.com/office/drawing/2015/9/8/chartex" xmlns:cx="http://schemas.microsoft.com/office/drawing/2014/chartex">
+          <mc:Fallback>
             <w:pict>
               <v:shape w14:anchorId="3E784920" id="Gerade Verbindung mit Pfeil 28" o:spid="_x0000_s1026" type="#_x0000_t32" style="position:absolute;margin-left:143.3pt;margin-top:56.25pt;width:56.6pt;height:0;rotation:90;z-index:251683840;visibility:visible;mso-wrap-style:square;mso-wrap-distance-left:9pt;mso-wrap-distance-top:0;mso-wrap-distance-right:9pt;mso-wrap-distance-bottom:0;mso-position-horizontal:absolute;mso-position-horizontal-relative:text;mso-position-vertical:absolute;mso-position-vertical-relative:text" o:gfxdata="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" strokecolor="#4472c4 [3204]" strokeweight=".5pt">
                 <v:stroke endarrow="block" joinstyle="miter"/>
@@ -7387,7 +7447,7 @@
               </wp:anchor>
             </w:drawing>
           </mc:Choice>
-          <mc:Fallback xmlns:w16se="http://schemas.microsoft.com/office/word/2015/wordml/symex" xmlns:w16cid="http://schemas.microsoft.com/office/word/2016/wordml/cid" xmlns:am3d="http://schemas.microsoft.com/office/drawing/2017/model3d" xmlns:aink="http://schemas.microsoft.com/office/drawing/2016/ink" xmlns:cx8="http://schemas.microsoft.com/office/drawing/2016/5/14/chartex" xmlns:cx7="http://schemas.microsoft.com/office/drawing/2016/5/13/chartex" xmlns:cx6="http://schemas.microsoft.com/office/drawing/2016/5/12/chartex" xmlns:cx5="http://schemas.microsoft.com/office/drawing/2016/5/11/chartex" xmlns:cx4="http://schemas.microsoft.com/office/drawing/2016/5/10/chartex" xmlns:cx3="http://schemas.microsoft.com/office/drawing/2016/5/9/chartex" xmlns:cx2="http://schemas.microsoft.com/office/drawing/2015/10/21/chartex" xmlns:cx1="http://schemas.microsoft.com/office/drawing/2015/9/8/chartex" xmlns:cx="http://schemas.microsoft.com/office/drawing/2014/chartex">
+          <mc:Fallback>
             <w:pict>
               <v:shape w14:anchorId="253139AB" id="Gerade Verbindung mit Pfeil 27" o:spid="_x0000_s1026" type="#_x0000_t32" style="position:absolute;margin-left:95.55pt;margin-top:56.3pt;width:56.6pt;height:0;rotation:90;z-index:251681792;visibility:visible;mso-wrap-style:square;mso-wrap-distance-left:9pt;mso-wrap-distance-top:0;mso-wrap-distance-right:9pt;mso-wrap-distance-bottom:0;mso-position-horizontal:absolute;mso-position-horizontal-relative:text;mso-position-vertical:absolute;mso-position-vertical-relative:text" o:gfxdata="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" strokecolor="#4472c4 [3204]" strokeweight=".5pt">
                 <v:stroke endarrow="block" joinstyle="miter"/>
@@ -7458,7 +7518,7 @@
         <w:pStyle w:val="Beschriftung"/>
         <w:jc w:val="center"/>
       </w:pPr>
-      <w:bookmarkStart w:id="21" w:name="_Toc27469949"/>
+      <w:bookmarkStart w:id="30" w:name="_Toc27469949"/>
       <w:r>
         <w:t xml:space="preserve">Abbildung </w:t>
       </w:r>
@@ -7495,7 +7555,7 @@
       <w:r>
         <w:t>: Analyse der LIN-Nachricht</w:t>
       </w:r>
-      <w:bookmarkEnd w:id="21"/>
+      <w:bookmarkEnd w:id="30"/>
     </w:p>
     <w:p>
       <w:pPr>
@@ -7536,7 +7596,7 @@
         <w:jc w:val="both"/>
       </w:pPr>
       <w:r>
-        <w:t xml:space="preserve">Ziel der Aufgabe war, die Ansteuerung einer Drosselklappe. Hierzu sollte der analoge Wert eines Potentiometers </w:t>
+        <w:t xml:space="preserve">Ziel der Aufgabe war die Ansteuerung einer Drosselklappe. Hierzu sollte der analoge Wert eines Potentiometers </w:t>
       </w:r>
       <w:r>
         <w:t xml:space="preserve">in einen digitalen Prozentwert </w:t>
@@ -8366,11 +8426,11 @@
                                   <w:noProof/>
                                 </w:rPr>
                               </w:pPr>
-                              <w:bookmarkStart w:id="22" w:name="_Toc27420316"/>
-                              <w:bookmarkStart w:id="23" w:name="_Toc27420335"/>
-                              <w:bookmarkStart w:id="24" w:name="_Toc27420390"/>
-                              <w:bookmarkStart w:id="25" w:name="_Toc27420468"/>
-                              <w:bookmarkStart w:id="26" w:name="_Toc27469950"/>
+                              <w:bookmarkStart w:id="31" w:name="_Toc27420316"/>
+                              <w:bookmarkStart w:id="32" w:name="_Toc27420335"/>
+                              <w:bookmarkStart w:id="33" w:name="_Toc27420390"/>
+                              <w:bookmarkStart w:id="34" w:name="_Toc27420468"/>
+                              <w:bookmarkStart w:id="35" w:name="_Toc27469950"/>
                               <w:r>
                                 <w:t xml:space="preserve">Abbildung </w:t>
                               </w:r>
@@ -8407,11 +8467,11 @@
                               <w:r>
                                 <w:t>: Oszillogramm, welches zwei generierte PWM-Signale zeigt. Einmal nicht verstärkt und einmal verstärkt.</w:t>
                               </w:r>
-                              <w:bookmarkEnd w:id="22"/>
-                              <w:bookmarkEnd w:id="23"/>
-                              <w:bookmarkEnd w:id="24"/>
-                              <w:bookmarkEnd w:id="25"/>
-                              <w:bookmarkEnd w:id="26"/>
+                              <w:bookmarkEnd w:id="31"/>
+                              <w:bookmarkEnd w:id="32"/>
+                              <w:bookmarkEnd w:id="33"/>
+                              <w:bookmarkEnd w:id="34"/>
+                              <w:bookmarkEnd w:id="35"/>
                             </w:p>
                           </w:txbxContent>
                         </wps:txbx>
@@ -8433,8 +8493,8 @@
           </mc:Choice>
           <mc:Fallback>
             <w:pict>
-              <v:group id="Gruppieren 23" o:spid="_x0000_s1056" style="position:absolute;left:0;text-align:left;margin-left:41.65pt;margin-top:28.1pt;width:359.05pt;height:277.75pt;z-index:251669504;mso-position-horizontal-relative:margin;mso-width-relative:margin" coordorigin="-1251" coordsize="45600,35274" o:gfxdata="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">
-                <v:shape id="Textfeld 15" o:spid="_x0000_s1057" type="#_x0000_t202" style="position:absolute;left:-1251;width:12570;height:30613;visibility:visible;mso-wrap-style:square;v-text-anchor:top" o:gfxdata="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" fillcolor="white [3201]" stroked="f" strokeweight=".5pt">
+              <v:group id="Gruppieren 23" o:spid="_x0000_s1056" style="position:absolute;left:0;text-align:left;margin-left:41.65pt;margin-top:28.1pt;width:359.05pt;height:277.75pt;z-index:251669504;mso-position-horizontal-relative:margin;mso-width-relative:margin" coordorigin="-1251" coordsize="45600,35274" o:gfxdata="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">
+                <v:shape id="Textfeld 15" o:spid="_x0000_s1057" type="#_x0000_t202" style="position:absolute;left:-1251;width:12570;height:30613;visibility:visible;mso-wrap-style:square;v-text-anchor:top" o:gfxdata="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" fillcolor="white [3201]" stroked="f" strokeweight=".5pt">
                   <v:textbox>
                     <w:txbxContent>
                       <w:p/>
@@ -9107,11 +9167,11 @@
                     </w:txbxContent>
                   </v:textbox>
                 </v:shape>
-                <v:shape id="Grafik 5" o:spid="_x0000_s1058" type="#_x0000_t75" style="position:absolute;left:11230;top:127;width:33115;height:30486;visibility:visible;mso-wrap-style:square" o:gfxdata="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" stroked="t" strokecolor="black [3213]" strokeweight="1pt">
+                <v:shape id="Grafik 5" o:spid="_x0000_s1058" type="#_x0000_t75" style="position:absolute;left:11230;top:127;width:33115;height:30486;visibility:visible;mso-wrap-style:square" o:gfxdata="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" stroked="t" strokecolor="black [3213]" strokeweight="1pt">
                   <v:imagedata r:id="rId14" o:title="" cropright="12155f"/>
                   <v:path arrowok="t"/>
                 </v:shape>
-                <v:shape id="Textfeld 9" o:spid="_x0000_s1059" type="#_x0000_t202" style="position:absolute;left:11233;top:31216;width:33116;height:4058;visibility:visible;mso-wrap-style:square;v-text-anchor:top" o:gfxdata="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" stroked="f">
+                <v:shape id="Textfeld 9" o:spid="_x0000_s1059" type="#_x0000_t202" style="position:absolute;left:11233;top:31216;width:33116;height:4058;visibility:visible;mso-wrap-style:square;v-text-anchor:top" o:gfxdata="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" stroked="f">
                   <v:textbox style="mso-fit-shape-to-text:t" inset="0,0,0,0">
                     <w:txbxContent>
                       <w:p>
@@ -9122,11 +9182,11 @@
                             <w:noProof/>
                           </w:rPr>
                         </w:pPr>
-                        <w:bookmarkStart w:id="27" w:name="_Toc27420316"/>
-                        <w:bookmarkStart w:id="28" w:name="_Toc27420335"/>
-                        <w:bookmarkStart w:id="29" w:name="_Toc27420390"/>
-                        <w:bookmarkStart w:id="30" w:name="_Toc27420468"/>
-                        <w:bookmarkStart w:id="31" w:name="_Toc27469950"/>
+                        <w:bookmarkStart w:id="36" w:name="_Toc27420316"/>
+                        <w:bookmarkStart w:id="37" w:name="_Toc27420335"/>
+                        <w:bookmarkStart w:id="38" w:name="_Toc27420390"/>
+                        <w:bookmarkStart w:id="39" w:name="_Toc27420468"/>
+                        <w:bookmarkStart w:id="40" w:name="_Toc27469950"/>
                         <w:r>
                           <w:t xml:space="preserve">Abbildung </w:t>
                         </w:r>
@@ -9163,11 +9223,11 @@
                         <w:r>
                           <w:t>: Oszillogramm, welches zwei generierte PWM-Signale zeigt. Einmal nicht verstärkt und einmal verstärkt.</w:t>
                         </w:r>
-                        <w:bookmarkEnd w:id="27"/>
-                        <w:bookmarkEnd w:id="28"/>
-                        <w:bookmarkEnd w:id="29"/>
-                        <w:bookmarkEnd w:id="30"/>
-                        <w:bookmarkEnd w:id="31"/>
+                        <w:bookmarkEnd w:id="36"/>
+                        <w:bookmarkEnd w:id="37"/>
+                        <w:bookmarkEnd w:id="38"/>
+                        <w:bookmarkEnd w:id="39"/>
+                        <w:bookmarkEnd w:id="40"/>
                       </w:p>
                     </w:txbxContent>
                   </v:textbox>
@@ -9197,7 +9257,15 @@
         <w:t xml:space="preserve"> zeigt zwei PWM-Signale an den Eingängen 1 und 2 mit welchen die Drosselklappe gesteuert wird. </w:t>
       </w:r>
       <w:r>
-        <w:t xml:space="preserve">Das Signal an PB0 sorgt hierbei für eine Öffnung der Drosselklappe (Drehung im Uhrzeigersinn) und das Signal an PB1 sorgt für eine Schließung der Drosselklappe (Drehung gegen den Uhrzeigersinn). Sind beide Signale aktiv, so heben sie sich gegenseitig auf. Lediglich in der Zeit, in der nur eins der beiden Signale aktiv ist, wird eine Drehung der Drosselklappe in die ein oder andere Richtung bewirkt. </w:t>
+        <w:t xml:space="preserve">Das Signal an PB0 sorgt hierbei für eine Öffnung der Drosselklappe (Drehung im Uhrzeigersinn) und das Signal an PB1 sorgt für eine Schließung der Drosselklappe (Drehung gegen den Uhrzeigersinn). Sind beide Signale aktiv, so heben sie sich gegenseitig auf. Lediglich in der </w:t>
+      </w:r>
+      <w:proofErr w:type="gramStart"/>
+      <w:r>
+        <w:t>Zeit</w:t>
+      </w:r>
+      <w:proofErr w:type="gramEnd"/>
+      <w:r>
+        <w:t xml:space="preserve"> in der nur eins der beiden Signale aktiv ist wird eine Drehung der Drosselklappe in die ein oder andere Richtung bewirkt. </w:t>
       </w:r>
       <w:r>
         <w:t xml:space="preserve">An den Eingängen 3 und 4 sind die Signale OUT1 und OUT2 der H-Brücke </w:t>
@@ -9209,7 +9277,13 @@
         <w:t xml:space="preserve">. </w:t>
       </w:r>
       <w:r>
-        <w:t>Hierbei handelt es sich um dieselben PWM Signale wie die des Mikrocontrollers welche jedoch verstärkt wurden. Da die Drosselklappe mit 12V arbeitet und nicht wie der Mikrocontroller mit 3V, muss das PWM Signale des Controllers verstärkt werden.</w:t>
+        <w:t>Hierbei handelt es sich um dieselben PWM Signale wie die des Mikrocontrollers</w:t>
+      </w:r>
+      <w:r>
+        <w:t xml:space="preserve">, </w:t>
+      </w:r>
+      <w:r>
+        <w:t>welche jedoch verstärkt wurden. Da die Drosselklappe mit 12V arbeitet und nicht wie der Mikrocontroller mit 3V, muss das PWM Signal des Controllers verstärkt werden.</w:t>
       </w:r>
     </w:p>
     <w:p>
@@ -9439,7 +9513,21 @@
             <w:rStyle w:val="Hyperlink"/>
             <w:noProof/>
           </w:rPr>
-          <w:t>Abbildung 3: Oszillogramm, welches das Versednen einer gesamten Lin-Nachricht auf dem Bus zeigt.</w:t>
+          <w:t>Abbildung 3: Oszillogramm, welches das Verse</w:t>
+        </w:r>
+        <w:r>
+          <w:rPr>
+            <w:rStyle w:val="Hyperlink"/>
+            <w:noProof/>
+          </w:rPr>
+          <w:t>nd</w:t>
+        </w:r>
+        <w:r>
+          <w:rPr>
+            <w:rStyle w:val="Hyperlink"/>
+            <w:noProof/>
+          </w:rPr>
+          <w:t>en einer gesamten Lin-Nachricht auf dem Bus zeigt.</w:t>
         </w:r>
         <w:r>
           <w:rPr>
@@ -9587,7 +9675,16 @@
             <w:rStyle w:val="Hyperlink"/>
             <w:noProof/>
           </w:rPr>
-          <w:t>Abbildung 5: Oszillogramm, welches zwei generierte PWM-Signale zeigt. Einmal nicht verstärkt und einmal verstärkt.</w:t>
+          <w:t xml:space="preserve">Abbildung 5: Oszillogramm, welches zwei generierte PWM-Signale zeigt. Einmal nicht verstärkt und einmal </w:t>
+        </w:r>
+        <w:bookmarkStart w:id="41" w:name="_GoBack"/>
+        <w:bookmarkEnd w:id="41"/>
+        <w:r>
+          <w:rPr>
+            <w:rStyle w:val="Hyperlink"/>
+            <w:noProof/>
+          </w:rPr>
+          <w:t>verstärkt.</w:t>
         </w:r>
         <w:r>
           <w:rPr>
@@ -9748,7 +9845,7 @@
 </file>
 
 <file path=word/endnotes.xml><?xml version="1.0" encoding="utf-8"?>
-<w:endnotes xmlns:wpc="http://schemas.microsoft.com/office/word/2010/wordprocessingCanvas" xmlns:mc="http://schemas.openxmlformats.org/markup-compatibility/2006" xmlns:o="urn:schemas-microsoft-com:office:office" xmlns:r="http://schemas.openxmlformats.org/officeDocument/2006/relationships" xmlns:m="http://schemas.openxmlformats.org/officeDocument/2006/math" xmlns:v="urn:schemas-microsoft-com:vml" xmlns:wp14="http://schemas.microsoft.com/office/word/2010/wordprocessingDrawing" xmlns:wp="http://schemas.openxmlformats.org/drawingml/2006/wordprocessingDrawing" xmlns:w10="urn:schemas-microsoft-com:office:word" xmlns:w="http://schemas.openxmlformats.org/wordprocessingml/2006/main" xmlns:w14="http://schemas.microsoft.com/office/word/2010/wordml" xmlns:w15="http://schemas.microsoft.com/office/word/2012/wordml" xmlns:wpg="http://schemas.microsoft.com/office/word/2010/wordprocessingGroup" xmlns:wpi="http://schemas.microsoft.com/office/word/2010/wordprocessingInk" xmlns:wne="http://schemas.microsoft.com/office/word/2006/wordml" xmlns:wps="http://schemas.microsoft.com/office/word/2010/wordprocessingShape" mc:Ignorable="w14 w15 wp14">
+<w:endnotes xmlns:wpc="http://schemas.microsoft.com/office/word/2010/wordprocessingCanvas" xmlns:cx="http://schemas.microsoft.com/office/drawing/2014/chartex" xmlns:cx1="http://schemas.microsoft.com/office/drawing/2015/9/8/chartex" xmlns:cx2="http://schemas.microsoft.com/office/drawing/2015/10/21/chartex" xmlns:cx3="http://schemas.microsoft.com/office/drawing/2016/5/9/chartex" xmlns:cx4="http://schemas.microsoft.com/office/drawing/2016/5/10/chartex" xmlns:cx5="http://schemas.microsoft.com/office/drawing/2016/5/11/chartex" xmlns:cx6="http://schemas.microsoft.com/office/drawing/2016/5/12/chartex" xmlns:cx7="http://schemas.microsoft.com/office/drawing/2016/5/13/chartex" xmlns:cx8="http://schemas.microsoft.com/office/drawing/2016/5/14/chartex" xmlns:mc="http://schemas.openxmlformats.org/markup-compatibility/2006" xmlns:aink="http://schemas.microsoft.com/office/drawing/2016/ink" xmlns:am3d="http://schemas.microsoft.com/office/drawing/2017/model3d" xmlns:o="urn:schemas-microsoft-com:office:office" xmlns:r="http://schemas.openxmlformats.org/officeDocument/2006/relationships" xmlns:m="http://schemas.openxmlformats.org/officeDocument/2006/math" xmlns:v="urn:schemas-microsoft-com:vml" xmlns:wp14="http://schemas.microsoft.com/office/word/2010/wordprocessingDrawing" xmlns:wp="http://schemas.openxmlformats.org/drawingml/2006/wordprocessingDrawing" xmlns:w10="urn:schemas-microsoft-com:office:word" xmlns:w="http://schemas.openxmlformats.org/wordprocessingml/2006/main" xmlns:w14="http://schemas.microsoft.com/office/word/2010/wordml" xmlns:w15="http://schemas.microsoft.com/office/word/2012/wordml" xmlns:w16cid="http://schemas.microsoft.com/office/word/2016/wordml/cid" xmlns:w16se="http://schemas.microsoft.com/office/word/2015/wordml/symex" xmlns:wpg="http://schemas.microsoft.com/office/word/2010/wordprocessingGroup" xmlns:wpi="http://schemas.microsoft.com/office/word/2010/wordprocessingInk" xmlns:wne="http://schemas.microsoft.com/office/word/2006/wordml" xmlns:wps="http://schemas.microsoft.com/office/word/2010/wordprocessingShape" mc:Ignorable="w14 w15 w16se w16cid wp14">
   <w:endnote w:type="separator" w:id="-1">
     <w:p>
       <w:r>
@@ -9767,7 +9864,7 @@
 </file>
 
 <file path=word/footer1.xml><?xml version="1.0" encoding="utf-8"?>
-<w:ftr xmlns:wpc="http://schemas.microsoft.com/office/word/2010/wordprocessingCanvas" xmlns:mc="http://schemas.openxmlformats.org/markup-compatibility/2006" xmlns:o="urn:schemas-microsoft-com:office:office" xmlns:r="http://schemas.openxmlformats.org/officeDocument/2006/relationships" xmlns:m="http://schemas.openxmlformats.org/officeDocument/2006/math" xmlns:v="urn:schemas-microsoft-com:vml" xmlns:wp14="http://schemas.microsoft.com/office/word/2010/wordprocessingDrawing" xmlns:wp="http://schemas.openxmlformats.org/drawingml/2006/wordprocessingDrawing" xmlns:w10="urn:schemas-microsoft-com:office:word" xmlns:w="http://schemas.openxmlformats.org/wordprocessingml/2006/main" xmlns:w14="http://schemas.microsoft.com/office/word/2010/wordml" xmlns:w15="http://schemas.microsoft.com/office/word/2012/wordml" xmlns:wpg="http://schemas.microsoft.com/office/word/2010/wordprocessingGroup" xmlns:wpi="http://schemas.microsoft.com/office/word/2010/wordprocessingInk" xmlns:wne="http://schemas.microsoft.com/office/word/2006/wordml" xmlns:wps="http://schemas.microsoft.com/office/word/2010/wordprocessingShape" mc:Ignorable="w14 w15 wp14">
+<w:ftr xmlns:wpc="http://schemas.microsoft.com/office/word/2010/wordprocessingCanvas" xmlns:cx="http://schemas.microsoft.com/office/drawing/2014/chartex" xmlns:cx1="http://schemas.microsoft.com/office/drawing/2015/9/8/chartex" xmlns:cx2="http://schemas.microsoft.com/office/drawing/2015/10/21/chartex" xmlns:cx3="http://schemas.microsoft.com/office/drawing/2016/5/9/chartex" xmlns:cx4="http://schemas.microsoft.com/office/drawing/2016/5/10/chartex" xmlns:cx5="http://schemas.microsoft.com/office/drawing/2016/5/11/chartex" xmlns:cx6="http://schemas.microsoft.com/office/drawing/2016/5/12/chartex" xmlns:cx7="http://schemas.microsoft.com/office/drawing/2016/5/13/chartex" xmlns:cx8="http://schemas.microsoft.com/office/drawing/2016/5/14/chartex" xmlns:mc="http://schemas.openxmlformats.org/markup-compatibility/2006" xmlns:aink="http://schemas.microsoft.com/office/drawing/2016/ink" xmlns:am3d="http://schemas.microsoft.com/office/drawing/2017/model3d" xmlns:o="urn:schemas-microsoft-com:office:office" xmlns:r="http://schemas.openxmlformats.org/officeDocument/2006/relationships" xmlns:m="http://schemas.openxmlformats.org/officeDocument/2006/math" xmlns:v="urn:schemas-microsoft-com:vml" xmlns:wp14="http://schemas.microsoft.com/office/word/2010/wordprocessingDrawing" xmlns:wp="http://schemas.openxmlformats.org/drawingml/2006/wordprocessingDrawing" xmlns:w10="urn:schemas-microsoft-com:office:word" xmlns:w="http://schemas.openxmlformats.org/wordprocessingml/2006/main" xmlns:w14="http://schemas.microsoft.com/office/word/2010/wordml" xmlns:w15="http://schemas.microsoft.com/office/word/2012/wordml" xmlns:w16cid="http://schemas.microsoft.com/office/word/2016/wordml/cid" xmlns:w16se="http://schemas.microsoft.com/office/word/2015/wordml/symex" xmlns:wpg="http://schemas.microsoft.com/office/word/2010/wordprocessingGroup" xmlns:wpi="http://schemas.microsoft.com/office/word/2010/wordprocessingInk" xmlns:wne="http://schemas.microsoft.com/office/word/2006/wordml" xmlns:wps="http://schemas.microsoft.com/office/word/2010/wordprocessingShape" mc:Ignorable="w14 w15 w16se w16cid wp14">
   <w:sdt>
     <w:sdtPr>
       <w:rPr>
@@ -9824,7 +9921,7 @@
 </file>
 
 <file path=word/footer2.xml><?xml version="1.0" encoding="utf-8"?>
-<w:ftr xmlns:wpc="http://schemas.microsoft.com/office/word/2010/wordprocessingCanvas" xmlns:mc="http://schemas.openxmlformats.org/markup-compatibility/2006" xmlns:o="urn:schemas-microsoft-com:office:office" xmlns:r="http://schemas.openxmlformats.org/officeDocument/2006/relationships" xmlns:m="http://schemas.openxmlformats.org/officeDocument/2006/math" xmlns:v="urn:schemas-microsoft-com:vml" xmlns:wp14="http://schemas.microsoft.com/office/word/2010/wordprocessingDrawing" xmlns:wp="http://schemas.openxmlformats.org/drawingml/2006/wordprocessingDrawing" xmlns:w10="urn:schemas-microsoft-com:office:word" xmlns:w="http://schemas.openxmlformats.org/wordprocessingml/2006/main" xmlns:w14="http://schemas.microsoft.com/office/word/2010/wordml" xmlns:w15="http://schemas.microsoft.com/office/word/2012/wordml" xmlns:wpg="http://schemas.microsoft.com/office/word/2010/wordprocessingGroup" xmlns:wpi="http://schemas.microsoft.com/office/word/2010/wordprocessingInk" xmlns:wne="http://schemas.microsoft.com/office/word/2006/wordml" xmlns:wps="http://schemas.microsoft.com/office/word/2010/wordprocessingShape" mc:Ignorable="w14 w15 wp14">
+<w:ftr xmlns:wpc="http://schemas.microsoft.com/office/word/2010/wordprocessingCanvas" xmlns:cx="http://schemas.microsoft.com/office/drawing/2014/chartex" xmlns:cx1="http://schemas.microsoft.com/office/drawing/2015/9/8/chartex" xmlns:cx2="http://schemas.microsoft.com/office/drawing/2015/10/21/chartex" xmlns:cx3="http://schemas.microsoft.com/office/drawing/2016/5/9/chartex" xmlns:cx4="http://schemas.microsoft.com/office/drawing/2016/5/10/chartex" xmlns:cx5="http://schemas.microsoft.com/office/drawing/2016/5/11/chartex" xmlns:cx6="http://schemas.microsoft.com/office/drawing/2016/5/12/chartex" xmlns:cx7="http://schemas.microsoft.com/office/drawing/2016/5/13/chartex" xmlns:cx8="http://schemas.microsoft.com/office/drawing/2016/5/14/chartex" xmlns:mc="http://schemas.openxmlformats.org/markup-compatibility/2006" xmlns:aink="http://schemas.microsoft.com/office/drawing/2016/ink" xmlns:am3d="http://schemas.microsoft.com/office/drawing/2017/model3d" xmlns:o="urn:schemas-microsoft-com:office:office" xmlns:r="http://schemas.openxmlformats.org/officeDocument/2006/relationships" xmlns:m="http://schemas.openxmlformats.org/officeDocument/2006/math" xmlns:v="urn:schemas-microsoft-com:vml" xmlns:wp14="http://schemas.microsoft.com/office/word/2010/wordprocessingDrawing" xmlns:wp="http://schemas.openxmlformats.org/drawingml/2006/wordprocessingDrawing" xmlns:w10="urn:schemas-microsoft-com:office:word" xmlns:w="http://schemas.openxmlformats.org/wordprocessingml/2006/main" xmlns:w14="http://schemas.microsoft.com/office/word/2010/wordml" xmlns:w15="http://schemas.microsoft.com/office/word/2012/wordml" xmlns:w16cid="http://schemas.microsoft.com/office/word/2016/wordml/cid" xmlns:w16se="http://schemas.microsoft.com/office/word/2015/wordml/symex" xmlns:wpg="http://schemas.microsoft.com/office/word/2010/wordprocessingGroup" xmlns:wpi="http://schemas.microsoft.com/office/word/2010/wordprocessingInk" xmlns:wne="http://schemas.microsoft.com/office/word/2006/wordml" xmlns:wps="http://schemas.microsoft.com/office/word/2010/wordprocessingShape" mc:Ignorable="w14 w15 w16se w16cid wp14">
   <w:sdt>
     <w:sdtPr>
       <w:rPr>
@@ -9897,7 +9994,7 @@
 </file>
 
 <file path=word/footnotes.xml><?xml version="1.0" encoding="utf-8"?>
-<w:footnotes xmlns:wpc="http://schemas.microsoft.com/office/word/2010/wordprocessingCanvas" xmlns:mc="http://schemas.openxmlformats.org/markup-compatibility/2006" xmlns:o="urn:schemas-microsoft-com:office:office" xmlns:r="http://schemas.openxmlformats.org/officeDocument/2006/relationships" xmlns:m="http://schemas.openxmlformats.org/officeDocument/2006/math" xmlns:v="urn:schemas-microsoft-com:vml" xmlns:wp14="http://schemas.microsoft.com/office/word/2010/wordprocessingDrawing" xmlns:wp="http://schemas.openxmlformats.org/drawingml/2006/wordprocessingDrawing" xmlns:w10="urn:schemas-microsoft-com:office:word" xmlns:w="http://schemas.openxmlformats.org/wordprocessingml/2006/main" xmlns:w14="http://schemas.microsoft.com/office/word/2010/wordml" xmlns:w15="http://schemas.microsoft.com/office/word/2012/wordml" xmlns:wpg="http://schemas.microsoft.com/office/word/2010/wordprocessingGroup" xmlns:wpi="http://schemas.microsoft.com/office/word/2010/wordprocessingInk" xmlns:wne="http://schemas.microsoft.com/office/word/2006/wordml" xmlns:wps="http://schemas.microsoft.com/office/word/2010/wordprocessingShape" mc:Ignorable="w14 w15 wp14">
+<w:footnotes xmlns:wpc="http://schemas.microsoft.com/office/word/2010/wordprocessingCanvas" xmlns:cx="http://schemas.microsoft.com/office/drawing/2014/chartex" xmlns:cx1="http://schemas.microsoft.com/office/drawing/2015/9/8/chartex" xmlns:cx2="http://schemas.microsoft.com/office/drawing/2015/10/21/chartex" xmlns:cx3="http://schemas.microsoft.com/office/drawing/2016/5/9/chartex" xmlns:cx4="http://schemas.microsoft.com/office/drawing/2016/5/10/chartex" xmlns:cx5="http://schemas.microsoft.com/office/drawing/2016/5/11/chartex" xmlns:cx6="http://schemas.microsoft.com/office/drawing/2016/5/12/chartex" xmlns:cx7="http://schemas.microsoft.com/office/drawing/2016/5/13/chartex" xmlns:cx8="http://schemas.microsoft.com/office/drawing/2016/5/14/chartex" xmlns:mc="http://schemas.openxmlformats.org/markup-compatibility/2006" xmlns:aink="http://schemas.microsoft.com/office/drawing/2016/ink" xmlns:am3d="http://schemas.microsoft.com/office/drawing/2017/model3d" xmlns:o="urn:schemas-microsoft-com:office:office" xmlns:r="http://schemas.openxmlformats.org/officeDocument/2006/relationships" xmlns:m="http://schemas.openxmlformats.org/officeDocument/2006/math" xmlns:v="urn:schemas-microsoft-com:vml" xmlns:wp14="http://schemas.microsoft.com/office/word/2010/wordprocessingDrawing" xmlns:wp="http://schemas.openxmlformats.org/drawingml/2006/wordprocessingDrawing" xmlns:w10="urn:schemas-microsoft-com:office:word" xmlns:w="http://schemas.openxmlformats.org/wordprocessingml/2006/main" xmlns:w14="http://schemas.microsoft.com/office/word/2010/wordml" xmlns:w15="http://schemas.microsoft.com/office/word/2012/wordml" xmlns:w16cid="http://schemas.microsoft.com/office/word/2016/wordml/cid" xmlns:w16se="http://schemas.microsoft.com/office/word/2015/wordml/symex" xmlns:wpg="http://schemas.microsoft.com/office/word/2010/wordprocessingGroup" xmlns:wpi="http://schemas.microsoft.com/office/word/2010/wordprocessingInk" xmlns:wne="http://schemas.microsoft.com/office/word/2006/wordml" xmlns:wps="http://schemas.microsoft.com/office/word/2010/wordprocessingShape" mc:Ignorable="w14 w15 w16se w16cid wp14">
   <w:footnote w:type="separator" w:id="-1">
     <w:p>
       <w:r>
@@ -9916,7 +10013,7 @@
 </file>
 
 <file path=word/header1.xml><?xml version="1.0" encoding="utf-8"?>
-<w:hdr xmlns:wpc="http://schemas.microsoft.com/office/word/2010/wordprocessingCanvas" xmlns:mc="http://schemas.openxmlformats.org/markup-compatibility/2006" xmlns:o="urn:schemas-microsoft-com:office:office" xmlns:r="http://schemas.openxmlformats.org/officeDocument/2006/relationships" xmlns:m="http://schemas.openxmlformats.org/officeDocument/2006/math" xmlns:v="urn:schemas-microsoft-com:vml" xmlns:wp14="http://schemas.microsoft.com/office/word/2010/wordprocessingDrawing" xmlns:wp="http://schemas.openxmlformats.org/drawingml/2006/wordprocessingDrawing" xmlns:w10="urn:schemas-microsoft-com:office:word" xmlns:w="http://schemas.openxmlformats.org/wordprocessingml/2006/main" xmlns:w14="http://schemas.microsoft.com/office/word/2010/wordml" xmlns:w15="http://schemas.microsoft.com/office/word/2012/wordml" xmlns:wpg="http://schemas.microsoft.com/office/word/2010/wordprocessingGroup" xmlns:wpi="http://schemas.microsoft.com/office/word/2010/wordprocessingInk" xmlns:wne="http://schemas.microsoft.com/office/word/2006/wordml" xmlns:wps="http://schemas.microsoft.com/office/word/2010/wordprocessingShape" mc:Ignorable="w14 w15 wp14">
+<w:hdr xmlns:wpc="http://schemas.microsoft.com/office/word/2010/wordprocessingCanvas" xmlns:cx="http://schemas.microsoft.com/office/drawing/2014/chartex" xmlns:cx1="http://schemas.microsoft.com/office/drawing/2015/9/8/chartex" xmlns:cx2="http://schemas.microsoft.com/office/drawing/2015/10/21/chartex" xmlns:cx3="http://schemas.microsoft.com/office/drawing/2016/5/9/chartex" xmlns:cx4="http://schemas.microsoft.com/office/drawing/2016/5/10/chartex" xmlns:cx5="http://schemas.microsoft.com/office/drawing/2016/5/11/chartex" xmlns:cx6="http://schemas.microsoft.com/office/drawing/2016/5/12/chartex" xmlns:cx7="http://schemas.microsoft.com/office/drawing/2016/5/13/chartex" xmlns:cx8="http://schemas.microsoft.com/office/drawing/2016/5/14/chartex" xmlns:mc="http://schemas.openxmlformats.org/markup-compatibility/2006" xmlns:aink="http://schemas.microsoft.com/office/drawing/2016/ink" xmlns:am3d="http://schemas.microsoft.com/office/drawing/2017/model3d" xmlns:o="urn:schemas-microsoft-com:office:office" xmlns:r="http://schemas.openxmlformats.org/officeDocument/2006/relationships" xmlns:m="http://schemas.openxmlformats.org/officeDocument/2006/math" xmlns:v="urn:schemas-microsoft-com:vml" xmlns:wp14="http://schemas.microsoft.com/office/word/2010/wordprocessingDrawing" xmlns:wp="http://schemas.openxmlformats.org/drawingml/2006/wordprocessingDrawing" xmlns:w10="urn:schemas-microsoft-com:office:word" xmlns:w="http://schemas.openxmlformats.org/wordprocessingml/2006/main" xmlns:w14="http://schemas.microsoft.com/office/word/2010/wordml" xmlns:w15="http://schemas.microsoft.com/office/word/2012/wordml" xmlns:w16cid="http://schemas.microsoft.com/office/word/2016/wordml/cid" xmlns:w16se="http://schemas.microsoft.com/office/word/2015/wordml/symex" xmlns:wpg="http://schemas.microsoft.com/office/word/2010/wordprocessingGroup" xmlns:wpi="http://schemas.microsoft.com/office/word/2010/wordprocessingInk" xmlns:wne="http://schemas.microsoft.com/office/word/2006/wordml" xmlns:wps="http://schemas.microsoft.com/office/word/2010/wordprocessingShape" mc:Ignorable="w14 w15 w16se w16cid wp14">
   <w:p>
     <w:pPr>
       <w:pStyle w:val="Kopfzeile"/>
@@ -9930,7 +10027,7 @@
 </file>
 
 <file path=word/styles.xml><?xml version="1.0" encoding="utf-8"?>
-<w:styles xmlns:mc="http://schemas.openxmlformats.org/markup-compatibility/2006" xmlns:r="http://schemas.openxmlformats.org/officeDocument/2006/relationships" xmlns:w="http://schemas.openxmlformats.org/wordprocessingml/2006/main" xmlns:w14="http://schemas.microsoft.com/office/word/2010/wordml" xmlns:w15="http://schemas.microsoft.com/office/word/2012/wordml" mc:Ignorable="w14 w15">
+<w:styles xmlns:mc="http://schemas.openxmlformats.org/markup-compatibility/2006" xmlns:r="http://schemas.openxmlformats.org/officeDocument/2006/relationships" xmlns:w="http://schemas.openxmlformats.org/wordprocessingml/2006/main" xmlns:w14="http://schemas.microsoft.com/office/word/2010/wordml" xmlns:w15="http://schemas.microsoft.com/office/word/2012/wordml" xmlns:w16cid="http://schemas.microsoft.com/office/word/2016/wordml/cid" xmlns:w16se="http://schemas.microsoft.com/office/word/2015/wordml/symex" mc:Ignorable="w14 w15 w16se w16cid">
   <w:docDefaults>
     <w:rPrDefault>
       <w:rPr>
@@ -9942,7 +10039,7 @@
     </w:rPrDefault>
     <w:pPrDefault/>
   </w:docDefaults>
-  <w:latentStyles w:defLockedState="0" w:defUIPriority="99" w:defSemiHidden="0" w:defUnhideWhenUsed="0" w:defQFormat="0" w:count="371">
+  <w:latentStyles w:defLockedState="0" w:defUIPriority="99" w:defSemiHidden="0" w:defUnhideWhenUsed="0" w:defQFormat="0" w:count="375">
     <w:lsdException w:name="Normal" w:uiPriority="0" w:qFormat="1"/>
     <w:lsdException w:name="heading 1" w:uiPriority="9" w:qFormat="1"/>
     <w:lsdException w:name="heading 2" w:semiHidden="1" w:uiPriority="9" w:unhideWhenUsed="1" w:qFormat="1"/>
@@ -10048,7 +10145,6 @@
     <w:lsdException w:name="HTML Sample" w:semiHidden="1" w:unhideWhenUsed="1"/>
     <w:lsdException w:name="HTML Typewriter" w:semiHidden="1" w:unhideWhenUsed="1"/>
     <w:lsdException w:name="HTML Variable" w:semiHidden="1" w:unhideWhenUsed="1"/>
-    <w:lsdException w:name="Normal Table" w:semiHidden="1" w:unhideWhenUsed="1"/>
     <w:lsdException w:name="annotation subject" w:semiHidden="1" w:unhideWhenUsed="1"/>
     <w:lsdException w:name="No List" w:semiHidden="1" w:unhideWhenUsed="1"/>
     <w:lsdException w:name="Outline List 1" w:semiHidden="1" w:unhideWhenUsed="1"/>
@@ -10092,10 +10188,8 @@
     <w:lsdException w:name="Table Elegant" w:semiHidden="1" w:unhideWhenUsed="1"/>
     <w:lsdException w:name="Table Professional" w:semiHidden="1" w:unhideWhenUsed="1"/>
     <w:lsdException w:name="Table Subtle 1" w:semiHidden="1" w:unhideWhenUsed="1"/>
-    <w:lsdException w:name="Table Subtle 2" w:semiHidden="1" w:unhideWhenUsed="1"/>
     <w:lsdException w:name="Table Web 1" w:semiHidden="1" w:unhideWhenUsed="1"/>
     <w:lsdException w:name="Table Web 2" w:semiHidden="1" w:unhideWhenUsed="1"/>
-    <w:lsdException w:name="Table Web 3" w:semiHidden="1" w:unhideWhenUsed="1"/>
     <w:lsdException w:name="Balloon Text" w:semiHidden="1" w:unhideWhenUsed="1"/>
     <w:lsdException w:name="Table Grid" w:uiPriority="39"/>
     <w:lsdException w:name="Table Theme" w:semiHidden="1" w:unhideWhenUsed="1"/>
@@ -10314,6 +10408,10 @@
     <w:lsdException w:name="List Table 5 Dark Accent 6" w:uiPriority="50"/>
     <w:lsdException w:name="List Table 6 Colorful Accent 6" w:uiPriority="51"/>
     <w:lsdException w:name="List Table 7 Colorful Accent 6" w:uiPriority="52"/>
+    <w:lsdException w:name="Mention" w:semiHidden="1" w:unhideWhenUsed="1"/>
+    <w:lsdException w:name="Smart Hyperlink" w:semiHidden="1" w:unhideWhenUsed="1"/>
+    <w:lsdException w:name="Hashtag" w:semiHidden="1" w:unhideWhenUsed="1"/>
+    <w:lsdException w:name="Unresolved Mention" w:semiHidden="1" w:unhideWhenUsed="1"/>
   </w:latentStyles>
   <w:style w:type="paragraph" w:default="1" w:styleId="Standard">
     <w:name w:val="Normal"/>
@@ -10576,6 +10674,33 @@
     <w:rPr>
       <w:color w:val="0563C1" w:themeColor="hyperlink"/>
       <w:u w:val="single"/>
+    </w:rPr>
+  </w:style>
+  <w:style w:type="paragraph" w:styleId="Sprechblasentext">
+    <w:name w:val="Balloon Text"/>
+    <w:basedOn w:val="Standard"/>
+    <w:link w:val="SprechblasentextZchn"/>
+    <w:uiPriority w:val="99"/>
+    <w:semiHidden/>
+    <w:unhideWhenUsed/>
+    <w:rsid w:val="00A42CDD"/>
+    <w:rPr>
+      <w:rFonts w:ascii="Segoe UI" w:hAnsi="Segoe UI" w:cs="Segoe UI"/>
+      <w:sz w:val="18"/>
+      <w:szCs w:val="18"/>
+    </w:rPr>
+  </w:style>
+  <w:style w:type="character" w:customStyle="1" w:styleId="SprechblasentextZchn">
+    <w:name w:val="Sprechblasentext Zchn"/>
+    <w:basedOn w:val="Absatz-Standardschriftart"/>
+    <w:link w:val="Sprechblasentext"/>
+    <w:uiPriority w:val="99"/>
+    <w:semiHidden/>
+    <w:rsid w:val="00A42CDD"/>
+    <w:rPr>
+      <w:rFonts w:ascii="Segoe UI" w:hAnsi="Segoe UI" w:cs="Segoe UI"/>
+      <w:sz w:val="18"/>
+      <w:szCs w:val="18"/>
     </w:rPr>
   </w:style>
 </w:styles>
@@ -10847,7 +10972,7 @@
 </file>
 
 <file path=customXml/itemProps1.xml><?xml version="1.0" encoding="utf-8"?>
-<ds:datastoreItem xmlns:ds="http://schemas.openxmlformats.org/officeDocument/2006/customXml" ds:itemID="{EF42DB5E-83E6-47FE-9252-A91341FF0DB7}">
+<ds:datastoreItem xmlns:ds="http://schemas.openxmlformats.org/officeDocument/2006/customXml" ds:itemID="{2E2C6C51-C649-4323-9902-EBF49678BC4A}">
   <ds:schemaRefs>
     <ds:schemaRef ds:uri="http://schemas.openxmlformats.org/officeDocument/2006/bibliography"/>
   </ds:schemaRefs>

</xml_diff>